<commit_message>
added index table and fixed layout
</commit_message>
<xml_diff>
--- a/Requirement Analysis.docx
+++ b/Requirement Analysis.docx
@@ -1,295 +1,1650 @@
 
 <file path=word/document.xml><?xml version="1.0" encoding="utf-8"?>
-<w:document xmlns:wpc="http://schemas.microsoft.com/office/word/2010/wordprocessingCanvas" xmlns:cx="http://schemas.microsoft.com/office/drawing/2014/chartex" xmlns:cx1="http://schemas.microsoft.com/office/drawing/2015/9/8/chartex" xmlns:cx2="http://schemas.microsoft.com/office/drawing/2015/10/21/chartex" xmlns:cx3="http://schemas.microsoft.com/office/drawing/2016/5/9/chartex" xmlns:cx4="http://schemas.microsoft.com/office/drawing/2016/5/10/chartex" xmlns:cx5="http://schemas.microsoft.com/office/drawing/2016/5/11/chartex" xmlns:cx6="http://schemas.microsoft.com/office/drawing/2016/5/12/chartex" xmlns:cx7="http://schemas.microsoft.com/office/drawing/2016/5/13/chartex" xmlns:cx8="http://schemas.microsoft.com/office/drawing/2016/5/14/chartex" xmlns:mc="http://schemas.openxmlformats.org/markup-compatibility/2006" xmlns:aink="http://schemas.microsoft.com/office/drawing/2016/ink" xmlns:am3d="http://schemas.microsoft.com/office/drawing/2017/model3d" xmlns:o="urn:schemas-microsoft-com:office:office" xmlns:r="http://schemas.openxmlformats.org/officeDocument/2006/relationships" xmlns:m="http://schemas.openxmlformats.org/officeDocument/2006/math" xmlns:v="urn:schemas-microsoft-com:vml" xmlns:wp14="http://schemas.microsoft.com/office/word/2010/wordprocessingDrawing" xmlns:wp="http://schemas.openxmlformats.org/drawingml/2006/wordprocessingDrawing" xmlns:w10="urn:schemas-microsoft-com:office:word" xmlns:w="http://schemas.openxmlformats.org/wordprocessingml/2006/main" xmlns:w14="http://schemas.microsoft.com/office/word/2010/wordml" xmlns:w15="http://schemas.microsoft.com/office/word/2012/wordml" xmlns:w16cex="http://schemas.microsoft.com/office/word/2018/wordml/cex" xmlns:w16cid="http://schemas.microsoft.com/office/word/2016/wordml/cid" xmlns:w16="http://schemas.microsoft.com/office/word/2018/wordml" xmlns:w16sdtdh="http://schemas.microsoft.com/office/word/2020/wordml/sdtdatahash" xmlns:w16se="http://schemas.microsoft.com/office/word/2015/wordml/symex" xmlns:wpg="http://schemas.microsoft.com/office/word/2010/wordprocessingGroup" xmlns:wpi="http://schemas.microsoft.com/office/word/2010/wordprocessingInk" xmlns:wne="http://schemas.microsoft.com/office/word/2006/wordml" xmlns:wps="http://schemas.microsoft.com/office/word/2010/wordprocessingShape" mc:Ignorable="w14 w15 w16se w16cid w16 w16cex w16sdtdh wp14">
+<w:document xmlns:wpc="http://schemas.microsoft.com/office/word/2010/wordprocessingCanvas" xmlns:cx="http://schemas.microsoft.com/office/drawing/2014/chartex" xmlns:cx1="http://schemas.microsoft.com/office/drawing/2015/9/8/chartex" xmlns:cx2="http://schemas.microsoft.com/office/drawing/2015/10/21/chartex" xmlns:cx3="http://schemas.microsoft.com/office/drawing/2016/5/9/chartex" xmlns:cx4="http://schemas.microsoft.com/office/drawing/2016/5/10/chartex" xmlns:cx5="http://schemas.microsoft.com/office/drawing/2016/5/11/chartex" xmlns:cx6="http://schemas.microsoft.com/office/drawing/2016/5/12/chartex" xmlns:cx7="http://schemas.microsoft.com/office/drawing/2016/5/13/chartex" xmlns:cx8="http://schemas.microsoft.com/office/drawing/2016/5/14/chartex" xmlns:mc="http://schemas.openxmlformats.org/markup-compatibility/2006" xmlns:aink="http://schemas.microsoft.com/office/drawing/2016/ink" xmlns:am3d="http://schemas.microsoft.com/office/drawing/2017/model3d" xmlns:o="urn:schemas-microsoft-com:office:office" xmlns:oel="http://schemas.microsoft.com/office/2019/extlst" xmlns:r="http://schemas.openxmlformats.org/officeDocument/2006/relationships" xmlns:m="http://schemas.openxmlformats.org/officeDocument/2006/math" xmlns:v="urn:schemas-microsoft-com:vml" xmlns:wp14="http://schemas.microsoft.com/office/word/2010/wordprocessingDrawing" xmlns:wp="http://schemas.openxmlformats.org/drawingml/2006/wordprocessingDrawing" xmlns:w10="urn:schemas-microsoft-com:office:word" xmlns:w="http://schemas.openxmlformats.org/wordprocessingml/2006/main" xmlns:w14="http://schemas.microsoft.com/office/word/2010/wordml" xmlns:w15="http://schemas.microsoft.com/office/word/2012/wordml" xmlns:w16cex="http://schemas.microsoft.com/office/word/2018/wordml/cex" xmlns:w16cid="http://schemas.microsoft.com/office/word/2016/wordml/cid" xmlns:w16="http://schemas.microsoft.com/office/word/2018/wordml" xmlns:w16sdtdh="http://schemas.microsoft.com/office/word/2020/wordml/sdtdatahash" xmlns:w16se="http://schemas.microsoft.com/office/word/2015/wordml/symex" xmlns:wpg="http://schemas.microsoft.com/office/word/2010/wordprocessingGroup" xmlns:wpi="http://schemas.microsoft.com/office/word/2010/wordprocessingInk" xmlns:wne="http://schemas.microsoft.com/office/word/2006/wordml" xmlns:wps="http://schemas.microsoft.com/office/word/2010/wordprocessingShape" mc:Ignorable="w14 w15 w16se w16cid w16 w16cex w16sdtdh wp14">
   <w:body>
-    <w:p>
-      <w:pPr>
-        <w:rPr>
+    <w:sdt>
+      <w:sdtPr>
+        <w:id w:val="-1212415060"/>
+        <w:docPartObj>
+          <w:docPartGallery w:val="Table of Contents"/>
+          <w:docPartUnique/>
+        </w:docPartObj>
+      </w:sdtPr>
+      <w:sdtEndPr>
+        <w:rPr>
+          <w:rFonts w:ascii="Arial" w:eastAsia="Arial" w:hAnsi="Arial" w:cs="Arial"/>
           <w:b/>
           <w:bCs/>
-          <w:color w:val="4F81BD" w:themeColor="accent1"/>
-          <w:sz w:val="28"/>
-          <w:szCs w:val="28"/>
-        </w:rPr>
-      </w:pPr>
-      <w:r>
-        <w:rPr>
+          <w:noProof/>
+          <w:color w:val="auto"/>
+          <w:sz w:val="22"/>
+          <w:szCs w:val="22"/>
+          <w:lang w:val="en"/>
+        </w:rPr>
+      </w:sdtEndPr>
+      <w:sdtContent>
+        <w:p>
+          <w:pPr>
+            <w:pStyle w:val="TOCHeading"/>
+          </w:pPr>
+          <w:r>
+            <w:t>Contents</w:t>
+          </w:r>
+        </w:p>
+        <w:p>
+          <w:pPr>
+            <w:pStyle w:val="TOC1"/>
+            <w:tabs>
+              <w:tab w:val="right" w:leader="dot" w:pos="9350"/>
+            </w:tabs>
+            <w:rPr>
+              <w:rFonts w:asciiTheme="minorHAnsi" w:eastAsiaTheme="minorEastAsia" w:hAnsiTheme="minorHAnsi" w:cstheme="minorBidi"/>
+              <w:noProof/>
+              <w:kern w:val="2"/>
+              <w:sz w:val="24"/>
+              <w:szCs w:val="30"/>
+              <w:lang w:val="en-US" w:bidi="bn-BD"/>
+              <w14:ligatures w14:val="standardContextual"/>
+            </w:rPr>
+          </w:pPr>
+          <w:r>
+            <w:fldChar w:fldCharType="begin"/>
+          </w:r>
+          <w:r>
+            <w:instrText xml:space="preserve"> TOC \o "1-3" \h \z \u </w:instrText>
+          </w:r>
+          <w:r>
+            <w:fldChar w:fldCharType="separate"/>
+          </w:r>
+          <w:hyperlink w:anchor="_Toc185102970" w:history="1">
+            <w:r>
+              <w:rPr>
+                <w:rStyle w:val="Hyperlink"/>
+                <w:noProof/>
+              </w:rPr>
+              <w:t>1. INTRODUCTION</w:t>
+            </w:r>
+            <w:r>
+              <w:rPr>
+                <w:noProof/>
+                <w:webHidden/>
+              </w:rPr>
+              <w:tab/>
+            </w:r>
+            <w:r>
+              <w:rPr>
+                <w:noProof/>
+                <w:webHidden/>
+              </w:rPr>
+              <w:fldChar w:fldCharType="begin"/>
+            </w:r>
+            <w:r>
+              <w:rPr>
+                <w:noProof/>
+                <w:webHidden/>
+              </w:rPr>
+              <w:instrText xml:space="preserve"> PAGEREF _Toc185102970 \h </w:instrText>
+            </w:r>
+            <w:r>
+              <w:rPr>
+                <w:noProof/>
+                <w:webHidden/>
+              </w:rPr>
+            </w:r>
+            <w:r>
+              <w:rPr>
+                <w:noProof/>
+                <w:webHidden/>
+              </w:rPr>
+              <w:fldChar w:fldCharType="separate"/>
+            </w:r>
+            <w:r>
+              <w:rPr>
+                <w:noProof/>
+                <w:webHidden/>
+              </w:rPr>
+              <w:t>2</w:t>
+            </w:r>
+            <w:r>
+              <w:rPr>
+                <w:noProof/>
+                <w:webHidden/>
+              </w:rPr>
+              <w:fldChar w:fldCharType="end"/>
+            </w:r>
+          </w:hyperlink>
+        </w:p>
+        <w:p>
+          <w:pPr>
+            <w:pStyle w:val="TOC2"/>
+            <w:tabs>
+              <w:tab w:val="right" w:leader="dot" w:pos="9350"/>
+            </w:tabs>
+            <w:rPr>
+              <w:rFonts w:asciiTheme="minorHAnsi" w:eastAsiaTheme="minorEastAsia" w:hAnsiTheme="minorHAnsi" w:cstheme="minorBidi"/>
+              <w:noProof/>
+              <w:kern w:val="2"/>
+              <w:sz w:val="24"/>
+              <w:szCs w:val="30"/>
+              <w:lang w:val="en-US" w:bidi="bn-BD"/>
+              <w14:ligatures w14:val="standardContextual"/>
+            </w:rPr>
+          </w:pPr>
+          <w:hyperlink w:anchor="_Toc185102971" w:history="1">
+            <w:r>
+              <w:rPr>
+                <w:rStyle w:val="Hyperlink"/>
+                <w:noProof/>
+              </w:rPr>
+              <w:t>1.1App Purpose</w:t>
+            </w:r>
+            <w:r>
+              <w:rPr>
+                <w:noProof/>
+                <w:webHidden/>
+              </w:rPr>
+              <w:tab/>
+            </w:r>
+            <w:r>
+              <w:rPr>
+                <w:noProof/>
+                <w:webHidden/>
+              </w:rPr>
+              <w:fldChar w:fldCharType="begin"/>
+            </w:r>
+            <w:r>
+              <w:rPr>
+                <w:noProof/>
+                <w:webHidden/>
+              </w:rPr>
+              <w:instrText xml:space="preserve"> PAGEREF _Toc185102971 \h </w:instrText>
+            </w:r>
+            <w:r>
+              <w:rPr>
+                <w:noProof/>
+                <w:webHidden/>
+              </w:rPr>
+            </w:r>
+            <w:r>
+              <w:rPr>
+                <w:noProof/>
+                <w:webHidden/>
+              </w:rPr>
+              <w:fldChar w:fldCharType="separate"/>
+            </w:r>
+            <w:r>
+              <w:rPr>
+                <w:noProof/>
+                <w:webHidden/>
+              </w:rPr>
+              <w:t>2</w:t>
+            </w:r>
+            <w:r>
+              <w:rPr>
+                <w:noProof/>
+                <w:webHidden/>
+              </w:rPr>
+              <w:fldChar w:fldCharType="end"/>
+            </w:r>
+          </w:hyperlink>
+        </w:p>
+        <w:p>
+          <w:pPr>
+            <w:pStyle w:val="TOC2"/>
+            <w:tabs>
+              <w:tab w:val="right" w:leader="dot" w:pos="9350"/>
+            </w:tabs>
+            <w:rPr>
+              <w:rFonts w:asciiTheme="minorHAnsi" w:eastAsiaTheme="minorEastAsia" w:hAnsiTheme="minorHAnsi" w:cstheme="minorBidi"/>
+              <w:noProof/>
+              <w:kern w:val="2"/>
+              <w:sz w:val="24"/>
+              <w:szCs w:val="30"/>
+              <w:lang w:val="en-US" w:bidi="bn-BD"/>
+              <w14:ligatures w14:val="standardContextual"/>
+            </w:rPr>
+          </w:pPr>
+          <w:hyperlink w:anchor="_Toc185102972" w:history="1">
+            <w:r>
+              <w:rPr>
+                <w:rStyle w:val="Hyperlink"/>
+                <w:noProof/>
+              </w:rPr>
+              <w:t>1.2App Scope</w:t>
+            </w:r>
+            <w:r>
+              <w:rPr>
+                <w:noProof/>
+                <w:webHidden/>
+              </w:rPr>
+              <w:tab/>
+            </w:r>
+            <w:r>
+              <w:rPr>
+                <w:noProof/>
+                <w:webHidden/>
+              </w:rPr>
+              <w:fldChar w:fldCharType="begin"/>
+            </w:r>
+            <w:r>
+              <w:rPr>
+                <w:noProof/>
+                <w:webHidden/>
+              </w:rPr>
+              <w:instrText xml:space="preserve"> PAGEREF _Toc185102972 \h </w:instrText>
+            </w:r>
+            <w:r>
+              <w:rPr>
+                <w:noProof/>
+                <w:webHidden/>
+              </w:rPr>
+            </w:r>
+            <w:r>
+              <w:rPr>
+                <w:noProof/>
+                <w:webHidden/>
+              </w:rPr>
+              <w:fldChar w:fldCharType="separate"/>
+            </w:r>
+            <w:r>
+              <w:rPr>
+                <w:noProof/>
+                <w:webHidden/>
+              </w:rPr>
+              <w:t>2</w:t>
+            </w:r>
+            <w:r>
+              <w:rPr>
+                <w:noProof/>
+                <w:webHidden/>
+              </w:rPr>
+              <w:fldChar w:fldCharType="end"/>
+            </w:r>
+          </w:hyperlink>
+        </w:p>
+        <w:p>
+          <w:pPr>
+            <w:pStyle w:val="TOC2"/>
+            <w:tabs>
+              <w:tab w:val="right" w:leader="dot" w:pos="9350"/>
+            </w:tabs>
+            <w:rPr>
+              <w:rFonts w:asciiTheme="minorHAnsi" w:eastAsiaTheme="minorEastAsia" w:hAnsiTheme="minorHAnsi" w:cstheme="minorBidi"/>
+              <w:noProof/>
+              <w:kern w:val="2"/>
+              <w:sz w:val="24"/>
+              <w:szCs w:val="30"/>
+              <w:lang w:val="en-US" w:bidi="bn-BD"/>
+              <w14:ligatures w14:val="standardContextual"/>
+            </w:rPr>
+          </w:pPr>
+          <w:hyperlink w:anchor="_Toc185102973" w:history="1">
+            <w:r>
+              <w:rPr>
+                <w:rStyle w:val="Hyperlink"/>
+                <w:noProof/>
+              </w:rPr>
+              <w:t>1.3Goals of the Team</w:t>
+            </w:r>
+            <w:r>
+              <w:rPr>
+                <w:noProof/>
+                <w:webHidden/>
+              </w:rPr>
+              <w:tab/>
+            </w:r>
+            <w:r>
+              <w:rPr>
+                <w:noProof/>
+                <w:webHidden/>
+              </w:rPr>
+              <w:fldChar w:fldCharType="begin"/>
+            </w:r>
+            <w:r>
+              <w:rPr>
+                <w:noProof/>
+                <w:webHidden/>
+              </w:rPr>
+              <w:instrText xml:space="preserve"> PAGEREF _Toc185102973 \h </w:instrText>
+            </w:r>
+            <w:r>
+              <w:rPr>
+                <w:noProof/>
+                <w:webHidden/>
+              </w:rPr>
+            </w:r>
+            <w:r>
+              <w:rPr>
+                <w:noProof/>
+                <w:webHidden/>
+              </w:rPr>
+              <w:fldChar w:fldCharType="separate"/>
+            </w:r>
+            <w:r>
+              <w:rPr>
+                <w:noProof/>
+                <w:webHidden/>
+              </w:rPr>
+              <w:t>2</w:t>
+            </w:r>
+            <w:r>
+              <w:rPr>
+                <w:noProof/>
+                <w:webHidden/>
+              </w:rPr>
+              <w:fldChar w:fldCharType="end"/>
+            </w:r>
+          </w:hyperlink>
+        </w:p>
+        <w:p>
+          <w:pPr>
+            <w:pStyle w:val="TOC2"/>
+            <w:tabs>
+              <w:tab w:val="right" w:leader="dot" w:pos="9350"/>
+            </w:tabs>
+            <w:rPr>
+              <w:rFonts w:asciiTheme="minorHAnsi" w:eastAsiaTheme="minorEastAsia" w:hAnsiTheme="minorHAnsi" w:cstheme="minorBidi"/>
+              <w:noProof/>
+              <w:kern w:val="2"/>
+              <w:sz w:val="24"/>
+              <w:szCs w:val="30"/>
+              <w:lang w:val="en-US" w:bidi="bn-BD"/>
+              <w14:ligatures w14:val="standardContextual"/>
+            </w:rPr>
+          </w:pPr>
+          <w:hyperlink w:anchor="_Toc185102974" w:history="1">
+            <w:r>
+              <w:rPr>
+                <w:rStyle w:val="Hyperlink"/>
+                <w:noProof/>
+              </w:rPr>
+              <w:t>1.4Process Model</w:t>
+            </w:r>
+            <w:r>
+              <w:rPr>
+                <w:noProof/>
+                <w:webHidden/>
+              </w:rPr>
+              <w:tab/>
+            </w:r>
+            <w:r>
+              <w:rPr>
+                <w:noProof/>
+                <w:webHidden/>
+              </w:rPr>
+              <w:fldChar w:fldCharType="begin"/>
+            </w:r>
+            <w:r>
+              <w:rPr>
+                <w:noProof/>
+                <w:webHidden/>
+              </w:rPr>
+              <w:instrText xml:space="preserve"> PAGEREF _Toc185102974 \h </w:instrText>
+            </w:r>
+            <w:r>
+              <w:rPr>
+                <w:noProof/>
+                <w:webHidden/>
+              </w:rPr>
+            </w:r>
+            <w:r>
+              <w:rPr>
+                <w:noProof/>
+                <w:webHidden/>
+              </w:rPr>
+              <w:fldChar w:fldCharType="separate"/>
+            </w:r>
+            <w:r>
+              <w:rPr>
+                <w:noProof/>
+                <w:webHidden/>
+              </w:rPr>
+              <w:t>3</w:t>
+            </w:r>
+            <w:r>
+              <w:rPr>
+                <w:noProof/>
+                <w:webHidden/>
+              </w:rPr>
+              <w:fldChar w:fldCharType="end"/>
+            </w:r>
+          </w:hyperlink>
+        </w:p>
+        <w:p>
+          <w:pPr>
+            <w:pStyle w:val="TOC2"/>
+            <w:tabs>
+              <w:tab w:val="right" w:leader="dot" w:pos="9350"/>
+            </w:tabs>
+            <w:rPr>
+              <w:rFonts w:asciiTheme="minorHAnsi" w:eastAsiaTheme="minorEastAsia" w:hAnsiTheme="minorHAnsi" w:cstheme="minorBidi"/>
+              <w:noProof/>
+              <w:kern w:val="2"/>
+              <w:sz w:val="24"/>
+              <w:szCs w:val="30"/>
+              <w:lang w:val="en-US" w:bidi="bn-BD"/>
+              <w14:ligatures w14:val="standardContextual"/>
+            </w:rPr>
+          </w:pPr>
+          <w:hyperlink w:anchor="_Toc185102975" w:history="1">
+            <w:r>
+              <w:rPr>
+                <w:rStyle w:val="Hyperlink"/>
+                <w:noProof/>
+              </w:rPr>
+              <w:t>1.5Team Organization</w:t>
+            </w:r>
+            <w:r>
+              <w:rPr>
+                <w:noProof/>
+                <w:webHidden/>
+              </w:rPr>
+              <w:tab/>
+            </w:r>
+            <w:r>
+              <w:rPr>
+                <w:noProof/>
+                <w:webHidden/>
+              </w:rPr>
+              <w:fldChar w:fldCharType="begin"/>
+            </w:r>
+            <w:r>
+              <w:rPr>
+                <w:noProof/>
+                <w:webHidden/>
+              </w:rPr>
+              <w:instrText xml:space="preserve"> PAGEREF _Toc185102975 \h </w:instrText>
+            </w:r>
+            <w:r>
+              <w:rPr>
+                <w:noProof/>
+                <w:webHidden/>
+              </w:rPr>
+            </w:r>
+            <w:r>
+              <w:rPr>
+                <w:noProof/>
+                <w:webHidden/>
+              </w:rPr>
+              <w:fldChar w:fldCharType="separate"/>
+            </w:r>
+            <w:r>
+              <w:rPr>
+                <w:noProof/>
+                <w:webHidden/>
+              </w:rPr>
+              <w:t>3</w:t>
+            </w:r>
+            <w:r>
+              <w:rPr>
+                <w:noProof/>
+                <w:webHidden/>
+              </w:rPr>
+              <w:fldChar w:fldCharType="end"/>
+            </w:r>
+          </w:hyperlink>
+        </w:p>
+        <w:p>
+          <w:pPr>
+            <w:pStyle w:val="TOC1"/>
+            <w:tabs>
+              <w:tab w:val="right" w:leader="dot" w:pos="9350"/>
+            </w:tabs>
+            <w:rPr>
+              <w:rFonts w:asciiTheme="minorHAnsi" w:eastAsiaTheme="minorEastAsia" w:hAnsiTheme="minorHAnsi" w:cstheme="minorBidi"/>
+              <w:noProof/>
+              <w:kern w:val="2"/>
+              <w:sz w:val="24"/>
+              <w:szCs w:val="30"/>
+              <w:lang w:val="en-US" w:bidi="bn-BD"/>
+              <w14:ligatures w14:val="standardContextual"/>
+            </w:rPr>
+          </w:pPr>
+          <w:hyperlink w:anchor="_Toc185102976" w:history="1">
+            <w:r>
+              <w:rPr>
+                <w:rStyle w:val="Hyperlink"/>
+                <w:noProof/>
+              </w:rPr>
+              <w:t>2. RESEARCH</w:t>
+            </w:r>
+            <w:r>
+              <w:rPr>
+                <w:noProof/>
+                <w:webHidden/>
+              </w:rPr>
+              <w:tab/>
+            </w:r>
+            <w:r>
+              <w:rPr>
+                <w:noProof/>
+                <w:webHidden/>
+              </w:rPr>
+              <w:fldChar w:fldCharType="begin"/>
+            </w:r>
+            <w:r>
+              <w:rPr>
+                <w:noProof/>
+                <w:webHidden/>
+              </w:rPr>
+              <w:instrText xml:space="preserve"> PAGEREF _Toc185102976 \h </w:instrText>
+            </w:r>
+            <w:r>
+              <w:rPr>
+                <w:noProof/>
+                <w:webHidden/>
+              </w:rPr>
+            </w:r>
+            <w:r>
+              <w:rPr>
+                <w:noProof/>
+                <w:webHidden/>
+              </w:rPr>
+              <w:fldChar w:fldCharType="separate"/>
+            </w:r>
+            <w:r>
+              <w:rPr>
+                <w:noProof/>
+                <w:webHidden/>
+              </w:rPr>
+              <w:t>3</w:t>
+            </w:r>
+            <w:r>
+              <w:rPr>
+                <w:noProof/>
+                <w:webHidden/>
+              </w:rPr>
+              <w:fldChar w:fldCharType="end"/>
+            </w:r>
+          </w:hyperlink>
+        </w:p>
+        <w:p>
+          <w:pPr>
+            <w:pStyle w:val="TOC2"/>
+            <w:tabs>
+              <w:tab w:val="right" w:leader="dot" w:pos="9350"/>
+            </w:tabs>
+            <w:rPr>
+              <w:rFonts w:asciiTheme="minorHAnsi" w:eastAsiaTheme="minorEastAsia" w:hAnsiTheme="minorHAnsi" w:cstheme="minorBidi"/>
+              <w:noProof/>
+              <w:kern w:val="2"/>
+              <w:sz w:val="24"/>
+              <w:szCs w:val="30"/>
+              <w:lang w:val="en-US" w:bidi="bn-BD"/>
+              <w14:ligatures w14:val="standardContextual"/>
+            </w:rPr>
+          </w:pPr>
+          <w:hyperlink w:anchor="_Toc185102977" w:history="1">
+            <w:r>
+              <w:rPr>
+                <w:rStyle w:val="Hyperlink"/>
+                <w:noProof/>
+              </w:rPr>
+              <w:t>2.1Market Research:</w:t>
+            </w:r>
+            <w:r>
+              <w:rPr>
+                <w:noProof/>
+                <w:webHidden/>
+              </w:rPr>
+              <w:tab/>
+            </w:r>
+            <w:r>
+              <w:rPr>
+                <w:noProof/>
+                <w:webHidden/>
+              </w:rPr>
+              <w:fldChar w:fldCharType="begin"/>
+            </w:r>
+            <w:r>
+              <w:rPr>
+                <w:noProof/>
+                <w:webHidden/>
+              </w:rPr>
+              <w:instrText xml:space="preserve"> PAGEREF _Toc185102977 \h </w:instrText>
+            </w:r>
+            <w:r>
+              <w:rPr>
+                <w:noProof/>
+                <w:webHidden/>
+              </w:rPr>
+            </w:r>
+            <w:r>
+              <w:rPr>
+                <w:noProof/>
+                <w:webHidden/>
+              </w:rPr>
+              <w:fldChar w:fldCharType="separate"/>
+            </w:r>
+            <w:r>
+              <w:rPr>
+                <w:noProof/>
+                <w:webHidden/>
+              </w:rPr>
+              <w:t>3</w:t>
+            </w:r>
+            <w:r>
+              <w:rPr>
+                <w:noProof/>
+                <w:webHidden/>
+              </w:rPr>
+              <w:fldChar w:fldCharType="end"/>
+            </w:r>
+          </w:hyperlink>
+        </w:p>
+        <w:p>
+          <w:pPr>
+            <w:pStyle w:val="TOC3"/>
+            <w:tabs>
+              <w:tab w:val="right" w:leader="dot" w:pos="9350"/>
+            </w:tabs>
+            <w:rPr>
+              <w:rFonts w:asciiTheme="minorHAnsi" w:eastAsiaTheme="minorEastAsia" w:hAnsiTheme="minorHAnsi" w:cstheme="minorBidi"/>
+              <w:noProof/>
+              <w:kern w:val="2"/>
+              <w:sz w:val="24"/>
+              <w:szCs w:val="30"/>
+              <w:lang w:val="en-US" w:bidi="bn-BD"/>
+              <w14:ligatures w14:val="standardContextual"/>
+            </w:rPr>
+          </w:pPr>
+          <w:hyperlink w:anchor="_Toc185102978" w:history="1">
+            <w:r>
+              <w:rPr>
+                <w:rStyle w:val="Hyperlink"/>
+                <w:noProof/>
+              </w:rPr>
+              <w:t>2.1.1Industry Trends</w:t>
+            </w:r>
+            <w:r>
+              <w:rPr>
+                <w:noProof/>
+                <w:webHidden/>
+              </w:rPr>
+              <w:tab/>
+            </w:r>
+            <w:r>
+              <w:rPr>
+                <w:noProof/>
+                <w:webHidden/>
+              </w:rPr>
+              <w:fldChar w:fldCharType="begin"/>
+            </w:r>
+            <w:r>
+              <w:rPr>
+                <w:noProof/>
+                <w:webHidden/>
+              </w:rPr>
+              <w:instrText xml:space="preserve"> PAGEREF _Toc185102978 \h </w:instrText>
+            </w:r>
+            <w:r>
+              <w:rPr>
+                <w:noProof/>
+                <w:webHidden/>
+              </w:rPr>
+            </w:r>
+            <w:r>
+              <w:rPr>
+                <w:noProof/>
+                <w:webHidden/>
+              </w:rPr>
+              <w:fldChar w:fldCharType="separate"/>
+            </w:r>
+            <w:r>
+              <w:rPr>
+                <w:noProof/>
+                <w:webHidden/>
+              </w:rPr>
+              <w:t>3</w:t>
+            </w:r>
+            <w:r>
+              <w:rPr>
+                <w:noProof/>
+                <w:webHidden/>
+              </w:rPr>
+              <w:fldChar w:fldCharType="end"/>
+            </w:r>
+          </w:hyperlink>
+        </w:p>
+        <w:p>
+          <w:pPr>
+            <w:pStyle w:val="TOC3"/>
+            <w:tabs>
+              <w:tab w:val="right" w:leader="dot" w:pos="9350"/>
+            </w:tabs>
+            <w:rPr>
+              <w:rFonts w:asciiTheme="minorHAnsi" w:eastAsiaTheme="minorEastAsia" w:hAnsiTheme="minorHAnsi" w:cstheme="minorBidi"/>
+              <w:noProof/>
+              <w:kern w:val="2"/>
+              <w:sz w:val="24"/>
+              <w:szCs w:val="30"/>
+              <w:lang w:val="en-US" w:bidi="bn-BD"/>
+              <w14:ligatures w14:val="standardContextual"/>
+            </w:rPr>
+          </w:pPr>
+          <w:hyperlink w:anchor="_Toc185102979" w:history="1">
+            <w:r>
+              <w:rPr>
+                <w:rStyle w:val="Hyperlink"/>
+                <w:noProof/>
+              </w:rPr>
+              <w:t>2.1.2Competitive Analysis</w:t>
+            </w:r>
+            <w:r>
+              <w:rPr>
+                <w:noProof/>
+                <w:webHidden/>
+              </w:rPr>
+              <w:tab/>
+            </w:r>
+            <w:r>
+              <w:rPr>
+                <w:noProof/>
+                <w:webHidden/>
+              </w:rPr>
+              <w:fldChar w:fldCharType="begin"/>
+            </w:r>
+            <w:r>
+              <w:rPr>
+                <w:noProof/>
+                <w:webHidden/>
+              </w:rPr>
+              <w:instrText xml:space="preserve"> PAGEREF _Toc185102979 \h </w:instrText>
+            </w:r>
+            <w:r>
+              <w:rPr>
+                <w:noProof/>
+                <w:webHidden/>
+              </w:rPr>
+            </w:r>
+            <w:r>
+              <w:rPr>
+                <w:noProof/>
+                <w:webHidden/>
+              </w:rPr>
+              <w:fldChar w:fldCharType="separate"/>
+            </w:r>
+            <w:r>
+              <w:rPr>
+                <w:noProof/>
+                <w:webHidden/>
+              </w:rPr>
+              <w:t>3</w:t>
+            </w:r>
+            <w:r>
+              <w:rPr>
+                <w:noProof/>
+                <w:webHidden/>
+              </w:rPr>
+              <w:fldChar w:fldCharType="end"/>
+            </w:r>
+          </w:hyperlink>
+        </w:p>
+        <w:p>
+          <w:pPr>
+            <w:pStyle w:val="TOC3"/>
+            <w:tabs>
+              <w:tab w:val="right" w:leader="dot" w:pos="9350"/>
+            </w:tabs>
+            <w:rPr>
+              <w:rFonts w:asciiTheme="minorHAnsi" w:eastAsiaTheme="minorEastAsia" w:hAnsiTheme="minorHAnsi" w:cstheme="minorBidi"/>
+              <w:noProof/>
+              <w:kern w:val="2"/>
+              <w:sz w:val="24"/>
+              <w:szCs w:val="30"/>
+              <w:lang w:val="en-US" w:bidi="bn-BD"/>
+              <w14:ligatures w14:val="standardContextual"/>
+            </w:rPr>
+          </w:pPr>
+          <w:hyperlink w:anchor="_Toc185102980" w:history="1">
+            <w:r>
+              <w:rPr>
+                <w:rStyle w:val="Hyperlink"/>
+                <w:noProof/>
+              </w:rPr>
+              <w:t>2.1.3Target Audience</w:t>
+            </w:r>
+            <w:r>
+              <w:rPr>
+                <w:noProof/>
+                <w:webHidden/>
+              </w:rPr>
+              <w:tab/>
+            </w:r>
+            <w:r>
+              <w:rPr>
+                <w:noProof/>
+                <w:webHidden/>
+              </w:rPr>
+              <w:fldChar w:fldCharType="begin"/>
+            </w:r>
+            <w:r>
+              <w:rPr>
+                <w:noProof/>
+                <w:webHidden/>
+              </w:rPr>
+              <w:instrText xml:space="preserve"> PAGEREF _Toc185102980 \h </w:instrText>
+            </w:r>
+            <w:r>
+              <w:rPr>
+                <w:noProof/>
+                <w:webHidden/>
+              </w:rPr>
+            </w:r>
+            <w:r>
+              <w:rPr>
+                <w:noProof/>
+                <w:webHidden/>
+              </w:rPr>
+              <w:fldChar w:fldCharType="separate"/>
+            </w:r>
+            <w:r>
+              <w:rPr>
+                <w:noProof/>
+                <w:webHidden/>
+              </w:rPr>
+              <w:t>4</w:t>
+            </w:r>
+            <w:r>
+              <w:rPr>
+                <w:noProof/>
+                <w:webHidden/>
+              </w:rPr>
+              <w:fldChar w:fldCharType="end"/>
+            </w:r>
+          </w:hyperlink>
+        </w:p>
+        <w:p>
+          <w:pPr>
+            <w:pStyle w:val="TOC2"/>
+            <w:tabs>
+              <w:tab w:val="right" w:leader="dot" w:pos="9350"/>
+            </w:tabs>
+            <w:rPr>
+              <w:rFonts w:asciiTheme="minorHAnsi" w:eastAsiaTheme="minorEastAsia" w:hAnsiTheme="minorHAnsi" w:cstheme="minorBidi"/>
+              <w:noProof/>
+              <w:kern w:val="2"/>
+              <w:sz w:val="24"/>
+              <w:szCs w:val="30"/>
+              <w:lang w:val="en-US" w:bidi="bn-BD"/>
+              <w14:ligatures w14:val="standardContextual"/>
+            </w:rPr>
+          </w:pPr>
+          <w:hyperlink w:anchor="_Toc185102981" w:history="1">
+            <w:r>
+              <w:rPr>
+                <w:rStyle w:val="Hyperlink"/>
+                <w:noProof/>
+              </w:rPr>
+              <w:t>2.2Technical Research:</w:t>
+            </w:r>
+            <w:r>
+              <w:rPr>
+                <w:noProof/>
+                <w:webHidden/>
+              </w:rPr>
+              <w:tab/>
+            </w:r>
+            <w:r>
+              <w:rPr>
+                <w:noProof/>
+                <w:webHidden/>
+              </w:rPr>
+              <w:fldChar w:fldCharType="begin"/>
+            </w:r>
+            <w:r>
+              <w:rPr>
+                <w:noProof/>
+                <w:webHidden/>
+              </w:rPr>
+              <w:instrText xml:space="preserve"> PAGEREF _Toc185102981 \h </w:instrText>
+            </w:r>
+            <w:r>
+              <w:rPr>
+                <w:noProof/>
+                <w:webHidden/>
+              </w:rPr>
+            </w:r>
+            <w:r>
+              <w:rPr>
+                <w:noProof/>
+                <w:webHidden/>
+              </w:rPr>
+              <w:fldChar w:fldCharType="separate"/>
+            </w:r>
+            <w:r>
+              <w:rPr>
+                <w:noProof/>
+                <w:webHidden/>
+              </w:rPr>
+              <w:t>4</w:t>
+            </w:r>
+            <w:r>
+              <w:rPr>
+                <w:noProof/>
+                <w:webHidden/>
+              </w:rPr>
+              <w:fldChar w:fldCharType="end"/>
+            </w:r>
+          </w:hyperlink>
+        </w:p>
+        <w:p>
+          <w:pPr>
+            <w:pStyle w:val="TOC3"/>
+            <w:tabs>
+              <w:tab w:val="right" w:leader="dot" w:pos="9350"/>
+            </w:tabs>
+            <w:rPr>
+              <w:rFonts w:asciiTheme="minorHAnsi" w:eastAsiaTheme="minorEastAsia" w:hAnsiTheme="minorHAnsi" w:cstheme="minorBidi"/>
+              <w:noProof/>
+              <w:kern w:val="2"/>
+              <w:sz w:val="24"/>
+              <w:szCs w:val="30"/>
+              <w:lang w:val="en-US" w:bidi="bn-BD"/>
+              <w14:ligatures w14:val="standardContextual"/>
+            </w:rPr>
+          </w:pPr>
+          <w:hyperlink w:anchor="_Toc185102982" w:history="1">
+            <w:r>
+              <w:rPr>
+                <w:rStyle w:val="Hyperlink"/>
+                <w:noProof/>
+              </w:rPr>
+              <w:t>2.2.1Technology Stack</w:t>
+            </w:r>
+            <w:r>
+              <w:rPr>
+                <w:noProof/>
+                <w:webHidden/>
+              </w:rPr>
+              <w:tab/>
+            </w:r>
+            <w:r>
+              <w:rPr>
+                <w:noProof/>
+                <w:webHidden/>
+              </w:rPr>
+              <w:fldChar w:fldCharType="begin"/>
+            </w:r>
+            <w:r>
+              <w:rPr>
+                <w:noProof/>
+                <w:webHidden/>
+              </w:rPr>
+              <w:instrText xml:space="preserve"> PAGEREF _Toc185102982 \h </w:instrText>
+            </w:r>
+            <w:r>
+              <w:rPr>
+                <w:noProof/>
+                <w:webHidden/>
+              </w:rPr>
+            </w:r>
+            <w:r>
+              <w:rPr>
+                <w:noProof/>
+                <w:webHidden/>
+              </w:rPr>
+              <w:fldChar w:fldCharType="separate"/>
+            </w:r>
+            <w:r>
+              <w:rPr>
+                <w:noProof/>
+                <w:webHidden/>
+              </w:rPr>
+              <w:t>4</w:t>
+            </w:r>
+            <w:r>
+              <w:rPr>
+                <w:noProof/>
+                <w:webHidden/>
+              </w:rPr>
+              <w:fldChar w:fldCharType="end"/>
+            </w:r>
+          </w:hyperlink>
+        </w:p>
+        <w:p>
+          <w:pPr>
+            <w:pStyle w:val="TOC1"/>
+            <w:tabs>
+              <w:tab w:val="right" w:leader="dot" w:pos="9350"/>
+            </w:tabs>
+            <w:rPr>
+              <w:rFonts w:asciiTheme="minorHAnsi" w:eastAsiaTheme="minorEastAsia" w:hAnsiTheme="minorHAnsi" w:cstheme="minorBidi"/>
+              <w:noProof/>
+              <w:kern w:val="2"/>
+              <w:sz w:val="24"/>
+              <w:szCs w:val="30"/>
+              <w:lang w:val="en-US" w:bidi="bn-BD"/>
+              <w14:ligatures w14:val="standardContextual"/>
+            </w:rPr>
+          </w:pPr>
+          <w:hyperlink w:anchor="_Toc185102983" w:history="1">
+            <w:r>
+              <w:rPr>
+                <w:rStyle w:val="Hyperlink"/>
+                <w:noProof/>
+              </w:rPr>
+              <w:t>3.DESCRIPTION</w:t>
+            </w:r>
+            <w:r>
+              <w:rPr>
+                <w:noProof/>
+                <w:webHidden/>
+              </w:rPr>
+              <w:tab/>
+            </w:r>
+            <w:r>
+              <w:rPr>
+                <w:noProof/>
+                <w:webHidden/>
+              </w:rPr>
+              <w:fldChar w:fldCharType="begin"/>
+            </w:r>
+            <w:r>
+              <w:rPr>
+                <w:noProof/>
+                <w:webHidden/>
+              </w:rPr>
+              <w:instrText xml:space="preserve"> PAGEREF _Toc185102983 \h </w:instrText>
+            </w:r>
+            <w:r>
+              <w:rPr>
+                <w:noProof/>
+                <w:webHidden/>
+              </w:rPr>
+            </w:r>
+            <w:r>
+              <w:rPr>
+                <w:noProof/>
+                <w:webHidden/>
+              </w:rPr>
+              <w:fldChar w:fldCharType="separate"/>
+            </w:r>
+            <w:r>
+              <w:rPr>
+                <w:noProof/>
+                <w:webHidden/>
+              </w:rPr>
+              <w:t>4</w:t>
+            </w:r>
+            <w:r>
+              <w:rPr>
+                <w:noProof/>
+                <w:webHidden/>
+              </w:rPr>
+              <w:fldChar w:fldCharType="end"/>
+            </w:r>
+          </w:hyperlink>
+        </w:p>
+        <w:p>
+          <w:pPr>
+            <w:pStyle w:val="TOC2"/>
+            <w:tabs>
+              <w:tab w:val="right" w:leader="dot" w:pos="9350"/>
+            </w:tabs>
+            <w:rPr>
+              <w:rFonts w:asciiTheme="minorHAnsi" w:eastAsiaTheme="minorEastAsia" w:hAnsiTheme="minorHAnsi" w:cstheme="minorBidi"/>
+              <w:noProof/>
+              <w:kern w:val="2"/>
+              <w:sz w:val="24"/>
+              <w:szCs w:val="30"/>
+              <w:lang w:val="en-US" w:bidi="bn-BD"/>
+              <w14:ligatures w14:val="standardContextual"/>
+            </w:rPr>
+          </w:pPr>
+          <w:hyperlink w:anchor="_Toc185102984" w:history="1">
+            <w:r>
+              <w:rPr>
+                <w:rStyle w:val="Hyperlink"/>
+                <w:noProof/>
+              </w:rPr>
+              <w:t>3.1Home Page:</w:t>
+            </w:r>
+            <w:r>
+              <w:rPr>
+                <w:noProof/>
+                <w:webHidden/>
+              </w:rPr>
+              <w:tab/>
+            </w:r>
+            <w:r>
+              <w:rPr>
+                <w:noProof/>
+                <w:webHidden/>
+              </w:rPr>
+              <w:fldChar w:fldCharType="begin"/>
+            </w:r>
+            <w:r>
+              <w:rPr>
+                <w:noProof/>
+                <w:webHidden/>
+              </w:rPr>
+              <w:instrText xml:space="preserve"> PAGEREF _Toc185102984 \h </w:instrText>
+            </w:r>
+            <w:r>
+              <w:rPr>
+                <w:noProof/>
+                <w:webHidden/>
+              </w:rPr>
+            </w:r>
+            <w:r>
+              <w:rPr>
+                <w:noProof/>
+                <w:webHidden/>
+              </w:rPr>
+              <w:fldChar w:fldCharType="separate"/>
+            </w:r>
+            <w:r>
+              <w:rPr>
+                <w:noProof/>
+                <w:webHidden/>
+              </w:rPr>
+              <w:t>4</w:t>
+            </w:r>
+            <w:r>
+              <w:rPr>
+                <w:noProof/>
+                <w:webHidden/>
+              </w:rPr>
+              <w:fldChar w:fldCharType="end"/>
+            </w:r>
+          </w:hyperlink>
+        </w:p>
+        <w:p>
+          <w:pPr>
+            <w:pStyle w:val="TOC2"/>
+            <w:tabs>
+              <w:tab w:val="right" w:leader="dot" w:pos="9350"/>
+            </w:tabs>
+            <w:rPr>
+              <w:rFonts w:asciiTheme="minorHAnsi" w:eastAsiaTheme="minorEastAsia" w:hAnsiTheme="minorHAnsi" w:cstheme="minorBidi"/>
+              <w:noProof/>
+              <w:kern w:val="2"/>
+              <w:sz w:val="24"/>
+              <w:szCs w:val="30"/>
+              <w:lang w:val="en-US" w:bidi="bn-BD"/>
+              <w14:ligatures w14:val="standardContextual"/>
+            </w:rPr>
+          </w:pPr>
+          <w:hyperlink w:anchor="_Toc185102985" w:history="1">
+            <w:r>
+              <w:rPr>
+                <w:rStyle w:val="Hyperlink"/>
+                <w:noProof/>
+              </w:rPr>
+              <w:t>3.2Dashboard:</w:t>
+            </w:r>
+            <w:r>
+              <w:rPr>
+                <w:noProof/>
+                <w:webHidden/>
+              </w:rPr>
+              <w:tab/>
+            </w:r>
+            <w:r>
+              <w:rPr>
+                <w:noProof/>
+                <w:webHidden/>
+              </w:rPr>
+              <w:fldChar w:fldCharType="begin"/>
+            </w:r>
+            <w:r>
+              <w:rPr>
+                <w:noProof/>
+                <w:webHidden/>
+              </w:rPr>
+              <w:instrText xml:space="preserve"> PAGEREF _Toc185102985 \h </w:instrText>
+            </w:r>
+            <w:r>
+              <w:rPr>
+                <w:noProof/>
+                <w:webHidden/>
+              </w:rPr>
+            </w:r>
+            <w:r>
+              <w:rPr>
+                <w:noProof/>
+                <w:webHidden/>
+              </w:rPr>
+              <w:fldChar w:fldCharType="separate"/>
+            </w:r>
+            <w:r>
+              <w:rPr>
+                <w:noProof/>
+                <w:webHidden/>
+              </w:rPr>
+              <w:t>4</w:t>
+            </w:r>
+            <w:r>
+              <w:rPr>
+                <w:noProof/>
+                <w:webHidden/>
+              </w:rPr>
+              <w:fldChar w:fldCharType="end"/>
+            </w:r>
+          </w:hyperlink>
+        </w:p>
+        <w:p>
+          <w:pPr>
+            <w:pStyle w:val="TOC2"/>
+            <w:tabs>
+              <w:tab w:val="right" w:leader="dot" w:pos="9350"/>
+            </w:tabs>
+            <w:rPr>
+              <w:rFonts w:asciiTheme="minorHAnsi" w:eastAsiaTheme="minorEastAsia" w:hAnsiTheme="minorHAnsi" w:cstheme="minorBidi"/>
+              <w:noProof/>
+              <w:kern w:val="2"/>
+              <w:sz w:val="24"/>
+              <w:szCs w:val="30"/>
+              <w:lang w:val="en-US" w:bidi="bn-BD"/>
+              <w14:ligatures w14:val="standardContextual"/>
+            </w:rPr>
+          </w:pPr>
+          <w:hyperlink w:anchor="_Toc185102986" w:history="1">
+            <w:r>
+              <w:rPr>
+                <w:rStyle w:val="Hyperlink"/>
+                <w:noProof/>
+              </w:rPr>
+              <w:t>3.3Registration:</w:t>
+            </w:r>
+            <w:r>
+              <w:rPr>
+                <w:noProof/>
+                <w:webHidden/>
+              </w:rPr>
+              <w:tab/>
+            </w:r>
+            <w:r>
+              <w:rPr>
+                <w:noProof/>
+                <w:webHidden/>
+              </w:rPr>
+              <w:fldChar w:fldCharType="begin"/>
+            </w:r>
+            <w:r>
+              <w:rPr>
+                <w:noProof/>
+                <w:webHidden/>
+              </w:rPr>
+              <w:instrText xml:space="preserve"> PAGEREF _Toc185102986 \h </w:instrText>
+            </w:r>
+            <w:r>
+              <w:rPr>
+                <w:noProof/>
+                <w:webHidden/>
+              </w:rPr>
+            </w:r>
+            <w:r>
+              <w:rPr>
+                <w:noProof/>
+                <w:webHidden/>
+              </w:rPr>
+              <w:fldChar w:fldCharType="separate"/>
+            </w:r>
+            <w:r>
+              <w:rPr>
+                <w:noProof/>
+                <w:webHidden/>
+              </w:rPr>
+              <w:t>4</w:t>
+            </w:r>
+            <w:r>
+              <w:rPr>
+                <w:noProof/>
+                <w:webHidden/>
+              </w:rPr>
+              <w:fldChar w:fldCharType="end"/>
+            </w:r>
+          </w:hyperlink>
+        </w:p>
+        <w:p>
+          <w:pPr>
+            <w:pStyle w:val="TOC2"/>
+            <w:tabs>
+              <w:tab w:val="right" w:leader="dot" w:pos="9350"/>
+            </w:tabs>
+            <w:rPr>
+              <w:rFonts w:asciiTheme="minorHAnsi" w:eastAsiaTheme="minorEastAsia" w:hAnsiTheme="minorHAnsi" w:cstheme="minorBidi"/>
+              <w:noProof/>
+              <w:kern w:val="2"/>
+              <w:sz w:val="24"/>
+              <w:szCs w:val="30"/>
+              <w:lang w:val="en-US" w:bidi="bn-BD"/>
+              <w14:ligatures w14:val="standardContextual"/>
+            </w:rPr>
+          </w:pPr>
+          <w:hyperlink w:anchor="_Toc185102987" w:history="1">
+            <w:r>
+              <w:rPr>
+                <w:rStyle w:val="Hyperlink"/>
+                <w:noProof/>
+              </w:rPr>
+              <w:t>3.4Login:</w:t>
+            </w:r>
+            <w:r>
+              <w:rPr>
+                <w:noProof/>
+                <w:webHidden/>
+              </w:rPr>
+              <w:tab/>
+            </w:r>
+            <w:r>
+              <w:rPr>
+                <w:noProof/>
+                <w:webHidden/>
+              </w:rPr>
+              <w:fldChar w:fldCharType="begin"/>
+            </w:r>
+            <w:r>
+              <w:rPr>
+                <w:noProof/>
+                <w:webHidden/>
+              </w:rPr>
+              <w:instrText xml:space="preserve"> PAGEREF _Toc185102987 \h </w:instrText>
+            </w:r>
+            <w:r>
+              <w:rPr>
+                <w:noProof/>
+                <w:webHidden/>
+              </w:rPr>
+            </w:r>
+            <w:r>
+              <w:rPr>
+                <w:noProof/>
+                <w:webHidden/>
+              </w:rPr>
+              <w:fldChar w:fldCharType="separate"/>
+            </w:r>
+            <w:r>
+              <w:rPr>
+                <w:noProof/>
+                <w:webHidden/>
+              </w:rPr>
+              <w:t>4</w:t>
+            </w:r>
+            <w:r>
+              <w:rPr>
+                <w:noProof/>
+                <w:webHidden/>
+              </w:rPr>
+              <w:fldChar w:fldCharType="end"/>
+            </w:r>
+          </w:hyperlink>
+        </w:p>
+        <w:p>
+          <w:pPr>
+            <w:pStyle w:val="TOC2"/>
+            <w:tabs>
+              <w:tab w:val="right" w:leader="dot" w:pos="9350"/>
+            </w:tabs>
+            <w:rPr>
+              <w:rFonts w:asciiTheme="minorHAnsi" w:eastAsiaTheme="minorEastAsia" w:hAnsiTheme="minorHAnsi" w:cstheme="minorBidi"/>
+              <w:noProof/>
+              <w:kern w:val="2"/>
+              <w:sz w:val="24"/>
+              <w:szCs w:val="30"/>
+              <w:lang w:val="en-US" w:bidi="bn-BD"/>
+              <w14:ligatures w14:val="standardContextual"/>
+            </w:rPr>
+          </w:pPr>
+          <w:hyperlink w:anchor="_Toc185102988" w:history="1">
+            <w:r>
+              <w:rPr>
+                <w:rStyle w:val="Hyperlink"/>
+                <w:noProof/>
+              </w:rPr>
+              <w:t>3.5Logout:</w:t>
+            </w:r>
+            <w:r>
+              <w:rPr>
+                <w:noProof/>
+                <w:webHidden/>
+              </w:rPr>
+              <w:tab/>
+            </w:r>
+            <w:r>
+              <w:rPr>
+                <w:noProof/>
+                <w:webHidden/>
+              </w:rPr>
+              <w:fldChar w:fldCharType="begin"/>
+            </w:r>
+            <w:r>
+              <w:rPr>
+                <w:noProof/>
+                <w:webHidden/>
+              </w:rPr>
+              <w:instrText xml:space="preserve"> PAGEREF _Toc185102988 \h </w:instrText>
+            </w:r>
+            <w:r>
+              <w:rPr>
+                <w:noProof/>
+                <w:webHidden/>
+              </w:rPr>
+            </w:r>
+            <w:r>
+              <w:rPr>
+                <w:noProof/>
+                <w:webHidden/>
+              </w:rPr>
+              <w:fldChar w:fldCharType="separate"/>
+            </w:r>
+            <w:r>
+              <w:rPr>
+                <w:noProof/>
+                <w:webHidden/>
+              </w:rPr>
+              <w:t>4</w:t>
+            </w:r>
+            <w:r>
+              <w:rPr>
+                <w:noProof/>
+                <w:webHidden/>
+              </w:rPr>
+              <w:fldChar w:fldCharType="end"/>
+            </w:r>
+          </w:hyperlink>
+        </w:p>
+        <w:p>
+          <w:pPr>
+            <w:pStyle w:val="TOC2"/>
+            <w:tabs>
+              <w:tab w:val="right" w:leader="dot" w:pos="9350"/>
+            </w:tabs>
+            <w:rPr>
+              <w:rFonts w:asciiTheme="minorHAnsi" w:eastAsiaTheme="minorEastAsia" w:hAnsiTheme="minorHAnsi" w:cstheme="minorBidi"/>
+              <w:noProof/>
+              <w:kern w:val="2"/>
+              <w:sz w:val="24"/>
+              <w:szCs w:val="30"/>
+              <w:lang w:val="en-US" w:bidi="bn-BD"/>
+              <w14:ligatures w14:val="standardContextual"/>
+            </w:rPr>
+          </w:pPr>
+          <w:hyperlink w:anchor="_Toc185102989" w:history="1">
+            <w:r>
+              <w:rPr>
+                <w:rStyle w:val="Hyperlink"/>
+                <w:noProof/>
+              </w:rPr>
+              <w:t>3.6User Management:</w:t>
+            </w:r>
+            <w:r>
+              <w:rPr>
+                <w:noProof/>
+                <w:webHidden/>
+              </w:rPr>
+              <w:tab/>
+            </w:r>
+            <w:r>
+              <w:rPr>
+                <w:noProof/>
+                <w:webHidden/>
+              </w:rPr>
+              <w:fldChar w:fldCharType="begin"/>
+            </w:r>
+            <w:r>
+              <w:rPr>
+                <w:noProof/>
+                <w:webHidden/>
+              </w:rPr>
+              <w:instrText xml:space="preserve"> PAGEREF _Toc185102989 \h </w:instrText>
+            </w:r>
+            <w:r>
+              <w:rPr>
+                <w:noProof/>
+                <w:webHidden/>
+              </w:rPr>
+            </w:r>
+            <w:r>
+              <w:rPr>
+                <w:noProof/>
+                <w:webHidden/>
+              </w:rPr>
+              <w:fldChar w:fldCharType="separate"/>
+            </w:r>
+            <w:r>
+              <w:rPr>
+                <w:noProof/>
+                <w:webHidden/>
+              </w:rPr>
+              <w:t>4</w:t>
+            </w:r>
+            <w:r>
+              <w:rPr>
+                <w:noProof/>
+                <w:webHidden/>
+              </w:rPr>
+              <w:fldChar w:fldCharType="end"/>
+            </w:r>
+          </w:hyperlink>
+        </w:p>
+        <w:p>
+          <w:r>
+            <w:rPr>
+              <w:b/>
+              <w:bCs/>
+              <w:noProof/>
+            </w:rPr>
+            <w:fldChar w:fldCharType="end"/>
+          </w:r>
+        </w:p>
+      </w:sdtContent>
+    </w:sdt>
+    <w:p>
+      <w:pPr>
+        <w:pStyle w:val="ListParagraph"/>
+        <w:ind w:left="360"/>
+      </w:pPr>
+    </w:p>
+    <w:p>
+      <w:pPr>
+        <w:pStyle w:val="ListParagraph"/>
+        <w:ind w:left="360"/>
+      </w:pPr>
+    </w:p>
+    <w:p>
+      <w:pPr>
+        <w:pStyle w:val="ListParagraph"/>
+        <w:ind w:left="360"/>
+      </w:pPr>
+    </w:p>
+    <w:p>
+      <w:pPr>
+        <w:pStyle w:val="ListParagraph"/>
+        <w:ind w:left="360"/>
+      </w:pPr>
+    </w:p>
+    <w:p>
+      <w:pPr>
+        <w:pStyle w:val="ListParagraph"/>
+        <w:ind w:left="360"/>
+      </w:pPr>
+    </w:p>
+    <w:p>
+      <w:pPr>
+        <w:pStyle w:val="ListParagraph"/>
+        <w:ind w:left="360"/>
+      </w:pPr>
+    </w:p>
+    <w:p>
+      <w:pPr>
+        <w:pStyle w:val="ListParagraph"/>
+        <w:ind w:left="360"/>
+      </w:pPr>
+    </w:p>
+    <w:p>
+      <w:pPr>
+        <w:pStyle w:val="ListParagraph"/>
+        <w:ind w:left="360"/>
+      </w:pPr>
+    </w:p>
+    <w:p>
+      <w:pPr>
+        <w:pStyle w:val="ListParagraph"/>
+        <w:ind w:left="360"/>
+      </w:pPr>
+    </w:p>
+    <w:p>
+      <w:pPr>
+        <w:pStyle w:val="ListParagraph"/>
+        <w:ind w:left="360"/>
+      </w:pPr>
+    </w:p>
+    <w:p>
+      <w:pPr>
+        <w:pStyle w:val="ListParagraph"/>
+        <w:ind w:left="360"/>
+      </w:pPr>
+    </w:p>
+    <w:p/>
+    <w:p>
+      <w:pPr>
+        <w:pStyle w:val="Heading1"/>
+      </w:pPr>
+      <w:bookmarkStart w:id="0" w:name="_Toc185102970"/>
+      <w:r>
+        <w:lastRenderedPageBreak/>
+        <w:t>1. INTRODUCTION</w:t>
+      </w:r>
+      <w:bookmarkEnd w:id="0"/>
+    </w:p>
+    <w:p>
+      <w:pPr>
+        <w:spacing w:before="100" w:beforeAutospacing="1" w:after="100" w:afterAutospacing="1" w:line="240" w:lineRule="auto"/>
+        <w:rPr>
+          <w:rFonts w:ascii="Times New Roman" w:eastAsia="Times New Roman" w:hAnsi="Times New Roman" w:cs="Times New Roman"/>
+          <w:sz w:val="24"/>
+          <w:szCs w:val="24"/>
+        </w:rPr>
+      </w:pPr>
+      <w:r>
+        <w:rPr>
+          <w:rFonts w:ascii="Times New Roman" w:eastAsia="Times New Roman" w:hAnsi="Times New Roman" w:cs="Times New Roman"/>
+          <w:sz w:val="24"/>
+          <w:szCs w:val="24"/>
+        </w:rPr>
+        <w:t xml:space="preserve">This blogging web application is designed to provide an intuitive, interactive, and user-friendly platform for individuals to create, share, and read blogs across various topics. Built with </w:t>
+      </w:r>
+      <w:r>
+        <w:rPr>
+          <w:rFonts w:ascii="Times New Roman" w:eastAsia="Times New Roman" w:hAnsi="Times New Roman" w:cs="Times New Roman"/>
           <w:b/>
           <w:bCs/>
-          <w:color w:val="4F81BD" w:themeColor="accent1"/>
-          <w:sz w:val="28"/>
-          <w:szCs w:val="28"/>
-        </w:rPr>
-        <w:t>Table of Contents</w:t>
-      </w:r>
-    </w:p>
-    <w:p>
-      <w:pPr>
-        <w:pStyle w:val="ListParagraph"/>
-        <w:ind w:left="360"/>
-      </w:pPr>
-    </w:p>
-    <w:p>
-      <w:pPr>
-        <w:pStyle w:val="ListParagraph"/>
-        <w:ind w:left="360"/>
-      </w:pPr>
-    </w:p>
-    <w:p>
-      <w:pPr>
-        <w:pStyle w:val="ListParagraph"/>
-        <w:ind w:left="360"/>
-      </w:pPr>
-    </w:p>
-    <w:p>
-      <w:pPr>
-        <w:pStyle w:val="ListParagraph"/>
-        <w:ind w:left="360"/>
-      </w:pPr>
-    </w:p>
-    <w:p>
-      <w:pPr>
-        <w:pStyle w:val="ListParagraph"/>
-        <w:ind w:left="360"/>
-      </w:pPr>
-    </w:p>
-    <w:p>
-      <w:pPr>
-        <w:pStyle w:val="ListParagraph"/>
-        <w:ind w:left="360"/>
-      </w:pPr>
-    </w:p>
-    <w:p>
-      <w:pPr>
-        <w:pStyle w:val="ListParagraph"/>
-        <w:ind w:left="360"/>
-      </w:pPr>
-    </w:p>
-    <w:p>
-      <w:pPr>
-        <w:pStyle w:val="ListParagraph"/>
-        <w:ind w:left="360"/>
-      </w:pPr>
-    </w:p>
-    <w:p>
-      <w:pPr>
-        <w:pStyle w:val="ListParagraph"/>
-        <w:ind w:left="360"/>
-      </w:pPr>
-    </w:p>
-    <w:p>
-      <w:pPr>
-        <w:pStyle w:val="ListParagraph"/>
-        <w:ind w:left="360"/>
-      </w:pPr>
-    </w:p>
-    <w:p>
-      <w:pPr>
-        <w:pStyle w:val="ListParagraph"/>
-        <w:ind w:left="360"/>
-      </w:pPr>
-    </w:p>
-    <w:p>
-      <w:pPr>
-        <w:pStyle w:val="ListParagraph"/>
-        <w:ind w:left="360"/>
-      </w:pPr>
-    </w:p>
-    <w:p>
-      <w:pPr>
-        <w:pStyle w:val="ListParagraph"/>
-        <w:ind w:left="360"/>
-      </w:pPr>
-    </w:p>
-    <w:p>
-      <w:pPr>
-        <w:pStyle w:val="ListParagraph"/>
-        <w:ind w:left="360"/>
-      </w:pPr>
-    </w:p>
-    <w:p>
-      <w:pPr>
-        <w:pStyle w:val="ListParagraph"/>
-        <w:ind w:left="360"/>
-      </w:pPr>
-    </w:p>
-    <w:p>
-      <w:pPr>
-        <w:pStyle w:val="ListParagraph"/>
-        <w:ind w:left="360"/>
-      </w:pPr>
-    </w:p>
-    <w:p>
-      <w:pPr>
-        <w:pStyle w:val="ListParagraph"/>
-        <w:ind w:left="360"/>
-      </w:pPr>
-    </w:p>
-    <w:p>
-      <w:pPr>
-        <w:pStyle w:val="ListParagraph"/>
-        <w:ind w:left="360"/>
-      </w:pPr>
-    </w:p>
-    <w:p>
-      <w:pPr>
-        <w:pStyle w:val="ListParagraph"/>
-        <w:ind w:left="360"/>
-      </w:pPr>
-    </w:p>
-    <w:p>
-      <w:pPr>
-        <w:pStyle w:val="ListParagraph"/>
-        <w:ind w:left="360"/>
-      </w:pPr>
-    </w:p>
-    <w:p>
-      <w:pPr>
-        <w:pStyle w:val="ListParagraph"/>
-        <w:ind w:left="360"/>
-      </w:pPr>
-    </w:p>
-    <w:p>
-      <w:pPr>
-        <w:pStyle w:val="ListParagraph"/>
-        <w:ind w:left="360"/>
-      </w:pPr>
-    </w:p>
-    <w:p>
-      <w:pPr>
-        <w:pStyle w:val="ListParagraph"/>
-        <w:ind w:left="360"/>
-      </w:pPr>
-    </w:p>
-    <w:p>
-      <w:pPr>
-        <w:pStyle w:val="ListParagraph"/>
-        <w:ind w:left="360"/>
-      </w:pPr>
-    </w:p>
-    <w:p>
-      <w:pPr>
-        <w:pStyle w:val="ListParagraph"/>
-        <w:ind w:left="360"/>
-      </w:pPr>
-    </w:p>
-    <w:p>
-      <w:pPr>
-        <w:pStyle w:val="ListParagraph"/>
-        <w:ind w:left="360"/>
-      </w:pPr>
-    </w:p>
-    <w:p>
-      <w:pPr>
-        <w:pStyle w:val="ListParagraph"/>
-        <w:ind w:left="360"/>
-      </w:pPr>
-    </w:p>
-    <w:p>
-      <w:pPr>
-        <w:pStyle w:val="ListParagraph"/>
-        <w:ind w:left="360"/>
-      </w:pPr>
-    </w:p>
-    <w:p>
-      <w:pPr>
-        <w:pStyle w:val="ListParagraph"/>
-        <w:ind w:left="360"/>
-      </w:pPr>
-    </w:p>
-    <w:p>
-      <w:pPr>
-        <w:pStyle w:val="ListParagraph"/>
-        <w:ind w:left="360"/>
-      </w:pPr>
-    </w:p>
-    <w:p>
-      <w:pPr>
-        <w:pStyle w:val="ListParagraph"/>
-        <w:ind w:left="360"/>
-      </w:pPr>
-    </w:p>
-    <w:p>
-      <w:pPr>
-        <w:pStyle w:val="ListParagraph"/>
-        <w:ind w:left="360"/>
-      </w:pPr>
-    </w:p>
-    <w:p>
-      <w:pPr>
-        <w:pStyle w:val="ListParagraph"/>
-        <w:ind w:left="360"/>
-      </w:pPr>
-    </w:p>
-    <w:p>
-      <w:pPr>
-        <w:pStyle w:val="ListParagraph"/>
-        <w:ind w:left="360"/>
-      </w:pPr>
-    </w:p>
-    <w:p>
-      <w:pPr>
-        <w:pStyle w:val="ListParagraph"/>
-        <w:ind w:left="360"/>
-      </w:pPr>
-    </w:p>
-    <w:p>
-      <w:pPr>
-        <w:pStyle w:val="ListParagraph"/>
-        <w:ind w:left="360"/>
-      </w:pPr>
-    </w:p>
-    <w:p>
-      <w:pPr>
-        <w:pStyle w:val="ListParagraph"/>
-        <w:ind w:left="360"/>
-      </w:pPr>
-    </w:p>
-    <w:p>
-      <w:pPr>
-        <w:pStyle w:val="ListParagraph"/>
-        <w:ind w:left="360"/>
-      </w:pPr>
-    </w:p>
-    <w:p>
-      <w:pPr>
-        <w:pStyle w:val="ListParagraph"/>
-        <w:ind w:left="360"/>
-      </w:pPr>
-    </w:p>
-    <w:p>
-      <w:pPr>
-        <w:pStyle w:val="ListParagraph"/>
-        <w:ind w:left="360"/>
-      </w:pPr>
-    </w:p>
-    <w:p>
-      <w:pPr>
-        <w:pStyle w:val="ListParagraph"/>
-        <w:ind w:left="360"/>
-      </w:pPr>
-    </w:p>
-    <w:p>
-      <w:pPr>
-        <w:pStyle w:val="ListParagraph"/>
-        <w:ind w:left="360"/>
-      </w:pPr>
-    </w:p>
-    <w:p>
-      <w:pPr>
-        <w:pStyle w:val="ListParagraph"/>
-        <w:ind w:left="360"/>
-      </w:pPr>
-    </w:p>
-    <w:p>
-      <w:pPr>
-        <w:spacing w:before="100" w:beforeAutospacing="1" w:after="100" w:afterAutospacing="1" w:line="240" w:lineRule="auto"/>
-        <w:rPr>
-          <w:rFonts w:ascii="Times New Roman" w:eastAsia="Times New Roman" w:hAnsi="Times New Roman" w:cs="Times New Roman"/>
-          <w:sz w:val="24"/>
-          <w:szCs w:val="24"/>
-        </w:rPr>
-      </w:pPr>
+          <w:sz w:val="24"/>
+          <w:szCs w:val="24"/>
+        </w:rPr>
+        <w:t>React</w:t>
+      </w:r>
+      <w:r>
+        <w:rPr>
+          <w:rFonts w:ascii="Times New Roman" w:eastAsia="Times New Roman" w:hAnsi="Times New Roman" w:cs="Times New Roman"/>
+          <w:sz w:val="24"/>
+          <w:szCs w:val="24"/>
+        </w:rPr>
+        <w:t xml:space="preserve"> for the frontend and </w:t>
+      </w:r>
       <w:r>
         <w:rPr>
           <w:rFonts w:ascii="Times New Roman" w:eastAsia="Times New Roman" w:hAnsi="Times New Roman" w:cs="Times New Roman"/>
@@ -298,9 +1653,36 @@
           <w:sz w:val="24"/>
           <w:szCs w:val="24"/>
         </w:rPr>
-        <w:lastRenderedPageBreak/>
-        <w:t>1. INTRODUCTION</w:t>
-      </w:r>
+        <w:t>Django</w:t>
+      </w:r>
+      <w:r>
+        <w:rPr>
+          <w:rFonts w:ascii="Times New Roman" w:eastAsia="Times New Roman" w:hAnsi="Times New Roman" w:cs="Times New Roman"/>
+          <w:sz w:val="24"/>
+          <w:szCs w:val="24"/>
+        </w:rPr>
+        <w:t xml:space="preserve"> for the backend, this app offers modern web experiences and a robust architecture to support scalability and efficient content management.</w:t>
+      </w:r>
+    </w:p>
+    <w:p>
+      <w:pPr>
+        <w:pStyle w:val="Heading2"/>
+        <w:rPr>
+          <w:sz w:val="24"/>
+          <w:szCs w:val="24"/>
+        </w:rPr>
+      </w:pPr>
+      <w:r>
+        <w:t xml:space="preserve">  </w:t>
+      </w:r>
+      <w:bookmarkStart w:id="1" w:name="_Toc185102971"/>
+      <w:r>
+        <w:t>1.1</w:t>
+      </w:r>
+      <w:r>
+        <w:t>App Purpose</w:t>
+      </w:r>
+      <w:bookmarkEnd w:id="1"/>
     </w:p>
     <w:p>
       <w:pPr>
@@ -317,115 +1699,24 @@
           <w:sz w:val="24"/>
           <w:szCs w:val="24"/>
         </w:rPr>
-        <w:t xml:space="preserve">This blogging web application is designed to provide an intuitive, interactive, and user-friendly platform for individuals to create, share, and read blogs across various topics. Built with </w:t>
-      </w:r>
-      <w:r>
-        <w:rPr>
-          <w:rFonts w:ascii="Times New Roman" w:eastAsia="Times New Roman" w:hAnsi="Times New Roman" w:cs="Times New Roman"/>
-          <w:b/>
-          <w:bCs/>
-          <w:sz w:val="24"/>
-          <w:szCs w:val="24"/>
-        </w:rPr>
-        <w:t>React</w:t>
-      </w:r>
-      <w:r>
-        <w:rPr>
-          <w:rFonts w:ascii="Times New Roman" w:eastAsia="Times New Roman" w:hAnsi="Times New Roman" w:cs="Times New Roman"/>
-          <w:sz w:val="24"/>
-          <w:szCs w:val="24"/>
-        </w:rPr>
-        <w:t xml:space="preserve"> for the frontend and </w:t>
-      </w:r>
-      <w:r>
-        <w:rPr>
-          <w:rFonts w:ascii="Times New Roman" w:eastAsia="Times New Roman" w:hAnsi="Times New Roman" w:cs="Times New Roman"/>
-          <w:b/>
-          <w:bCs/>
-          <w:sz w:val="24"/>
-          <w:szCs w:val="24"/>
-        </w:rPr>
-        <w:t>Django</w:t>
-      </w:r>
-      <w:r>
-        <w:rPr>
-          <w:rFonts w:ascii="Times New Roman" w:eastAsia="Times New Roman" w:hAnsi="Times New Roman" w:cs="Times New Roman"/>
-          <w:sz w:val="24"/>
-          <w:szCs w:val="24"/>
-        </w:rPr>
-        <w:t xml:space="preserve"> for the backend, this app offers modern web experiences and a robust architecture to support scalability and efficient content management.</w:t>
-      </w:r>
-    </w:p>
-    <w:p>
-      <w:pPr>
-        <w:pStyle w:val="ListParagraph"/>
-        <w:numPr>
-          <w:ilvl w:val="1"/>
-          <w:numId w:val="1"/>
-        </w:numPr>
-        <w:spacing w:before="100" w:beforeAutospacing="1" w:after="100" w:afterAutospacing="1" w:line="240" w:lineRule="auto"/>
-        <w:rPr>
-          <w:rFonts w:ascii="Times New Roman" w:eastAsia="Times New Roman" w:hAnsi="Times New Roman" w:cs="Times New Roman"/>
-          <w:sz w:val="24"/>
-          <w:szCs w:val="24"/>
-        </w:rPr>
-      </w:pPr>
-      <w:r>
-        <w:rPr>
-          <w:rFonts w:ascii="Times New Roman" w:eastAsia="Times New Roman" w:hAnsi="Times New Roman" w:cs="Times New Roman"/>
-          <w:b/>
-          <w:bCs/>
-          <w:sz w:val="27"/>
-          <w:szCs w:val="27"/>
-        </w:rPr>
-        <w:t>App Purpose</w:t>
-      </w:r>
-    </w:p>
-    <w:p>
-      <w:pPr>
-        <w:spacing w:before="100" w:beforeAutospacing="1" w:after="100" w:afterAutospacing="1" w:line="240" w:lineRule="auto"/>
-        <w:rPr>
-          <w:rFonts w:ascii="Times New Roman" w:eastAsia="Times New Roman" w:hAnsi="Times New Roman" w:cs="Times New Roman"/>
-          <w:sz w:val="24"/>
-          <w:szCs w:val="24"/>
-        </w:rPr>
-      </w:pPr>
-      <w:r>
-        <w:rPr>
-          <w:rFonts w:ascii="Times New Roman" w:eastAsia="Times New Roman" w:hAnsi="Times New Roman" w:cs="Times New Roman"/>
-          <w:sz w:val="24"/>
-          <w:szCs w:val="24"/>
-        </w:rPr>
         <w:t>The primary purpose of the blogging web app is to create a space where users can express their thoughts, share knowledge, and engage with others through written content. The app aims to provide a clean and seamless experience for authors to publish posts and for readers to discover articles based on categories, trending topics, and personalized recommendations.</w:t>
       </w:r>
     </w:p>
     <w:p>
       <w:pPr>
-        <w:pStyle w:val="ListParagraph"/>
-        <w:numPr>
-          <w:ilvl w:val="1"/>
-          <w:numId w:val="1"/>
-        </w:numPr>
-        <w:spacing w:before="100" w:beforeAutospacing="1" w:after="100" w:afterAutospacing="1" w:line="240" w:lineRule="auto"/>
-        <w:outlineLvl w:val="2"/>
-        <w:rPr>
-          <w:rFonts w:ascii="Times New Roman" w:eastAsia="Times New Roman" w:hAnsi="Times New Roman" w:cs="Times New Roman"/>
-          <w:b/>
-          <w:bCs/>
-          <w:sz w:val="27"/>
-          <w:szCs w:val="27"/>
-        </w:rPr>
-      </w:pPr>
-      <w:r>
-        <w:rPr>
-          <w:rFonts w:ascii="Times New Roman" w:eastAsia="Times New Roman" w:hAnsi="Times New Roman" w:cs="Times New Roman"/>
-          <w:b/>
-          <w:bCs/>
-          <w:sz w:val="27"/>
-          <w:szCs w:val="27"/>
-        </w:rPr>
+        <w:pStyle w:val="Heading2"/>
+      </w:pPr>
+      <w:r>
+        <w:t xml:space="preserve">  </w:t>
+      </w:r>
+      <w:bookmarkStart w:id="2" w:name="_Toc185102972"/>
+      <w:r>
+        <w:t>1.2</w:t>
+      </w:r>
+      <w:r>
         <w:t>App Scope</w:t>
       </w:r>
+      <w:bookmarkEnd w:id="2"/>
     </w:p>
     <w:p>
       <w:pPr>
@@ -607,31 +1898,19 @@
     </w:p>
     <w:p>
       <w:pPr>
-        <w:pStyle w:val="ListParagraph"/>
-        <w:numPr>
-          <w:ilvl w:val="1"/>
-          <w:numId w:val="1"/>
-        </w:numPr>
-        <w:spacing w:before="100" w:beforeAutospacing="1" w:after="100" w:afterAutospacing="1" w:line="240" w:lineRule="auto"/>
-        <w:outlineLvl w:val="2"/>
-        <w:rPr>
-          <w:rFonts w:ascii="Times New Roman" w:eastAsia="Times New Roman" w:hAnsi="Times New Roman" w:cs="Times New Roman"/>
-          <w:b/>
-          <w:bCs/>
-          <w:sz w:val="27"/>
-          <w:szCs w:val="27"/>
-        </w:rPr>
-      </w:pPr>
-      <w:r>
-        <w:rPr>
-          <w:rFonts w:ascii="Times New Roman" w:eastAsia="Times New Roman" w:hAnsi="Times New Roman" w:cs="Times New Roman"/>
-          <w:b/>
-          <w:bCs/>
-          <w:sz w:val="27"/>
-          <w:szCs w:val="27"/>
-        </w:rPr>
+        <w:pStyle w:val="Heading2"/>
+      </w:pPr>
+      <w:r>
+        <w:t xml:space="preserve">  </w:t>
+      </w:r>
+      <w:bookmarkStart w:id="3" w:name="_Toc185102973"/>
+      <w:r>
+        <w:t>1.3</w:t>
+      </w:r>
+      <w:r>
         <w:t>Goals of the Team</w:t>
       </w:r>
+      <w:bookmarkEnd w:id="3"/>
     </w:p>
     <w:p>
       <w:pPr>
@@ -741,48 +2020,36 @@
     </w:p>
     <w:p>
       <w:pPr>
-        <w:pStyle w:val="ListParagraph"/>
-        <w:numPr>
-          <w:ilvl w:val="1"/>
-          <w:numId w:val="1"/>
-        </w:numPr>
+        <w:pStyle w:val="Heading2"/>
+      </w:pPr>
+      <w:r>
+        <w:lastRenderedPageBreak/>
+        <w:t xml:space="preserve">  </w:t>
+      </w:r>
+      <w:bookmarkStart w:id="4" w:name="_Toc185102974"/>
+      <w:r>
+        <w:t>1.4</w:t>
+      </w:r>
+      <w:r>
+        <w:t>Process Model</w:t>
+      </w:r>
+      <w:bookmarkEnd w:id="4"/>
+    </w:p>
+    <w:p>
+      <w:pPr>
         <w:spacing w:before="100" w:beforeAutospacing="1" w:after="100" w:afterAutospacing="1" w:line="240" w:lineRule="auto"/>
-        <w:outlineLvl w:val="2"/>
-        <w:rPr>
-          <w:rFonts w:ascii="Times New Roman" w:eastAsia="Times New Roman" w:hAnsi="Times New Roman" w:cs="Times New Roman"/>
-          <w:b/>
-          <w:bCs/>
-          <w:sz w:val="27"/>
-          <w:szCs w:val="27"/>
-        </w:rPr>
-      </w:pPr>
-      <w:r>
-        <w:rPr>
-          <w:rFonts w:ascii="Times New Roman" w:eastAsia="Times New Roman" w:hAnsi="Times New Roman" w:cs="Times New Roman"/>
-          <w:b/>
-          <w:bCs/>
-          <w:sz w:val="27"/>
-          <w:szCs w:val="27"/>
-        </w:rPr>
-        <w:t>Process Model</w:t>
-      </w:r>
-    </w:p>
-    <w:p>
-      <w:pPr>
-        <w:spacing w:before="100" w:beforeAutospacing="1" w:after="100" w:afterAutospacing="1" w:line="240" w:lineRule="auto"/>
-        <w:rPr>
-          <w:rFonts w:ascii="Times New Roman" w:eastAsia="Times New Roman" w:hAnsi="Times New Roman" w:cs="Times New Roman"/>
-          <w:sz w:val="24"/>
-          <w:szCs w:val="24"/>
-        </w:rPr>
-      </w:pPr>
-      <w:r>
-        <w:rPr>
-          <w:rFonts w:ascii="Times New Roman" w:eastAsia="Times New Roman" w:hAnsi="Times New Roman" w:cs="Times New Roman"/>
-          <w:sz w:val="24"/>
-          <w:szCs w:val="24"/>
-        </w:rPr>
-        <w:lastRenderedPageBreak/>
+        <w:rPr>
+          <w:rFonts w:ascii="Times New Roman" w:eastAsia="Times New Roman" w:hAnsi="Times New Roman" w:cs="Times New Roman"/>
+          <w:sz w:val="24"/>
+          <w:szCs w:val="24"/>
+        </w:rPr>
+      </w:pPr>
+      <w:r>
+        <w:rPr>
+          <w:rFonts w:ascii="Times New Roman" w:eastAsia="Times New Roman" w:hAnsi="Times New Roman" w:cs="Times New Roman"/>
+          <w:sz w:val="24"/>
+          <w:szCs w:val="24"/>
+        </w:rPr>
         <w:t xml:space="preserve">The development process follows an </w:t>
       </w:r>
       <w:r>
@@ -997,7 +2264,25 @@
           <w:sz w:val="24"/>
           <w:szCs w:val="24"/>
         </w:rPr>
-        <w:t>: Preparing the app for deployment on cloud platforms (e.g., Vercel, Heroku) and making it publicly accessible.</w:t>
+        <w:t xml:space="preserve">: Preparing the app for deployment on cloud platforms (e.g., </w:t>
+      </w:r>
+      <w:proofErr w:type="spellStart"/>
+      <w:r>
+        <w:rPr>
+          <w:rFonts w:ascii="Times New Roman" w:eastAsia="Times New Roman" w:hAnsi="Times New Roman" w:cs="Times New Roman"/>
+          <w:sz w:val="24"/>
+          <w:szCs w:val="24"/>
+        </w:rPr>
+        <w:t>Vercel</w:t>
+      </w:r>
+      <w:proofErr w:type="spellEnd"/>
+      <w:r>
+        <w:rPr>
+          <w:rFonts w:ascii="Times New Roman" w:eastAsia="Times New Roman" w:hAnsi="Times New Roman" w:cs="Times New Roman"/>
+          <w:sz w:val="24"/>
+          <w:szCs w:val="24"/>
+        </w:rPr>
+        <w:t>, Heroku) and making it publicly accessible.</w:t>
       </w:r>
     </w:p>
     <w:p>
@@ -1034,31 +2319,19 @@
     </w:p>
     <w:p>
       <w:pPr>
-        <w:pStyle w:val="ListParagraph"/>
-        <w:numPr>
-          <w:ilvl w:val="1"/>
-          <w:numId w:val="1"/>
-        </w:numPr>
-        <w:spacing w:before="100" w:beforeAutospacing="1" w:after="100" w:afterAutospacing="1" w:line="240" w:lineRule="auto"/>
-        <w:outlineLvl w:val="2"/>
-        <w:rPr>
-          <w:rFonts w:ascii="Times New Roman" w:eastAsia="Times New Roman" w:hAnsi="Times New Roman" w:cs="Times New Roman"/>
-          <w:b/>
-          <w:bCs/>
-          <w:sz w:val="27"/>
-          <w:szCs w:val="27"/>
-        </w:rPr>
-      </w:pPr>
-      <w:r>
-        <w:rPr>
-          <w:rFonts w:ascii="Times New Roman" w:eastAsia="Times New Roman" w:hAnsi="Times New Roman" w:cs="Times New Roman"/>
-          <w:b/>
-          <w:bCs/>
-          <w:sz w:val="27"/>
-          <w:szCs w:val="27"/>
-        </w:rPr>
+        <w:pStyle w:val="Heading2"/>
+      </w:pPr>
+      <w:r>
+        <w:t xml:space="preserve">  </w:t>
+      </w:r>
+      <w:bookmarkStart w:id="5" w:name="_Toc185102975"/>
+      <w:r>
+        <w:t>1.5</w:t>
+      </w:r>
+      <w:r>
         <w:t>Team Organization</w:t>
       </w:r>
+      <w:bookmarkEnd w:id="5"/>
     </w:p>
     <w:p>
       <w:pPr>
@@ -1255,35 +2528,17 @@
     </w:p>
     <w:p>
       <w:pPr>
-        <w:spacing w:before="100" w:beforeAutospacing="1" w:after="100" w:afterAutospacing="1" w:line="240" w:lineRule="auto"/>
-        <w:rPr>
-          <w:rFonts w:ascii="Times New Roman" w:eastAsia="Times New Roman" w:hAnsi="Times New Roman" w:cs="Times New Roman"/>
-          <w:sz w:val="24"/>
-          <w:szCs w:val="24"/>
-        </w:rPr>
-      </w:pPr>
-      <w:r>
-        <w:rPr>
-          <w:rFonts w:ascii="Times New Roman" w:eastAsia="Times New Roman" w:hAnsi="Times New Roman" w:cs="Times New Roman"/>
-          <w:b/>
-          <w:bCs/>
-          <w:sz w:val="24"/>
-          <w:szCs w:val="24"/>
-        </w:rPr>
+        <w:pStyle w:val="Heading1"/>
+      </w:pPr>
+      <w:bookmarkStart w:id="6" w:name="_Toc185102976"/>
+      <w:r>
         <w:t>2. RESEARCH</w:t>
       </w:r>
-    </w:p>
-    <w:p>
-      <w:pPr>
-        <w:pStyle w:val="Heading3"/>
-        <w:numPr>
-          <w:ilvl w:val="1"/>
-          <w:numId w:val="13"/>
-        </w:numPr>
-        <w:tabs>
-          <w:tab w:val="num" w:pos="1440"/>
-        </w:tabs>
-        <w:ind w:left="1440" w:hanging="360"/>
+      <w:bookmarkEnd w:id="6"/>
+    </w:p>
+    <w:p>
+      <w:pPr>
+        <w:pStyle w:val="Heading2"/>
         <w:rPr>
           <w:rStyle w:val="Strong"/>
           <w:b w:val="0"/>
@@ -1296,29 +2551,50 @@
           <w:b w:val="0"/>
           <w:bCs w:val="0"/>
         </w:rPr>
-        <w:t>Market Research:</w:t>
-      </w:r>
-    </w:p>
-    <w:p>
-      <w:pPr>
-        <w:pStyle w:val="Heading3"/>
-        <w:numPr>
-          <w:ilvl w:val="2"/>
-          <w:numId w:val="13"/>
-        </w:numPr>
-        <w:tabs>
-          <w:tab w:val="num" w:pos="2160"/>
-        </w:tabs>
-        <w:ind w:left="2160" w:hanging="360"/>
-      </w:pPr>
+        <w:t xml:space="preserve">  </w:t>
+      </w:r>
+      <w:bookmarkStart w:id="7" w:name="_Toc185102977"/>
       <w:r>
         <w:rPr>
           <w:rStyle w:val="Strong"/>
           <w:b w:val="0"/>
           <w:bCs w:val="0"/>
         </w:rPr>
+        <w:t>2.1</w:t>
+      </w:r>
+      <w:r>
+        <w:rPr>
+          <w:rStyle w:val="Strong"/>
+          <w:b w:val="0"/>
+          <w:bCs w:val="0"/>
+        </w:rPr>
+        <w:t>Market Research:</w:t>
+      </w:r>
+      <w:bookmarkEnd w:id="7"/>
+    </w:p>
+    <w:p>
+      <w:pPr>
+        <w:pStyle w:val="Heading3"/>
+        <w:ind w:firstLine="360"/>
+      </w:pPr>
+      <w:bookmarkStart w:id="8" w:name="_Toc185102978"/>
+      <w:r>
+        <w:rPr>
+          <w:rStyle w:val="Strong"/>
+          <w:b w:val="0"/>
+          <w:bCs w:val="0"/>
+        </w:rPr>
+        <w:t>2.1.1</w:t>
+      </w:r>
+      <w:r>
+        <w:rPr>
+          <w:rStyle w:val="Strong"/>
+          <w:b w:val="0"/>
+          <w:bCs w:val="0"/>
+        </w:rPr>
         <w:t>Industry Trends</w:t>
       </w:r>
+      <w:bookmarkEnd w:id="8"/>
     </w:p>
     <w:p>
       <w:pPr>
@@ -1362,7 +2638,6 @@
         </w:numPr>
       </w:pPr>
       <w:r>
-        <w:lastRenderedPageBreak/>
         <w:t>The demand for personalized and categorized content is increasing, as users prefer platforms that recommend blogs based on their interests.</w:t>
       </w:r>
     </w:p>
@@ -1393,23 +2668,26 @@
     <w:p>
       <w:pPr>
         <w:pStyle w:val="Heading3"/>
-        <w:numPr>
-          <w:ilvl w:val="2"/>
-          <w:numId w:val="13"/>
-        </w:numPr>
-        <w:tabs>
-          <w:tab w:val="num" w:pos="2160"/>
-        </w:tabs>
-        <w:ind w:left="2160" w:hanging="360"/>
-      </w:pPr>
+        <w:ind w:firstLine="360"/>
+      </w:pPr>
+      <w:bookmarkStart w:id="9" w:name="_Toc185102979"/>
       <w:r>
         <w:rPr>
           <w:rStyle w:val="Strong"/>
           <w:b w:val="0"/>
           <w:bCs w:val="0"/>
         </w:rPr>
+        <w:t>2.1.2</w:t>
+      </w:r>
+      <w:r>
+        <w:rPr>
+          <w:rStyle w:val="Strong"/>
+          <w:b w:val="0"/>
+          <w:bCs w:val="0"/>
+        </w:rPr>
         <w:t>Competitive Analysis</w:t>
       </w:r>
+      <w:bookmarkEnd w:id="9"/>
     </w:p>
     <w:p>
       <w:pPr>
@@ -1501,23 +2779,27 @@
     <w:p>
       <w:pPr>
         <w:pStyle w:val="Heading3"/>
-        <w:numPr>
-          <w:ilvl w:val="2"/>
-          <w:numId w:val="13"/>
-        </w:numPr>
-        <w:tabs>
-          <w:tab w:val="num" w:pos="2160"/>
-        </w:tabs>
-        <w:ind w:left="2160" w:hanging="360"/>
-      </w:pPr>
+        <w:ind w:firstLine="360"/>
+      </w:pPr>
+      <w:bookmarkStart w:id="10" w:name="_Toc185102980"/>
       <w:r>
         <w:rPr>
           <w:rStyle w:val="Strong"/>
           <w:b w:val="0"/>
           <w:bCs w:val="0"/>
         </w:rPr>
+        <w:lastRenderedPageBreak/>
+        <w:t>2.1.3</w:t>
+      </w:r>
+      <w:r>
+        <w:rPr>
+          <w:rStyle w:val="Strong"/>
+          <w:b w:val="0"/>
+          <w:bCs w:val="0"/>
+        </w:rPr>
         <w:t>Target Audience</w:t>
       </w:r>
+      <w:bookmarkEnd w:id="10"/>
     </w:p>
     <w:p>
       <w:pPr>
@@ -1606,15 +2888,7 @@
     </w:p>
     <w:p>
       <w:pPr>
-        <w:pStyle w:val="Heading3"/>
-        <w:numPr>
-          <w:ilvl w:val="1"/>
-          <w:numId w:val="13"/>
-        </w:numPr>
-        <w:tabs>
-          <w:tab w:val="num" w:pos="1440"/>
-        </w:tabs>
-        <w:ind w:left="1440" w:hanging="360"/>
+        <w:pStyle w:val="Heading2"/>
         <w:rPr>
           <w:rStyle w:val="Strong"/>
           <w:b w:val="0"/>
@@ -1627,34 +2901,55 @@
           <w:b w:val="0"/>
           <w:bCs w:val="0"/>
         </w:rPr>
-        <w:t>Technical Research:</w:t>
-      </w:r>
-    </w:p>
-    <w:p>
-      <w:pPr>
-        <w:pStyle w:val="Heading3"/>
-        <w:numPr>
-          <w:ilvl w:val="2"/>
-          <w:numId w:val="13"/>
-        </w:numPr>
-        <w:tabs>
-          <w:tab w:val="num" w:pos="2160"/>
-        </w:tabs>
-        <w:ind w:left="2160" w:hanging="360"/>
+        <w:t xml:space="preserve">  </w:t>
+      </w:r>
+      <w:bookmarkStart w:id="11" w:name="_Toc185102981"/>
+      <w:r>
         <w:rPr>
           <w:rStyle w:val="Strong"/>
           <w:b w:val="0"/>
           <w:bCs w:val="0"/>
         </w:rPr>
-      </w:pPr>
+        <w:t>2.2</w:t>
+      </w:r>
       <w:r>
         <w:rPr>
           <w:rStyle w:val="Strong"/>
           <w:b w:val="0"/>
           <w:bCs w:val="0"/>
         </w:rPr>
+        <w:t>Technical Research:</w:t>
+      </w:r>
+      <w:bookmarkEnd w:id="11"/>
+    </w:p>
+    <w:p>
+      <w:pPr>
+        <w:pStyle w:val="Heading3"/>
+        <w:ind w:firstLine="360"/>
+        <w:rPr>
+          <w:rStyle w:val="Strong"/>
+          <w:b w:val="0"/>
+          <w:bCs w:val="0"/>
+        </w:rPr>
+      </w:pPr>
+      <w:bookmarkStart w:id="12" w:name="_Toc185102982"/>
+      <w:r>
+        <w:rPr>
+          <w:rStyle w:val="Strong"/>
+          <w:b w:val="0"/>
+          <w:bCs w:val="0"/>
+        </w:rPr>
+        <w:t>2.2.1</w:t>
+      </w:r>
+      <w:r>
+        <w:rPr>
+          <w:rStyle w:val="Strong"/>
+          <w:b w:val="0"/>
+          <w:bCs w:val="0"/>
+        </w:rPr>
         <w:t>Technology Stack</w:t>
       </w:r>
+      <w:bookmarkEnd w:id="12"/>
     </w:p>
     <w:p>
       <w:pPr>
@@ -1724,8 +3019,13 @@
           <w:numId w:val="9"/>
         </w:numPr>
       </w:pPr>
-      <w:r>
-        <w:t>React’s virtual DOM ensures faster updates and a responsive user experience.</w:t>
+      <w:proofErr w:type="spellStart"/>
+      <w:r>
+        <w:t>React’s</w:t>
+      </w:r>
+      <w:proofErr w:type="spellEnd"/>
+      <w:r>
+        <w:t xml:space="preserve"> virtual DOM ensures faster updates and a responsive user experience.</w:t>
       </w:r>
     </w:p>
     <w:p>
@@ -1737,7 +3037,6 @@
         </w:numPr>
       </w:pPr>
       <w:r>
-        <w:lastRenderedPageBreak/>
         <w:t>Strong community support and compatibility with mobile development through React Native.</w:t>
       </w:r>
     </w:p>
@@ -1908,9 +3207,11 @@
       <w:r>
         <w:t xml:space="preserve"> </w:t>
       </w:r>
+      <w:proofErr w:type="spellStart"/>
       <w:r>
         <w:t>Zustland</w:t>
       </w:r>
+      <w:proofErr w:type="spellEnd"/>
       <w:r>
         <w:t xml:space="preserve"> (for managing global state in the app).</w:t>
       </w:r>
@@ -1978,7 +3279,15 @@
         </w:numPr>
       </w:pPr>
       <w:r>
-        <w:t>Frontend: Vercel or Netlify (optimized for React.js deployments).</w:t>
+        <w:t xml:space="preserve">Frontend: </w:t>
+      </w:r>
+      <w:proofErr w:type="spellStart"/>
+      <w:r>
+        <w:t>Vercel</w:t>
+      </w:r>
+      <w:proofErr w:type="spellEnd"/>
+      <w:r>
+        <w:t xml:space="preserve"> or Netlify (optimized for React.js deployments).</w:t>
       </w:r>
     </w:p>
     <w:p>
@@ -1992,64 +3301,44 @@
       <w:r>
         <w:t xml:space="preserve">Backend: </w:t>
       </w:r>
-      <w:r>
-        <w:t>Vercel.</w:t>
+      <w:proofErr w:type="spellStart"/>
+      <w:r>
+        <w:t>Vercel</w:t>
+      </w:r>
+      <w:proofErr w:type="spellEnd"/>
+      <w:r>
+        <w:t>.</w:t>
       </w:r>
     </w:p>
     <w:p/>
     <w:p>
       <w:pPr>
-        <w:pStyle w:val="ListParagraph"/>
-        <w:numPr>
-          <w:ilvl w:val="0"/>
-          <w:numId w:val="13"/>
-        </w:numPr>
-        <w:spacing w:before="100" w:beforeAutospacing="1" w:after="100" w:afterAutospacing="1" w:line="240" w:lineRule="auto"/>
-        <w:rPr>
-          <w:rFonts w:ascii="Times New Roman" w:eastAsia="Times New Roman" w:hAnsi="Times New Roman" w:cs="Times New Roman"/>
-          <w:b/>
-          <w:bCs/>
-          <w:sz w:val="24"/>
-          <w:szCs w:val="24"/>
-        </w:rPr>
-      </w:pPr>
-      <w:r>
-        <w:rPr>
-          <w:rFonts w:ascii="Times New Roman" w:eastAsia="Times New Roman" w:hAnsi="Times New Roman" w:cs="Times New Roman"/>
-          <w:b/>
-          <w:bCs/>
-          <w:sz w:val="24"/>
-          <w:szCs w:val="24"/>
-        </w:rPr>
+        <w:pStyle w:val="Heading1"/>
+      </w:pPr>
+      <w:bookmarkStart w:id="13" w:name="_Toc185102983"/>
+      <w:r>
+        <w:t>3.</w:t>
+      </w:r>
+      <w:r>
         <w:t>DESCRIPTION</w:t>
       </w:r>
-    </w:p>
-    <w:p>
-      <w:pPr>
-        <w:pStyle w:val="ListParagraph"/>
-        <w:numPr>
-          <w:ilvl w:val="1"/>
-          <w:numId w:val="13"/>
-        </w:numPr>
-        <w:spacing w:before="100" w:beforeAutospacing="1" w:after="100" w:afterAutospacing="1" w:line="240" w:lineRule="auto"/>
-        <w:rPr>
-          <w:rFonts w:ascii="Times New Roman" w:eastAsia="Times New Roman" w:hAnsi="Times New Roman" w:cs="Times New Roman"/>
-          <w:b/>
-          <w:bCs/>
-          <w:sz w:val="24"/>
-          <w:szCs w:val="24"/>
-        </w:rPr>
-      </w:pPr>
-      <w:r>
-        <w:rPr>
-          <w:rFonts w:ascii="Times New Roman" w:eastAsia="Times New Roman" w:hAnsi="Times New Roman" w:cs="Times New Roman"/>
-          <w:b/>
-          <w:bCs/>
-          <w:sz w:val="24"/>
-          <w:szCs w:val="24"/>
-        </w:rPr>
+      <w:bookmarkEnd w:id="13"/>
+    </w:p>
+    <w:p>
+      <w:pPr>
+        <w:pStyle w:val="Heading2"/>
+      </w:pPr>
+      <w:r>
+        <w:t xml:space="preserve">  </w:t>
+      </w:r>
+      <w:bookmarkStart w:id="14" w:name="_Toc185102984"/>
+      <w:r>
+        <w:t>3.1</w:t>
+      </w:r>
+      <w:r>
         <w:t>Home Page:</w:t>
       </w:r>
+      <w:bookmarkEnd w:id="14"/>
     </w:p>
     <w:p>
       <w:pPr>
@@ -2207,7 +3496,6 @@
           <w:sz w:val="24"/>
           <w:szCs w:val="24"/>
         </w:rPr>
-        <w:lastRenderedPageBreak/>
         <w:t>Search Bar:</w:t>
       </w:r>
       <w:r>
@@ -2232,30 +3520,19 @@
     </w:p>
     <w:p>
       <w:pPr>
-        <w:pStyle w:val="ListParagraph"/>
-        <w:numPr>
-          <w:ilvl w:val="1"/>
-          <w:numId w:val="13"/>
-        </w:numPr>
-        <w:spacing w:before="100" w:beforeAutospacing="1" w:after="100" w:afterAutospacing="1" w:line="240" w:lineRule="auto"/>
-        <w:rPr>
-          <w:rFonts w:ascii="Times New Roman" w:eastAsia="Times New Roman" w:hAnsi="Times New Roman" w:cs="Times New Roman"/>
-          <w:b/>
-          <w:bCs/>
-          <w:sz w:val="24"/>
-          <w:szCs w:val="24"/>
-        </w:rPr>
-      </w:pPr>
-      <w:r>
-        <w:rPr>
-          <w:rFonts w:ascii="Times New Roman" w:eastAsia="Times New Roman" w:hAnsi="Times New Roman" w:cs="Times New Roman"/>
-          <w:b/>
-          <w:bCs/>
-          <w:sz w:val="24"/>
-          <w:szCs w:val="24"/>
-        </w:rPr>
+        <w:pStyle w:val="Heading2"/>
+      </w:pPr>
+      <w:r>
+        <w:t xml:space="preserve">  </w:t>
+      </w:r>
+      <w:bookmarkStart w:id="15" w:name="_Toc185102985"/>
+      <w:r>
+        <w:t>3.2</w:t>
+      </w:r>
+      <w:r>
         <w:t>Dashboard:</w:t>
       </w:r>
+      <w:bookmarkEnd w:id="15"/>
     </w:p>
     <w:p>
       <w:pPr>
@@ -2439,30 +3716,19 @@
     </w:p>
     <w:p>
       <w:pPr>
-        <w:pStyle w:val="ListParagraph"/>
-        <w:numPr>
-          <w:ilvl w:val="1"/>
-          <w:numId w:val="13"/>
-        </w:numPr>
-        <w:spacing w:before="100" w:beforeAutospacing="1" w:after="100" w:afterAutospacing="1" w:line="240" w:lineRule="auto"/>
-        <w:rPr>
-          <w:rFonts w:ascii="Times New Roman" w:eastAsia="Times New Roman" w:hAnsi="Times New Roman" w:cs="Times New Roman"/>
-          <w:b/>
-          <w:bCs/>
-          <w:sz w:val="24"/>
-          <w:szCs w:val="24"/>
-        </w:rPr>
-      </w:pPr>
-      <w:r>
-        <w:rPr>
-          <w:rFonts w:ascii="Times New Roman" w:eastAsia="Times New Roman" w:hAnsi="Times New Roman" w:cs="Times New Roman"/>
-          <w:b/>
-          <w:bCs/>
-          <w:sz w:val="24"/>
-          <w:szCs w:val="24"/>
-        </w:rPr>
+        <w:pStyle w:val="Heading2"/>
+      </w:pPr>
+      <w:r>
+        <w:t xml:space="preserve">  </w:t>
+      </w:r>
+      <w:bookmarkStart w:id="16" w:name="_Toc185102986"/>
+      <w:r>
+        <w:t>3.3</w:t>
+      </w:r>
+      <w:r>
         <w:t>Registration:</w:t>
       </w:r>
+      <w:bookmarkEnd w:id="16"/>
     </w:p>
     <w:p>
       <w:pPr>
@@ -2606,30 +3872,19 @@
     </w:p>
     <w:p>
       <w:pPr>
-        <w:pStyle w:val="ListParagraph"/>
-        <w:numPr>
-          <w:ilvl w:val="1"/>
-          <w:numId w:val="13"/>
-        </w:numPr>
-        <w:spacing w:before="100" w:beforeAutospacing="1" w:after="100" w:afterAutospacing="1" w:line="240" w:lineRule="auto"/>
-        <w:rPr>
-          <w:rFonts w:ascii="Times New Roman" w:eastAsia="Times New Roman" w:hAnsi="Times New Roman" w:cs="Times New Roman"/>
-          <w:b/>
-          <w:bCs/>
-          <w:sz w:val="24"/>
-          <w:szCs w:val="24"/>
-        </w:rPr>
-      </w:pPr>
-      <w:r>
-        <w:rPr>
-          <w:rFonts w:ascii="Times New Roman" w:eastAsia="Times New Roman" w:hAnsi="Times New Roman" w:cs="Times New Roman"/>
-          <w:b/>
-          <w:bCs/>
-          <w:sz w:val="24"/>
-          <w:szCs w:val="24"/>
-        </w:rPr>
+        <w:pStyle w:val="Heading2"/>
+      </w:pPr>
+      <w:r>
+        <w:t xml:space="preserve">  </w:t>
+      </w:r>
+      <w:bookmarkStart w:id="17" w:name="_Toc185102987"/>
+      <w:r>
+        <w:t>3.4</w:t>
+      </w:r>
+      <w:r>
         <w:t>Login:</w:t>
       </w:r>
+      <w:bookmarkEnd w:id="17"/>
     </w:p>
     <w:p>
       <w:pPr>
@@ -2776,30 +4031,19 @@
     </w:p>
     <w:p>
       <w:pPr>
-        <w:pStyle w:val="ListParagraph"/>
-        <w:numPr>
-          <w:ilvl w:val="1"/>
-          <w:numId w:val="13"/>
-        </w:numPr>
-        <w:spacing w:before="100" w:beforeAutospacing="1" w:after="100" w:afterAutospacing="1" w:line="240" w:lineRule="auto"/>
-        <w:rPr>
-          <w:rFonts w:ascii="Times New Roman" w:eastAsia="Times New Roman" w:hAnsi="Times New Roman" w:cs="Times New Roman"/>
-          <w:b/>
-          <w:bCs/>
-          <w:sz w:val="24"/>
-          <w:szCs w:val="24"/>
-        </w:rPr>
-      </w:pPr>
-      <w:r>
-        <w:rPr>
-          <w:rFonts w:ascii="Times New Roman" w:eastAsia="Times New Roman" w:hAnsi="Times New Roman" w:cs="Times New Roman"/>
-          <w:b/>
-          <w:bCs/>
-          <w:sz w:val="24"/>
-          <w:szCs w:val="24"/>
-        </w:rPr>
+        <w:pStyle w:val="Heading2"/>
+      </w:pPr>
+      <w:r>
+        <w:t xml:space="preserve">  </w:t>
+      </w:r>
+      <w:bookmarkStart w:id="18" w:name="_Toc185102988"/>
+      <w:r>
+        <w:t>3.5</w:t>
+      </w:r>
+      <w:r>
         <w:t>Logout:</w:t>
       </w:r>
+      <w:bookmarkEnd w:id="18"/>
     </w:p>
     <w:p>
       <w:pPr>
@@ -2846,7 +4090,6 @@
           <w:sz w:val="24"/>
           <w:szCs w:val="24"/>
         </w:rPr>
-        <w:lastRenderedPageBreak/>
         <w:t>Session Termination:</w:t>
       </w:r>
       <w:r>
@@ -2907,30 +4150,19 @@
     </w:p>
     <w:p>
       <w:pPr>
-        <w:pStyle w:val="ListParagraph"/>
-        <w:numPr>
-          <w:ilvl w:val="1"/>
-          <w:numId w:val="13"/>
-        </w:numPr>
-        <w:spacing w:before="100" w:beforeAutospacing="1" w:after="100" w:afterAutospacing="1" w:line="240" w:lineRule="auto"/>
-        <w:rPr>
-          <w:rFonts w:ascii="Times New Roman" w:eastAsia="Times New Roman" w:hAnsi="Times New Roman" w:cs="Times New Roman"/>
-          <w:b/>
-          <w:bCs/>
-          <w:sz w:val="24"/>
-          <w:szCs w:val="24"/>
-        </w:rPr>
-      </w:pPr>
-      <w:r>
-        <w:rPr>
-          <w:rFonts w:ascii="Times New Roman" w:eastAsia="Times New Roman" w:hAnsi="Times New Roman" w:cs="Times New Roman"/>
-          <w:b/>
-          <w:bCs/>
-          <w:sz w:val="24"/>
-          <w:szCs w:val="24"/>
-        </w:rPr>
+        <w:pStyle w:val="Heading2"/>
+      </w:pPr>
+      <w:r>
+        <w:t xml:space="preserve">  </w:t>
+      </w:r>
+      <w:bookmarkStart w:id="19" w:name="_Toc185102989"/>
+      <w:r>
+        <w:t>3.6</w:t>
+      </w:r>
+      <w:r>
         <w:t>User Management:</w:t>
       </w:r>
+      <w:bookmarkEnd w:id="19"/>
     </w:p>
     <w:p>
       <w:pPr>
@@ -3128,6 +4360,16 @@
         </w:rPr>
       </w:pPr>
     </w:p>
+    <w:p>
+      <w:pPr>
+        <w:spacing w:before="100" w:beforeAutospacing="1" w:after="100" w:afterAutospacing="1" w:line="240" w:lineRule="auto"/>
+        <w:rPr>
+          <w:rFonts w:ascii="Times New Roman" w:eastAsia="Times New Roman" w:hAnsi="Times New Roman" w:cs="Times New Roman"/>
+          <w:sz w:val="24"/>
+          <w:szCs w:val="24"/>
+        </w:rPr>
+      </w:pPr>
+    </w:p>
     <w:p/>
     <w:p>
       <w:pPr>
@@ -3138,8 +4380,8 @@
       </w:pPr>
     </w:p>
     <w:sectPr>
-      <w:headerReference w:type="default" r:id="rId5"/>
-      <w:footerReference w:type="default" r:id="rId6"/>
+      <w:headerReference w:type="default" r:id="rId8"/>
+      <w:footerReference w:type="default" r:id="rId9"/>
       <w:pgSz w:w="12240" w:h="15840"/>
       <w:pgMar w:top="1440" w:right="1440" w:bottom="1440" w:left="1440" w:header="720" w:footer="720" w:gutter="0"/>
       <w:cols w:space="720"/>
@@ -3149,8 +4391,33 @@
 </w:document>
 </file>
 
+<file path=word/endnotes.xml><?xml version="1.0" encoding="utf-8"?>
+<w:endnotes xmlns:wpc="http://schemas.microsoft.com/office/word/2010/wordprocessingCanvas" xmlns:cx="http://schemas.microsoft.com/office/drawing/2014/chartex" xmlns:cx1="http://schemas.microsoft.com/office/drawing/2015/9/8/chartex" xmlns:cx2="http://schemas.microsoft.com/office/drawing/2015/10/21/chartex" xmlns:cx3="http://schemas.microsoft.com/office/drawing/2016/5/9/chartex" xmlns:cx4="http://schemas.microsoft.com/office/drawing/2016/5/10/chartex" xmlns:cx5="http://schemas.microsoft.com/office/drawing/2016/5/11/chartex" xmlns:cx6="http://schemas.microsoft.com/office/drawing/2016/5/12/chartex" xmlns:cx7="http://schemas.microsoft.com/office/drawing/2016/5/13/chartex" xmlns:cx8="http://schemas.microsoft.com/office/drawing/2016/5/14/chartex" xmlns:mc="http://schemas.openxmlformats.org/markup-compatibility/2006" xmlns:aink="http://schemas.microsoft.com/office/drawing/2016/ink" xmlns:am3d="http://schemas.microsoft.com/office/drawing/2017/model3d" xmlns:o="urn:schemas-microsoft-com:office:office" xmlns:oel="http://schemas.microsoft.com/office/2019/extlst" xmlns:r="http://schemas.openxmlformats.org/officeDocument/2006/relationships" xmlns:m="http://schemas.openxmlformats.org/officeDocument/2006/math" xmlns:v="urn:schemas-microsoft-com:vml" xmlns:wp14="http://schemas.microsoft.com/office/word/2010/wordprocessingDrawing" xmlns:wp="http://schemas.openxmlformats.org/drawingml/2006/wordprocessingDrawing" xmlns:w10="urn:schemas-microsoft-com:office:word" xmlns:w="http://schemas.openxmlformats.org/wordprocessingml/2006/main" xmlns:w14="http://schemas.microsoft.com/office/word/2010/wordml" xmlns:w15="http://schemas.microsoft.com/office/word/2012/wordml" xmlns:w16cex="http://schemas.microsoft.com/office/word/2018/wordml/cex" xmlns:w16cid="http://schemas.microsoft.com/office/word/2016/wordml/cid" xmlns:w16="http://schemas.microsoft.com/office/word/2018/wordml" xmlns:w16sdtdh="http://schemas.microsoft.com/office/word/2020/wordml/sdtdatahash" xmlns:w16se="http://schemas.microsoft.com/office/word/2015/wordml/symex" xmlns:wpg="http://schemas.microsoft.com/office/word/2010/wordprocessingGroup" xmlns:wpi="http://schemas.microsoft.com/office/word/2010/wordprocessingInk" xmlns:wne="http://schemas.microsoft.com/office/word/2006/wordml" xmlns:wps="http://schemas.microsoft.com/office/word/2010/wordprocessingShape" mc:Ignorable="w14 w15 w16se w16cid w16 w16cex w16sdtdh wp14">
+  <w:endnote w:type="separator" w:id="-1">
+    <w:p>
+      <w:pPr>
+        <w:spacing w:line="240" w:lineRule="auto"/>
+      </w:pPr>
+      <w:r>
+        <w:separator/>
+      </w:r>
+    </w:p>
+  </w:endnote>
+  <w:endnote w:type="continuationSeparator" w:id="0">
+    <w:p>
+      <w:pPr>
+        <w:spacing w:line="240" w:lineRule="auto"/>
+      </w:pPr>
+      <w:r>
+        <w:continuationSeparator/>
+      </w:r>
+    </w:p>
+  </w:endnote>
+</w:endnotes>
+</file>
+
 <file path=word/footer1.xml><?xml version="1.0" encoding="utf-8"?>
-<w:ftr xmlns:wpc="http://schemas.microsoft.com/office/word/2010/wordprocessingCanvas" xmlns:cx="http://schemas.microsoft.com/office/drawing/2014/chartex" xmlns:cx1="http://schemas.microsoft.com/office/drawing/2015/9/8/chartex" xmlns:cx2="http://schemas.microsoft.com/office/drawing/2015/10/21/chartex" xmlns:cx3="http://schemas.microsoft.com/office/drawing/2016/5/9/chartex" xmlns:cx4="http://schemas.microsoft.com/office/drawing/2016/5/10/chartex" xmlns:cx5="http://schemas.microsoft.com/office/drawing/2016/5/11/chartex" xmlns:cx6="http://schemas.microsoft.com/office/drawing/2016/5/12/chartex" xmlns:cx7="http://schemas.microsoft.com/office/drawing/2016/5/13/chartex" xmlns:cx8="http://schemas.microsoft.com/office/drawing/2016/5/14/chartex" xmlns:mc="http://schemas.openxmlformats.org/markup-compatibility/2006" xmlns:aink="http://schemas.microsoft.com/office/drawing/2016/ink" xmlns:am3d="http://schemas.microsoft.com/office/drawing/2017/model3d" xmlns:o="urn:schemas-microsoft-com:office:office" xmlns:r="http://schemas.openxmlformats.org/officeDocument/2006/relationships" xmlns:m="http://schemas.openxmlformats.org/officeDocument/2006/math" xmlns:v="urn:schemas-microsoft-com:vml" xmlns:wp14="http://schemas.microsoft.com/office/word/2010/wordprocessingDrawing" xmlns:wp="http://schemas.openxmlformats.org/drawingml/2006/wordprocessingDrawing" xmlns:w10="urn:schemas-microsoft-com:office:word" xmlns:w="http://schemas.openxmlformats.org/wordprocessingml/2006/main" xmlns:w14="http://schemas.microsoft.com/office/word/2010/wordml" xmlns:w15="http://schemas.microsoft.com/office/word/2012/wordml" xmlns:w16cex="http://schemas.microsoft.com/office/word/2018/wordml/cex" xmlns:w16cid="http://schemas.microsoft.com/office/word/2016/wordml/cid" xmlns:w16="http://schemas.microsoft.com/office/word/2018/wordml" xmlns:w16sdtdh="http://schemas.microsoft.com/office/word/2020/wordml/sdtdatahash" xmlns:w16se="http://schemas.microsoft.com/office/word/2015/wordml/symex" xmlns:wpg="http://schemas.microsoft.com/office/word/2010/wordprocessingGroup" xmlns:wpi="http://schemas.microsoft.com/office/word/2010/wordprocessingInk" xmlns:wne="http://schemas.microsoft.com/office/word/2006/wordml" xmlns:wps="http://schemas.microsoft.com/office/word/2010/wordprocessingShape" mc:Ignorable="w14 w15 w16se w16cid w16 w16cex w16sdtdh wp14">
+<w:ftr xmlns:wpc="http://schemas.microsoft.com/office/word/2010/wordprocessingCanvas" xmlns:cx="http://schemas.microsoft.com/office/drawing/2014/chartex" xmlns:cx1="http://schemas.microsoft.com/office/drawing/2015/9/8/chartex" xmlns:cx2="http://schemas.microsoft.com/office/drawing/2015/10/21/chartex" xmlns:cx3="http://schemas.microsoft.com/office/drawing/2016/5/9/chartex" xmlns:cx4="http://schemas.microsoft.com/office/drawing/2016/5/10/chartex" xmlns:cx5="http://schemas.microsoft.com/office/drawing/2016/5/11/chartex" xmlns:cx6="http://schemas.microsoft.com/office/drawing/2016/5/12/chartex" xmlns:cx7="http://schemas.microsoft.com/office/drawing/2016/5/13/chartex" xmlns:cx8="http://schemas.microsoft.com/office/drawing/2016/5/14/chartex" xmlns:mc="http://schemas.openxmlformats.org/markup-compatibility/2006" xmlns:aink="http://schemas.microsoft.com/office/drawing/2016/ink" xmlns:am3d="http://schemas.microsoft.com/office/drawing/2017/model3d" xmlns:o="urn:schemas-microsoft-com:office:office" xmlns:oel="http://schemas.microsoft.com/office/2019/extlst" xmlns:r="http://schemas.openxmlformats.org/officeDocument/2006/relationships" xmlns:m="http://schemas.openxmlformats.org/officeDocument/2006/math" xmlns:v="urn:schemas-microsoft-com:vml" xmlns:wp14="http://schemas.microsoft.com/office/word/2010/wordprocessingDrawing" xmlns:wp="http://schemas.openxmlformats.org/drawingml/2006/wordprocessingDrawing" xmlns:w10="urn:schemas-microsoft-com:office:word" xmlns:w="http://schemas.openxmlformats.org/wordprocessingml/2006/main" xmlns:w14="http://schemas.microsoft.com/office/word/2010/wordml" xmlns:w15="http://schemas.microsoft.com/office/word/2012/wordml" xmlns:w16cex="http://schemas.microsoft.com/office/word/2018/wordml/cex" xmlns:w16cid="http://schemas.microsoft.com/office/word/2016/wordml/cid" xmlns:w16="http://schemas.microsoft.com/office/word/2018/wordml" xmlns:w16sdtdh="http://schemas.microsoft.com/office/word/2020/wordml/sdtdatahash" xmlns:w16se="http://schemas.microsoft.com/office/word/2015/wordml/symex" xmlns:wpg="http://schemas.microsoft.com/office/word/2010/wordprocessingGroup" xmlns:wpi="http://schemas.microsoft.com/office/word/2010/wordprocessingInk" xmlns:wne="http://schemas.microsoft.com/office/word/2006/wordml" xmlns:wps="http://schemas.microsoft.com/office/word/2010/wordprocessingShape" mc:Ignorable="w14 w15 w16se w16cid w16 w16cex w16sdtdh wp14">
   <w:p>
     <w:pPr>
       <w:pStyle w:val="Footer"/>
@@ -3187,16 +4454,7 @@
         <w:noProof/>
         <w:color w:val="4F81BD" w:themeColor="accent1"/>
       </w:rPr>
-      <w:instrText xml:space="preserve"> PAGE   \</w:instrText>
-    </w:r>
-    <w:r>
-      <w:rPr>
-        <w:b/>
-        <w:bCs/>
-        <w:noProof/>
-        <w:color w:val="4F81BD" w:themeColor="accent1"/>
-      </w:rPr>
-      <w:instrText xml:space="preserve">* MERGEFORMAT </w:instrText>
+      <w:instrText xml:space="preserve"> PAGE   \* MERGEFORMAT </w:instrText>
     </w:r>
     <w:r>
       <w:rPr>
@@ -3234,8 +4492,33 @@
 </w:ftr>
 </file>
 
+<file path=word/footnotes.xml><?xml version="1.0" encoding="utf-8"?>
+<w:footnotes xmlns:wpc="http://schemas.microsoft.com/office/word/2010/wordprocessingCanvas" xmlns:cx="http://schemas.microsoft.com/office/drawing/2014/chartex" xmlns:cx1="http://schemas.microsoft.com/office/drawing/2015/9/8/chartex" xmlns:cx2="http://schemas.microsoft.com/office/drawing/2015/10/21/chartex" xmlns:cx3="http://schemas.microsoft.com/office/drawing/2016/5/9/chartex" xmlns:cx4="http://schemas.microsoft.com/office/drawing/2016/5/10/chartex" xmlns:cx5="http://schemas.microsoft.com/office/drawing/2016/5/11/chartex" xmlns:cx6="http://schemas.microsoft.com/office/drawing/2016/5/12/chartex" xmlns:cx7="http://schemas.microsoft.com/office/drawing/2016/5/13/chartex" xmlns:cx8="http://schemas.microsoft.com/office/drawing/2016/5/14/chartex" xmlns:mc="http://schemas.openxmlformats.org/markup-compatibility/2006" xmlns:aink="http://schemas.microsoft.com/office/drawing/2016/ink" xmlns:am3d="http://schemas.microsoft.com/office/drawing/2017/model3d" xmlns:o="urn:schemas-microsoft-com:office:office" xmlns:oel="http://schemas.microsoft.com/office/2019/extlst" xmlns:r="http://schemas.openxmlformats.org/officeDocument/2006/relationships" xmlns:m="http://schemas.openxmlformats.org/officeDocument/2006/math" xmlns:v="urn:schemas-microsoft-com:vml" xmlns:wp14="http://schemas.microsoft.com/office/word/2010/wordprocessingDrawing" xmlns:wp="http://schemas.openxmlformats.org/drawingml/2006/wordprocessingDrawing" xmlns:w10="urn:schemas-microsoft-com:office:word" xmlns:w="http://schemas.openxmlformats.org/wordprocessingml/2006/main" xmlns:w14="http://schemas.microsoft.com/office/word/2010/wordml" xmlns:w15="http://schemas.microsoft.com/office/word/2012/wordml" xmlns:w16cex="http://schemas.microsoft.com/office/word/2018/wordml/cex" xmlns:w16cid="http://schemas.microsoft.com/office/word/2016/wordml/cid" xmlns:w16="http://schemas.microsoft.com/office/word/2018/wordml" xmlns:w16sdtdh="http://schemas.microsoft.com/office/word/2020/wordml/sdtdatahash" xmlns:w16se="http://schemas.microsoft.com/office/word/2015/wordml/symex" xmlns:wpg="http://schemas.microsoft.com/office/word/2010/wordprocessingGroup" xmlns:wpi="http://schemas.microsoft.com/office/word/2010/wordprocessingInk" xmlns:wne="http://schemas.microsoft.com/office/word/2006/wordml" xmlns:wps="http://schemas.microsoft.com/office/word/2010/wordprocessingShape" mc:Ignorable="w14 w15 w16se w16cid w16 w16cex w16sdtdh wp14">
+  <w:footnote w:type="separator" w:id="-1">
+    <w:p>
+      <w:pPr>
+        <w:spacing w:line="240" w:lineRule="auto"/>
+      </w:pPr>
+      <w:r>
+        <w:separator/>
+      </w:r>
+    </w:p>
+  </w:footnote>
+  <w:footnote w:type="continuationSeparator" w:id="0">
+    <w:p>
+      <w:pPr>
+        <w:spacing w:line="240" w:lineRule="auto"/>
+      </w:pPr>
+      <w:r>
+        <w:continuationSeparator/>
+      </w:r>
+    </w:p>
+  </w:footnote>
+</w:footnotes>
+</file>
+
 <file path=word/header1.xml><?xml version="1.0" encoding="utf-8"?>
-<w:hdr xmlns:wpc="http://schemas.microsoft.com/office/word/2010/wordprocessingCanvas" xmlns:cx="http://schemas.microsoft.com/office/drawing/2014/chartex" xmlns:cx1="http://schemas.microsoft.com/office/drawing/2015/9/8/chartex" xmlns:cx2="http://schemas.microsoft.com/office/drawing/2015/10/21/chartex" xmlns:cx3="http://schemas.microsoft.com/office/drawing/2016/5/9/chartex" xmlns:cx4="http://schemas.microsoft.com/office/drawing/2016/5/10/chartex" xmlns:cx5="http://schemas.microsoft.com/office/drawing/2016/5/11/chartex" xmlns:cx6="http://schemas.microsoft.com/office/drawing/2016/5/12/chartex" xmlns:cx7="http://schemas.microsoft.com/office/drawing/2016/5/13/chartex" xmlns:cx8="http://schemas.microsoft.com/office/drawing/2016/5/14/chartex" xmlns:mc="http://schemas.openxmlformats.org/markup-compatibility/2006" xmlns:aink="http://schemas.microsoft.com/office/drawing/2016/ink" xmlns:am3d="http://schemas.microsoft.com/office/drawing/2017/model3d" xmlns:o="urn:schemas-microsoft-com:office:office" xmlns:r="http://schemas.openxmlformats.org/officeDocument/2006/relationships" xmlns:m="http://schemas.openxmlformats.org/officeDocument/2006/math" xmlns:v="urn:schemas-microsoft-com:vml" xmlns:wp14="http://schemas.microsoft.com/office/word/2010/wordprocessingDrawing" xmlns:wp="http://schemas.openxmlformats.org/drawingml/2006/wordprocessingDrawing" xmlns:w10="urn:schemas-microsoft-com:office:word" xmlns:w="http://schemas.openxmlformats.org/wordprocessingml/2006/main" xmlns:w14="http://schemas.microsoft.com/office/word/2010/wordml" xmlns:w15="http://schemas.microsoft.com/office/word/2012/wordml" xmlns:w16cex="http://schemas.microsoft.com/office/word/2018/wordml/cex" xmlns:w16cid="http://schemas.microsoft.com/office/word/2016/wordml/cid" xmlns:w16="http://schemas.microsoft.com/office/word/2018/wordml" xmlns:w16sdtdh="http://schemas.microsoft.com/office/word/2020/wordml/sdtdatahash" xmlns:w16se="http://schemas.microsoft.com/office/word/2015/wordml/symex" xmlns:wpg="http://schemas.microsoft.com/office/word/2010/wordprocessingGroup" xmlns:wpi="http://schemas.microsoft.com/office/word/2010/wordprocessingInk" xmlns:wne="http://schemas.microsoft.com/office/word/2006/wordml" xmlns:wps="http://schemas.microsoft.com/office/word/2010/wordprocessingShape" mc:Ignorable="w14 w15 w16se w16cid w16 w16cex w16sdtdh wp14">
+<w:hdr xmlns:wpc="http://schemas.microsoft.com/office/word/2010/wordprocessingCanvas" xmlns:cx="http://schemas.microsoft.com/office/drawing/2014/chartex" xmlns:cx1="http://schemas.microsoft.com/office/drawing/2015/9/8/chartex" xmlns:cx2="http://schemas.microsoft.com/office/drawing/2015/10/21/chartex" xmlns:cx3="http://schemas.microsoft.com/office/drawing/2016/5/9/chartex" xmlns:cx4="http://schemas.microsoft.com/office/drawing/2016/5/10/chartex" xmlns:cx5="http://schemas.microsoft.com/office/drawing/2016/5/11/chartex" xmlns:cx6="http://schemas.microsoft.com/office/drawing/2016/5/12/chartex" xmlns:cx7="http://schemas.microsoft.com/office/drawing/2016/5/13/chartex" xmlns:cx8="http://schemas.microsoft.com/office/drawing/2016/5/14/chartex" xmlns:mc="http://schemas.openxmlformats.org/markup-compatibility/2006" xmlns:aink="http://schemas.microsoft.com/office/drawing/2016/ink" xmlns:am3d="http://schemas.microsoft.com/office/drawing/2017/model3d" xmlns:o="urn:schemas-microsoft-com:office:office" xmlns:oel="http://schemas.microsoft.com/office/2019/extlst" xmlns:r="http://schemas.openxmlformats.org/officeDocument/2006/relationships" xmlns:m="http://schemas.openxmlformats.org/officeDocument/2006/math" xmlns:v="urn:schemas-microsoft-com:vml" xmlns:wp14="http://schemas.microsoft.com/office/word/2010/wordprocessingDrawing" xmlns:wp="http://schemas.openxmlformats.org/drawingml/2006/wordprocessingDrawing" xmlns:w10="urn:schemas-microsoft-com:office:word" xmlns:w="http://schemas.openxmlformats.org/wordprocessingml/2006/main" xmlns:w14="http://schemas.microsoft.com/office/word/2010/wordml" xmlns:w15="http://schemas.microsoft.com/office/word/2012/wordml" xmlns:w16cex="http://schemas.microsoft.com/office/word/2018/wordml/cex" xmlns:w16cid="http://schemas.microsoft.com/office/word/2016/wordml/cid" xmlns:w16="http://schemas.microsoft.com/office/word/2018/wordml" xmlns:w16sdtdh="http://schemas.microsoft.com/office/word/2020/wordml/sdtdatahash" xmlns:w16se="http://schemas.microsoft.com/office/word/2015/wordml/symex" xmlns:wpg="http://schemas.microsoft.com/office/word/2010/wordprocessingGroup" xmlns:wpi="http://schemas.microsoft.com/office/word/2010/wordprocessingInk" xmlns:wne="http://schemas.microsoft.com/office/word/2006/wordml" xmlns:wps="http://schemas.microsoft.com/office/word/2010/wordprocessingShape" mc:Ignorable="w14 w15 w16se w16cid w16 w16cex w16sdtdh wp14">
   <w:p>
     <w:pPr>
       <w:pStyle w:val="Header"/>
@@ -3299,7 +4582,7 @@
 </file>
 
 <file path=word/numbering.xml><?xml version="1.0" encoding="utf-8"?>
-<w:numbering xmlns:wpc="http://schemas.microsoft.com/office/word/2010/wordprocessingCanvas" xmlns:cx="http://schemas.microsoft.com/office/drawing/2014/chartex" xmlns:cx1="http://schemas.microsoft.com/office/drawing/2015/9/8/chartex" xmlns:cx2="http://schemas.microsoft.com/office/drawing/2015/10/21/chartex" xmlns:cx3="http://schemas.microsoft.com/office/drawing/2016/5/9/chartex" xmlns:cx4="http://schemas.microsoft.com/office/drawing/2016/5/10/chartex" xmlns:cx5="http://schemas.microsoft.com/office/drawing/2016/5/11/chartex" xmlns:cx6="http://schemas.microsoft.com/office/drawing/2016/5/12/chartex" xmlns:cx7="http://schemas.microsoft.com/office/drawing/2016/5/13/chartex" xmlns:cx8="http://schemas.microsoft.com/office/drawing/2016/5/14/chartex" xmlns:mc="http://schemas.openxmlformats.org/markup-compatibility/2006" xmlns:aink="http://schemas.microsoft.com/office/drawing/2016/ink" xmlns:am3d="http://schemas.microsoft.com/office/drawing/2017/model3d" xmlns:o="urn:schemas-microsoft-com:office:office" xmlns:r="http://schemas.openxmlformats.org/officeDocument/2006/relationships" xmlns:m="http://schemas.openxmlformats.org/officeDocument/2006/math" xmlns:v="urn:schemas-microsoft-com:vml" xmlns:wp14="http://schemas.microsoft.com/office/word/2010/wordprocessingDrawing" xmlns:wp="http://schemas.openxmlformats.org/drawingml/2006/wordprocessingDrawing" xmlns:w10="urn:schemas-microsoft-com:office:word" xmlns:w="http://schemas.openxmlformats.org/wordprocessingml/2006/main" xmlns:w14="http://schemas.microsoft.com/office/word/2010/wordml" xmlns:w15="http://schemas.microsoft.com/office/word/2012/wordml" xmlns:w16cex="http://schemas.microsoft.com/office/word/2018/wordml/cex" xmlns:w16cid="http://schemas.microsoft.com/office/word/2016/wordml/cid" xmlns:w16="http://schemas.microsoft.com/office/word/2018/wordml" xmlns:w16sdtdh="http://schemas.microsoft.com/office/word/2020/wordml/sdtdatahash" xmlns:w16se="http://schemas.microsoft.com/office/word/2015/wordml/symex" xmlns:wpg="http://schemas.microsoft.com/office/word/2010/wordprocessingGroup" xmlns:wpi="http://schemas.microsoft.com/office/word/2010/wordprocessingInk" xmlns:wne="http://schemas.microsoft.com/office/word/2006/wordml" xmlns:wps="http://schemas.microsoft.com/office/word/2010/wordprocessingShape" mc:Ignorable="w14 w15 w16se w16cid w16 w16cex w16sdtdh wp14">
+<w:numbering xmlns:wpc="http://schemas.microsoft.com/office/word/2010/wordprocessingCanvas" xmlns:cx="http://schemas.microsoft.com/office/drawing/2014/chartex" xmlns:cx1="http://schemas.microsoft.com/office/drawing/2015/9/8/chartex" xmlns:cx2="http://schemas.microsoft.com/office/drawing/2015/10/21/chartex" xmlns:cx3="http://schemas.microsoft.com/office/drawing/2016/5/9/chartex" xmlns:cx4="http://schemas.microsoft.com/office/drawing/2016/5/10/chartex" xmlns:cx5="http://schemas.microsoft.com/office/drawing/2016/5/11/chartex" xmlns:cx6="http://schemas.microsoft.com/office/drawing/2016/5/12/chartex" xmlns:cx7="http://schemas.microsoft.com/office/drawing/2016/5/13/chartex" xmlns:cx8="http://schemas.microsoft.com/office/drawing/2016/5/14/chartex" xmlns:mc="http://schemas.openxmlformats.org/markup-compatibility/2006" xmlns:aink="http://schemas.microsoft.com/office/drawing/2016/ink" xmlns:am3d="http://schemas.microsoft.com/office/drawing/2017/model3d" xmlns:o="urn:schemas-microsoft-com:office:office" xmlns:oel="http://schemas.microsoft.com/office/2019/extlst" xmlns:r="http://schemas.openxmlformats.org/officeDocument/2006/relationships" xmlns:m="http://schemas.openxmlformats.org/officeDocument/2006/math" xmlns:v="urn:schemas-microsoft-com:vml" xmlns:wp14="http://schemas.microsoft.com/office/word/2010/wordprocessingDrawing" xmlns:wp="http://schemas.openxmlformats.org/drawingml/2006/wordprocessingDrawing" xmlns:w10="urn:schemas-microsoft-com:office:word" xmlns:w="http://schemas.openxmlformats.org/wordprocessingml/2006/main" xmlns:w14="http://schemas.microsoft.com/office/word/2010/wordml" xmlns:w15="http://schemas.microsoft.com/office/word/2012/wordml" xmlns:w16cex="http://schemas.microsoft.com/office/word/2018/wordml/cex" xmlns:w16cid="http://schemas.microsoft.com/office/word/2016/wordml/cid" xmlns:w16="http://schemas.microsoft.com/office/word/2018/wordml" xmlns:w16sdtdh="http://schemas.microsoft.com/office/word/2020/wordml/sdtdatahash" xmlns:w16se="http://schemas.microsoft.com/office/word/2015/wordml/symex" xmlns:wpg="http://schemas.microsoft.com/office/word/2010/wordprocessingGroup" xmlns:wpi="http://schemas.microsoft.com/office/word/2010/wordprocessingInk" xmlns:wne="http://schemas.microsoft.com/office/word/2006/wordml" xmlns:wps="http://schemas.microsoft.com/office/word/2010/wordprocessingShape" mc:Ignorable="w14 w15 w16se w16cid w16 w16cex w16sdtdh wp14">
   <w:abstractNum w:abstractNumId="0" w15:restartNumberingAfterBreak="0">
     <w:nsid w:val="02F117C7"/>
     <w:multiLevelType w:val="multilevel"/>
@@ -6086,64 +7369,64 @@
       </w:rPr>
     </w:lvl>
   </w:abstractNum>
-  <w:num w:numId="1">
+  <w:num w:numId="1" w16cid:durableId="947658496">
     <w:abstractNumId w:val="5"/>
   </w:num>
-  <w:num w:numId="2">
+  <w:num w:numId="2" w16cid:durableId="1268656458">
     <w:abstractNumId w:val="17"/>
   </w:num>
-  <w:num w:numId="3">
+  <w:num w:numId="3" w16cid:durableId="665015483">
     <w:abstractNumId w:val="10"/>
   </w:num>
-  <w:num w:numId="4">
+  <w:num w:numId="4" w16cid:durableId="1171262499">
     <w:abstractNumId w:val="1"/>
   </w:num>
-  <w:num w:numId="5">
+  <w:num w:numId="5" w16cid:durableId="1743680597">
     <w:abstractNumId w:val="15"/>
   </w:num>
-  <w:num w:numId="6">
+  <w:num w:numId="6" w16cid:durableId="563949263">
     <w:abstractNumId w:val="19"/>
   </w:num>
-  <w:num w:numId="7">
+  <w:num w:numId="7" w16cid:durableId="1550799484">
     <w:abstractNumId w:val="9"/>
   </w:num>
-  <w:num w:numId="8">
+  <w:num w:numId="8" w16cid:durableId="924189477">
     <w:abstractNumId w:val="12"/>
   </w:num>
-  <w:num w:numId="9">
+  <w:num w:numId="9" w16cid:durableId="1693457759">
     <w:abstractNumId w:val="13"/>
   </w:num>
-  <w:num w:numId="10">
+  <w:num w:numId="10" w16cid:durableId="534660873">
     <w:abstractNumId w:val="8"/>
   </w:num>
-  <w:num w:numId="11">
+  <w:num w:numId="11" w16cid:durableId="598106278">
     <w:abstractNumId w:val="0"/>
   </w:num>
-  <w:num w:numId="12">
+  <w:num w:numId="12" w16cid:durableId="1118598939">
     <w:abstractNumId w:val="3"/>
   </w:num>
-  <w:num w:numId="13">
+  <w:num w:numId="13" w16cid:durableId="8333489">
     <w:abstractNumId w:val="7"/>
   </w:num>
-  <w:num w:numId="14">
+  <w:num w:numId="14" w16cid:durableId="1673872986">
     <w:abstractNumId w:val="6"/>
   </w:num>
-  <w:num w:numId="15">
+  <w:num w:numId="15" w16cid:durableId="1670136443">
     <w:abstractNumId w:val="4"/>
   </w:num>
-  <w:num w:numId="16">
+  <w:num w:numId="16" w16cid:durableId="229854023">
     <w:abstractNumId w:val="14"/>
   </w:num>
-  <w:num w:numId="17">
+  <w:num w:numId="17" w16cid:durableId="1742408446">
     <w:abstractNumId w:val="11"/>
   </w:num>
-  <w:num w:numId="18">
+  <w:num w:numId="18" w16cid:durableId="1525172817">
     <w:abstractNumId w:val="18"/>
   </w:num>
-  <w:num w:numId="19">
+  <w:num w:numId="19" w16cid:durableId="1095902276">
     <w:abstractNumId w:val="2"/>
   </w:num>
-  <w:num w:numId="20">
+  <w:num w:numId="20" w16cid:durableId="1041201022">
     <w:abstractNumId w:val="16"/>
   </w:num>
 </w:numbering>
@@ -6570,7 +7853,6 @@
     <w:basedOn w:val="Normal"/>
     <w:next w:val="Normal"/>
     <w:uiPriority w:val="9"/>
-    <w:semiHidden/>
     <w:unhideWhenUsed/>
     <w:qFormat/>
     <w:pPr>
@@ -6589,7 +7871,6 @@
     <w:basedOn w:val="Normal"/>
     <w:next w:val="Normal"/>
     <w:uiPriority w:val="9"/>
-    <w:semiHidden/>
     <w:unhideWhenUsed/>
     <w:qFormat/>
     <w:pPr>
@@ -6824,6 +8105,75 @@
     <w:rPr>
       <w:b/>
       <w:bCs/>
+    </w:rPr>
+  </w:style>
+  <w:style w:type="paragraph" w:styleId="TOCHeading">
+    <w:name w:val="TOC Heading"/>
+    <w:basedOn w:val="Heading1"/>
+    <w:next w:val="Normal"/>
+    <w:uiPriority w:val="39"/>
+    <w:unhideWhenUsed/>
+    <w:qFormat/>
+    <w:rsid w:val="00723F41"/>
+    <w:pPr>
+      <w:spacing w:before="240" w:after="0" w:line="259" w:lineRule="auto"/>
+      <w:outlineLvl w:val="9"/>
+    </w:pPr>
+    <w:rPr>
+      <w:rFonts w:asciiTheme="majorHAnsi" w:eastAsiaTheme="majorEastAsia" w:hAnsiTheme="majorHAnsi" w:cstheme="majorBidi"/>
+      <w:color w:val="365F91" w:themeColor="accent1" w:themeShade="BF"/>
+      <w:sz w:val="32"/>
+      <w:szCs w:val="32"/>
+      <w:lang w:val="en-US"/>
+    </w:rPr>
+  </w:style>
+  <w:style w:type="paragraph" w:styleId="TOC1">
+    <w:name w:val="toc 1"/>
+    <w:basedOn w:val="Normal"/>
+    <w:next w:val="Normal"/>
+    <w:autoRedefine/>
+    <w:uiPriority w:val="39"/>
+    <w:unhideWhenUsed/>
+    <w:rsid w:val="00723F41"/>
+    <w:pPr>
+      <w:spacing w:after="100"/>
+    </w:pPr>
+  </w:style>
+  <w:style w:type="paragraph" w:styleId="TOC2">
+    <w:name w:val="toc 2"/>
+    <w:basedOn w:val="Normal"/>
+    <w:next w:val="Normal"/>
+    <w:autoRedefine/>
+    <w:uiPriority w:val="39"/>
+    <w:unhideWhenUsed/>
+    <w:rsid w:val="00723F41"/>
+    <w:pPr>
+      <w:spacing w:after="100"/>
+      <w:ind w:left="220"/>
+    </w:pPr>
+  </w:style>
+  <w:style w:type="paragraph" w:styleId="TOC3">
+    <w:name w:val="toc 3"/>
+    <w:basedOn w:val="Normal"/>
+    <w:next w:val="Normal"/>
+    <w:autoRedefine/>
+    <w:uiPriority w:val="39"/>
+    <w:unhideWhenUsed/>
+    <w:rsid w:val="00723F41"/>
+    <w:pPr>
+      <w:spacing w:after="100"/>
+      <w:ind w:left="440"/>
+    </w:pPr>
+  </w:style>
+  <w:style w:type="character" w:styleId="Hyperlink">
+    <w:name w:val="Hyperlink"/>
+    <w:basedOn w:val="DefaultParagraphFont"/>
+    <w:uiPriority w:val="99"/>
+    <w:unhideWhenUsed/>
+    <w:rsid w:val="00723F41"/>
+    <w:rPr>
+      <w:color w:val="0000FF" w:themeColor="hyperlink"/>
+      <w:u w:val="single"/>
     </w:rPr>
   </w:style>
 </w:styles>
@@ -7147,4 +8497,16 @@
   </a:objectDefaults>
   <a:extraClrSchemeLst/>
 </a:theme>
+</file>
+
+<file path=customXml/item1.xml><?xml version="1.0" encoding="utf-8"?>
+<b:Sources xmlns:b="http://schemas.openxmlformats.org/officeDocument/2006/bibliography" xmlns="http://schemas.openxmlformats.org/officeDocument/2006/bibliography" SelectedStyle="\APASixthEditionOfficeOnline.xsl" StyleName="APA" Version="6"/>
+</file>
+
+<file path=customXml/itemProps1.xml><?xml version="1.0" encoding="utf-8"?>
+<ds:datastoreItem xmlns:ds="http://schemas.openxmlformats.org/officeDocument/2006/customXml" ds:itemID="{53C58D7A-83A4-41E3-8B62-4E30A6CC9B6A}">
+  <ds:schemaRefs>
+    <ds:schemaRef ds:uri="http://schemas.openxmlformats.org/officeDocument/2006/bibliography"/>
+  </ds:schemaRefs>
+</ds:datastoreItem>
 </file>
</xml_diff>

<commit_message>
update te requirement file
</commit_message>
<xml_diff>
--- a/Requirement Analysis.docx
+++ b/Requirement Analysis.docx
@@ -9131,53 +9131,32 @@
           <w:lang w:bidi="bn-BD"/>
         </w:rPr>
         <w:lastRenderedPageBreak/>
-        <w:t xml:space="preserve">5. </w:t>
-      </w:r>
-      <w:r>
+        <w:t>5. SYSTEM ANALYSIS AND MODELING</w:t>
+      </w:r>
+      <w:bookmarkEnd w:id="45"/>
+    </w:p>
+    <w:p>
+      <w:pPr>
+        <w:pStyle w:val="Heading2"/>
         <w:rPr>
           <w:rFonts w:ascii="Times New Roman" w:hAnsi="Times New Roman" w:cs="Times New Roman"/>
           <w:lang w:bidi="bn-BD"/>
         </w:rPr>
-        <w:t>SYSTEM ANALYSIS AND MODELING</w:t>
-      </w:r>
-      <w:bookmarkEnd w:id="45"/>
-    </w:p>
-    <w:p>
-      <w:pPr>
-        <w:pStyle w:val="Heading2"/>
+      </w:pPr>
+      <w:r>
         <w:rPr>
           <w:rFonts w:ascii="Times New Roman" w:hAnsi="Times New Roman" w:cs="Times New Roman"/>
           <w:lang w:bidi="bn-BD"/>
         </w:rPr>
-      </w:pPr>
+        <w:t xml:space="preserve">   </w:t>
+      </w:r>
+      <w:bookmarkStart w:id="46" w:name="_Toc185105271"/>
       <w:r>
         <w:rPr>
           <w:rFonts w:ascii="Times New Roman" w:hAnsi="Times New Roman" w:cs="Times New Roman"/>
           <w:lang w:bidi="bn-BD"/>
         </w:rPr>
-        <w:t xml:space="preserve">  </w:t>
-      </w:r>
-      <w:r>
-        <w:rPr>
-          <w:rFonts w:ascii="Times New Roman" w:hAnsi="Times New Roman" w:cs="Times New Roman"/>
-          <w:lang w:bidi="bn-BD"/>
-        </w:rPr>
-        <w:t> </w:t>
-      </w:r>
-      <w:bookmarkStart w:id="46" w:name="_Toc185105271"/>
-      <w:r>
-        <w:rPr>
-          <w:rFonts w:ascii="Times New Roman" w:hAnsi="Times New Roman" w:cs="Times New Roman"/>
-          <w:lang w:bidi="bn-BD"/>
-        </w:rPr>
-        <w:t xml:space="preserve">5.1 </w:t>
-      </w:r>
-      <w:r>
-        <w:rPr>
-          <w:rFonts w:ascii="Times New Roman" w:hAnsi="Times New Roman" w:cs="Times New Roman"/>
-          <w:lang w:bidi="bn-BD"/>
-        </w:rPr>
-        <w:t>Functional Modeling</w:t>
+        <w:t>5.1 Functional Modeling</w:t>
       </w:r>
       <w:bookmarkEnd w:id="46"/>
     </w:p>
@@ -9196,14 +9175,7 @@
           <w:rFonts w:ascii="Times New Roman" w:hAnsi="Times New Roman" w:cs="Times New Roman"/>
           <w:lang w:bidi="bn-BD"/>
         </w:rPr>
-        <w:t xml:space="preserve">5.1.1 </w:t>
-      </w:r>
-      <w:r>
-        <w:rPr>
-          <w:rFonts w:ascii="Times New Roman" w:hAnsi="Times New Roman" w:cs="Times New Roman"/>
-          <w:lang w:bidi="bn-BD"/>
-        </w:rPr>
-        <w:t>Level 0 of Data Flow Diagram</w:t>
+        <w:t>5.1.1 Level 0 of Data Flow Diagram</w:t>
       </w:r>
       <w:bookmarkEnd w:id="47"/>
     </w:p>
@@ -9436,14 +9408,7 @@
           <w:lang w:bidi="bn-BD"/>
         </w:rPr>
         <w:lastRenderedPageBreak/>
-        <w:t xml:space="preserve">5.1.2 </w:t>
-      </w:r>
-      <w:r>
-        <w:rPr>
-          <w:rFonts w:ascii="Times New Roman" w:hAnsi="Times New Roman" w:cs="Times New Roman"/>
-          <w:lang w:bidi="bn-BD"/>
-        </w:rPr>
-        <w:t>Level 1 of Data Flow Diagram</w:t>
+        <w:t>5.1.2 Level 1 of Data Flow Diagram</w:t>
       </w:r>
       <w:bookmarkEnd w:id="48"/>
     </w:p>
@@ -9674,6 +9639,13 @@
           </wp:inline>
         </w:drawing>
       </w:r>
+    </w:p>
+    <w:p>
+      <w:pPr>
+        <w:rPr>
+          <w:rFonts w:ascii="Times New Roman" w:hAnsi="Times New Roman" w:cs="Times New Roman"/>
+        </w:rPr>
+      </w:pPr>
     </w:p>
     <w:sectPr>
       <w:headerReference w:type="default" r:id="rId11"/>

</xml_diff>

<commit_message>
updated Data-flow-diagram of requirement analysis
</commit_message>
<xml_diff>
--- a/Requirement Analysis.docx
+++ b/Requirement Analysis.docx
@@ -1,6 +1,6 @@
 
 <file path=word/document.xml><?xml version="1.0" encoding="utf-8"?>
-<w:document xmlns:wpc="http://schemas.microsoft.com/office/word/2010/wordprocessingCanvas" xmlns:cx="http://schemas.microsoft.com/office/drawing/2014/chartex" xmlns:cx1="http://schemas.microsoft.com/office/drawing/2015/9/8/chartex" xmlns:cx2="http://schemas.microsoft.com/office/drawing/2015/10/21/chartex" xmlns:cx3="http://schemas.microsoft.com/office/drawing/2016/5/9/chartex" xmlns:cx4="http://schemas.microsoft.com/office/drawing/2016/5/10/chartex" xmlns:cx5="http://schemas.microsoft.com/office/drawing/2016/5/11/chartex" xmlns:cx6="http://schemas.microsoft.com/office/drawing/2016/5/12/chartex" xmlns:cx7="http://schemas.microsoft.com/office/drawing/2016/5/13/chartex" xmlns:cx8="http://schemas.microsoft.com/office/drawing/2016/5/14/chartex" xmlns:mc="http://schemas.openxmlformats.org/markup-compatibility/2006" xmlns:aink="http://schemas.microsoft.com/office/drawing/2016/ink" xmlns:am3d="http://schemas.microsoft.com/office/drawing/2017/model3d" xmlns:o="urn:schemas-microsoft-com:office:office" xmlns:r="http://schemas.openxmlformats.org/officeDocument/2006/relationships" xmlns:m="http://schemas.openxmlformats.org/officeDocument/2006/math" xmlns:v="urn:schemas-microsoft-com:vml" xmlns:wp14="http://schemas.microsoft.com/office/word/2010/wordprocessingDrawing" xmlns:wp="http://schemas.openxmlformats.org/drawingml/2006/wordprocessingDrawing" xmlns:w10="urn:schemas-microsoft-com:office:word" xmlns:w="http://schemas.openxmlformats.org/wordprocessingml/2006/main" xmlns:w14="http://schemas.microsoft.com/office/word/2010/wordml" xmlns:w15="http://schemas.microsoft.com/office/word/2012/wordml" xmlns:w16cex="http://schemas.microsoft.com/office/word/2018/wordml/cex" xmlns:w16cid="http://schemas.microsoft.com/office/word/2016/wordml/cid" xmlns:w16="http://schemas.microsoft.com/office/word/2018/wordml" xmlns:w16sdtdh="http://schemas.microsoft.com/office/word/2020/wordml/sdtdatahash" xmlns:w16se="http://schemas.microsoft.com/office/word/2015/wordml/symex" xmlns:wpg="http://schemas.microsoft.com/office/word/2010/wordprocessingGroup" xmlns:wpi="http://schemas.microsoft.com/office/word/2010/wordprocessingInk" xmlns:wne="http://schemas.microsoft.com/office/word/2006/wordml" xmlns:wps="http://schemas.microsoft.com/office/word/2010/wordprocessingShape" mc:Ignorable="w14 w15 w16se w16cid w16 w16cex w16sdtdh wp14">
+<w:document xmlns:wpc="http://schemas.microsoft.com/office/word/2010/wordprocessingCanvas" xmlns:mc="http://schemas.openxmlformats.org/markup-compatibility/2006" xmlns:o="urn:schemas-microsoft-com:office:office" xmlns:r="http://schemas.openxmlformats.org/officeDocument/2006/relationships" xmlns:m="http://schemas.openxmlformats.org/officeDocument/2006/math" xmlns:v="urn:schemas-microsoft-com:vml" xmlns:wp14="http://schemas.microsoft.com/office/word/2010/wordprocessingDrawing" xmlns:wp="http://schemas.openxmlformats.org/drawingml/2006/wordprocessingDrawing" xmlns:w10="urn:schemas-microsoft-com:office:word" xmlns:w="http://schemas.openxmlformats.org/wordprocessingml/2006/main" xmlns:w14="http://schemas.microsoft.com/office/word/2010/wordml" xmlns:w15="http://schemas.microsoft.com/office/word/2012/wordml" xmlns:wpg="http://schemas.microsoft.com/office/word/2010/wordprocessingGroup" xmlns:wpi="http://schemas.microsoft.com/office/word/2010/wordprocessingInk" xmlns:wne="http://schemas.microsoft.com/office/word/2006/wordml" xmlns:wps="http://schemas.microsoft.com/office/word/2010/wordprocessingShape" mc:Ignorable="w14 w15 wp14">
   <w:body>
     <w:sdt>
       <w:sdtPr>
@@ -7717,15 +7717,15 @@
         <w:jc w:val="both"/>
       </w:pPr>
       <w:r>
-        <w:t xml:space="preserve"> matched with the current worker </w:t>
+        <w:t xml:space="preserve"> </w:t>
       </w:r>
       <w:proofErr w:type="gramStart"/>
       <w:r>
-        <w:t>Email .</w:t>
+        <w:t>matched</w:t>
       </w:r>
       <w:proofErr w:type="gramEnd"/>
       <w:r>
-        <w:t xml:space="preserve"> show data in a tabular form.</w:t>
+        <w:t xml:space="preserve"> with the current worker Email . show data in a tabular form.</w:t>
       </w:r>
     </w:p>
     <w:p>
@@ -7883,7 +7883,15 @@
       </w:r>
       <w:proofErr w:type="spellEnd"/>
       <w:r>
-        <w:t xml:space="preserve">) (Baksh, Rocket, </w:t>
+        <w:t>) (</w:t>
+      </w:r>
+      <w:proofErr w:type="spellStart"/>
+      <w:r>
+        <w:t>Baksh</w:t>
+      </w:r>
+      <w:proofErr w:type="spellEnd"/>
+      <w:r>
+        <w:t xml:space="preserve">, Rocket, </w:t>
       </w:r>
       <w:proofErr w:type="spellStart"/>
       <w:r>
@@ -8212,11 +8220,11 @@
       </w:r>
       <w:proofErr w:type="gramStart"/>
       <w:r>
-        <w:t>Button( will</w:t>
+        <w:t>Button(</w:t>
       </w:r>
       <w:proofErr w:type="gramEnd"/>
       <w:r>
-        <w:t xml:space="preserve"> open a modal and show the submission detail)</w:t>
+        <w:t xml:space="preserve"> will open a modal and show the submission detail)</w:t>
       </w:r>
     </w:p>
     <w:p>
@@ -8658,20 +8666,14 @@
         <w:t xml:space="preserve"> ● </w:t>
       </w:r>
       <w:proofErr w:type="spellStart"/>
+      <w:proofErr w:type="gramStart"/>
       <w:r>
         <w:t>onClicking</w:t>
       </w:r>
       <w:proofErr w:type="spellEnd"/>
-      <w:r>
-        <w:t xml:space="preserve"> update users can update the </w:t>
-      </w:r>
-      <w:proofErr w:type="gramStart"/>
-      <w:r>
-        <w:t>Title ,</w:t>
-      </w:r>
       <w:proofErr w:type="gramEnd"/>
       <w:r>
-        <w:t xml:space="preserve"> </w:t>
+        <w:t xml:space="preserve"> update users can update the Title , </w:t>
       </w:r>
       <w:proofErr w:type="spellStart"/>
       <w:r>
@@ -8696,15 +8698,7 @@
       </w:r>
       <w:proofErr w:type="spellEnd"/>
       <w:r>
-        <w:t xml:space="preserve"> Delete, delete the task from task Collection. And </w:t>
-      </w:r>
-      <w:proofErr w:type="gramStart"/>
-      <w:r>
-        <w:t>Increase</w:t>
-      </w:r>
-      <w:proofErr w:type="gramEnd"/>
-      <w:r>
-        <w:t xml:space="preserve"> the</w:t>
+        <w:t xml:space="preserve"> Delete, delete the task from task Collection. And Increase the</w:t>
       </w:r>
     </w:p>
     <w:p>
@@ -10132,7 +10126,23 @@
           <w:rFonts w:ascii="Times New Roman" w:hAnsi="Times New Roman" w:cs="Times New Roman"/>
           <w:lang w:val="en-US"/>
         </w:rPr>
-        <w:t xml:space="preserve"> Webpack, </w:t>
+        <w:t xml:space="preserve"> </w:t>
+      </w:r>
+      <w:proofErr w:type="spellStart"/>
+      <w:r>
+        <w:rPr>
+          <w:rFonts w:ascii="Times New Roman" w:hAnsi="Times New Roman" w:cs="Times New Roman"/>
+          <w:lang w:val="en-US"/>
+        </w:rPr>
+        <w:t>Webpack</w:t>
+      </w:r>
+      <w:proofErr w:type="spellEnd"/>
+      <w:r>
+        <w:rPr>
+          <w:rFonts w:ascii="Times New Roman" w:hAnsi="Times New Roman" w:cs="Times New Roman"/>
+          <w:lang w:val="en-US"/>
+        </w:rPr>
+        <w:t xml:space="preserve">, </w:t>
       </w:r>
       <w:proofErr w:type="spellStart"/>
       <w:r>
@@ -10237,32 +10247,14 @@
           <w:bCs/>
           <w:lang w:val="en-US"/>
         </w:rPr>
-        <w:t xml:space="preserve">Authentication &amp; </w:t>
-      </w:r>
-      <w:proofErr w:type="gramStart"/>
-      <w:r>
-        <w:rPr>
-          <w:rFonts w:ascii="Times New Roman" w:hAnsi="Times New Roman" w:cs="Times New Roman"/>
-          <w:b/>
-          <w:bCs/>
+        <w:t>Authentication &amp; Authorization:</w:t>
+      </w:r>
+      <w:r>
+        <w:rPr>
+          <w:rFonts w:ascii="Times New Roman" w:hAnsi="Times New Roman" w:cs="Times New Roman"/>
           <w:lang w:val="en-US"/>
         </w:rPr>
-        <w:t>Authorization:</w:t>
-      </w:r>
-      <w:r>
-        <w:rPr>
-          <w:rFonts w:ascii="Times New Roman" w:hAnsi="Times New Roman" w:cs="Times New Roman"/>
-          <w:lang w:val="en-US"/>
-        </w:rPr>
-        <w:t>,</w:t>
-      </w:r>
-      <w:proofErr w:type="gramEnd"/>
-      <w:r>
-        <w:rPr>
-          <w:rFonts w:ascii="Times New Roman" w:hAnsi="Times New Roman" w:cs="Times New Roman"/>
-          <w:lang w:val="en-US"/>
-        </w:rPr>
-        <w:t xml:space="preserve"> Firebase Auth</w:t>
+        <w:t>, Firebase Auth</w:t>
       </w:r>
     </w:p>
     <w:p>
@@ -10933,7 +10925,27 @@
           <w:szCs w:val="24"/>
           <w:lang w:bidi="bn-BD"/>
         </w:rPr>
-        <w:t>Level 0 of data flow diagram shows the interactions between the user and the website. User can create and edit profile, create blog, read blog, update blog and delete blog.</w:t>
+        <w:t xml:space="preserve">Level 0 of data flow diagram </w:t>
+      </w:r>
+      <w:r>
+        <w:rPr>
+          <w:rFonts w:ascii="Times New Roman" w:eastAsia="Times New Roman" w:hAnsi="Times New Roman" w:cs="Times New Roman"/>
+          <w:color w:val="000000"/>
+          <w:sz w:val="24"/>
+          <w:szCs w:val="24"/>
+          <w:lang w:bidi="bn-BD"/>
+        </w:rPr>
+        <w:t>s</w:t>
+      </w:r>
+      <w:r>
+        <w:rPr>
+          <w:rFonts w:ascii="Times New Roman" w:eastAsia="Times New Roman" w:hAnsi="Times New Roman" w:cs="Times New Roman"/>
+          <w:color w:val="000000"/>
+          <w:sz w:val="24"/>
+          <w:szCs w:val="24"/>
+          <w:lang w:bidi="bn-BD"/>
+        </w:rPr>
+        <w:t>hows the system as a single process and its interactions with external entities.</w:t>
       </w:r>
     </w:p>
     <w:p>
@@ -11025,12 +11037,12 @@
           <w:rFonts w:ascii="Times New Roman" w:hAnsi="Times New Roman" w:cs="Times New Roman"/>
           <w:noProof/>
           <w:bdr w:val="none" w:sz="0" w:space="0" w:color="auto" w:frame="1"/>
-          <w:lang w:bidi="bn-BD"/>
+          <w:lang w:val="en-US"/>
         </w:rPr>
         <w:drawing>
-          <wp:inline distT="0" distB="0" distL="0" distR="0" wp14:anchorId="7E239834" wp14:editId="704C19CF">
-            <wp:extent cx="5943600" cy="3541395"/>
-            <wp:effectExtent l="0" t="0" r="0" b="1905"/>
+          <wp:inline distT="0" distB="0" distL="0" distR="0" wp14:anchorId="7E239834" wp14:editId="22E1E681">
+            <wp:extent cx="6286500" cy="3985260"/>
+            <wp:effectExtent l="0" t="0" r="0" b="0"/>
             <wp:docPr id="2" name="Picture 2"/>
             <wp:cNvGraphicFramePr>
               <a:graphicFrameLocks xmlns:a="http://schemas.openxmlformats.org/drawingml/2006/main" noChangeAspect="1"/>
@@ -11045,14 +11057,13 @@
                     </pic:cNvPicPr>
                   </pic:nvPicPr>
                   <pic:blipFill>
-                    <a:blip r:embed="rId8">
+                    <a:blip r:embed="rId8" cstate="print">
                       <a:extLst>
                         <a:ext uri="{28A0092B-C50C-407E-A947-70E740481C1C}">
                           <a14:useLocalDpi xmlns:a14="http://schemas.microsoft.com/office/drawing/2010/main" val="0"/>
                         </a:ext>
                       </a:extLst>
                     </a:blip>
-                    <a:srcRect/>
                     <a:stretch>
                       <a:fillRect/>
                     </a:stretch>
@@ -11060,7 +11071,7 @@
                   <pic:spPr bwMode="auto">
                     <a:xfrm>
                       <a:off x="0" y="0"/>
-                      <a:ext cx="5943600" cy="3541395"/>
+                      <a:ext cx="6286946" cy="3985543"/>
                     </a:xfrm>
                     <a:prstGeom prst="rect">
                       <a:avLst/>
@@ -11119,18 +11130,18 @@
           <w:szCs w:val="24"/>
           <w:lang w:bidi="bn-BD"/>
         </w:rPr>
-        <w:br/>
-      </w:r>
-      <w:r>
-        <w:rPr>
-          <w:rFonts w:ascii="Times New Roman" w:eastAsia="Times New Roman" w:hAnsi="Times New Roman" w:cs="Times New Roman"/>
-          <w:sz w:val="24"/>
-          <w:szCs w:val="24"/>
-          <w:lang w:bidi="bn-BD"/>
-        </w:rPr>
         <w:lastRenderedPageBreak/>
         <w:br/>
       </w:r>
+      <w:r>
+        <w:rPr>
+          <w:rFonts w:ascii="Times New Roman" w:eastAsia="Times New Roman" w:hAnsi="Times New Roman" w:cs="Times New Roman"/>
+          <w:sz w:val="24"/>
+          <w:szCs w:val="24"/>
+          <w:lang w:bidi="bn-BD"/>
+        </w:rPr>
+        <w:br/>
+      </w:r>
     </w:p>
     <w:p>
       <w:pPr>
@@ -11185,7 +11196,29 @@
           <w:szCs w:val="24"/>
           <w:lang w:bidi="bn-BD"/>
         </w:rPr>
-        <w:t>Level 1 of data flow diagram shows the details of the Blogging Website, describing the relations and interaction.</w:t>
+        <w:t xml:space="preserve">Level 1 of data flow diagram </w:t>
+      </w:r>
+      <w:r>
+        <w:rPr>
+          <w:rFonts w:ascii="Times New Roman" w:eastAsia="Times New Roman" w:hAnsi="Times New Roman" w:cs="Times New Roman"/>
+          <w:color w:val="000000"/>
+          <w:sz w:val="24"/>
+          <w:szCs w:val="24"/>
+          <w:lang w:bidi="bn-BD"/>
+        </w:rPr>
+        <w:t>b</w:t>
+      </w:r>
+      <w:bookmarkStart w:id="52" w:name="_GoBack"/>
+      <w:bookmarkEnd w:id="52"/>
+      <w:r>
+        <w:rPr>
+          <w:rFonts w:ascii="Times New Roman" w:eastAsia="Times New Roman" w:hAnsi="Times New Roman" w:cs="Times New Roman"/>
+          <w:color w:val="000000"/>
+          <w:sz w:val="24"/>
+          <w:szCs w:val="24"/>
+          <w:lang w:bidi="bn-BD"/>
+        </w:rPr>
+        <w:t>reaks down the system into major sub-processes and data flows.</w:t>
       </w:r>
     </w:p>
     <w:p>
@@ -11231,19 +11264,6 @@
     </w:p>
     <w:p>
       <w:pPr>
-        <w:pStyle w:val="ListParagraph"/>
-        <w:spacing w:line="240" w:lineRule="auto"/>
-        <w:jc w:val="both"/>
-        <w:rPr>
-          <w:rFonts w:ascii="Times New Roman" w:eastAsia="Times New Roman" w:hAnsi="Times New Roman" w:cs="Times New Roman"/>
-          <w:sz w:val="24"/>
-          <w:szCs w:val="24"/>
-          <w:lang w:bidi="bn-BD"/>
-        </w:rPr>
-      </w:pPr>
-    </w:p>
-    <w:p>
-      <w:pPr>
         <w:spacing w:line="240" w:lineRule="auto"/>
         <w:jc w:val="both"/>
         <w:rPr>
@@ -11258,12 +11278,12 @@
           <w:rFonts w:ascii="Times New Roman" w:hAnsi="Times New Roman" w:cs="Times New Roman"/>
           <w:noProof/>
           <w:bdr w:val="none" w:sz="0" w:space="0" w:color="auto" w:frame="1"/>
-          <w:lang w:bidi="bn-BD"/>
+          <w:lang w:val="en-US"/>
         </w:rPr>
         <w:drawing>
-          <wp:inline distT="0" distB="0" distL="0" distR="0" wp14:anchorId="369308B7" wp14:editId="36FECB27">
-            <wp:extent cx="5445832" cy="3778513"/>
-            <wp:effectExtent l="0" t="0" r="2540" b="0"/>
+          <wp:inline distT="0" distB="0" distL="0" distR="0" wp14:anchorId="369308B7" wp14:editId="178832DF">
+            <wp:extent cx="6149340" cy="5715000"/>
+            <wp:effectExtent l="0" t="0" r="3810" b="0"/>
             <wp:docPr id="1" name="Picture 1"/>
             <wp:cNvGraphicFramePr>
               <a:graphicFrameLocks xmlns:a="http://schemas.openxmlformats.org/drawingml/2006/main" noChangeAspect="1"/>
@@ -11278,14 +11298,13 @@
                     </pic:cNvPicPr>
                   </pic:nvPicPr>
                   <pic:blipFill>
-                    <a:blip r:embed="rId9">
+                    <a:blip r:embed="rId9" cstate="print">
                       <a:extLst>
                         <a:ext uri="{28A0092B-C50C-407E-A947-70E740481C1C}">
                           <a14:useLocalDpi xmlns:a14="http://schemas.microsoft.com/office/drawing/2010/main" val="0"/>
                         </a:ext>
                       </a:extLst>
                     </a:blip>
-                    <a:srcRect/>
                     <a:stretch>
                       <a:fillRect/>
                     </a:stretch>
@@ -11293,7 +11312,7 @@
                   <pic:spPr bwMode="auto">
                     <a:xfrm>
                       <a:off x="0" y="0"/>
-                      <a:ext cx="5455517" cy="3785232"/>
+                      <a:ext cx="6150374" cy="5715961"/>
                     </a:xfrm>
                     <a:prstGeom prst="rect">
                       <a:avLst/>
@@ -11329,62 +11348,6 @@
           <w:rFonts w:ascii="Times New Roman" w:hAnsi="Times New Roman" w:cs="Times New Roman"/>
         </w:rPr>
       </w:pPr>
-      <w:r>
-        <w:rPr>
-          <w:rFonts w:ascii="Times New Roman" w:hAnsi="Times New Roman" w:cs="Times New Roman"/>
-          <w:noProof/>
-          <w:color w:val="000000"/>
-          <w:bdr w:val="none" w:sz="0" w:space="0" w:color="auto" w:frame="1"/>
-        </w:rPr>
-        <w:drawing>
-          <wp:inline distT="0" distB="0" distL="0" distR="0" wp14:anchorId="381D25E8" wp14:editId="59BC19AE">
-            <wp:extent cx="5433501" cy="1940038"/>
-            <wp:effectExtent l="0" t="0" r="0" b="3175"/>
-            <wp:docPr id="3" name="Picture 3"/>
-            <wp:cNvGraphicFramePr>
-              <a:graphicFrameLocks xmlns:a="http://schemas.openxmlformats.org/drawingml/2006/main" noChangeAspect="1"/>
-            </wp:cNvGraphicFramePr>
-            <a:graphic xmlns:a="http://schemas.openxmlformats.org/drawingml/2006/main">
-              <a:graphicData uri="http://schemas.openxmlformats.org/drawingml/2006/picture">
-                <pic:pic xmlns:pic="http://schemas.openxmlformats.org/drawingml/2006/picture">
-                  <pic:nvPicPr>
-                    <pic:cNvPr id="0" name="Picture 7"/>
-                    <pic:cNvPicPr>
-                      <a:picLocks noChangeAspect="1" noChangeArrowheads="1"/>
-                    </pic:cNvPicPr>
-                  </pic:nvPicPr>
-                  <pic:blipFill>
-                    <a:blip r:embed="rId10">
-                      <a:extLst>
-                        <a:ext uri="{28A0092B-C50C-407E-A947-70E740481C1C}">
-                          <a14:useLocalDpi xmlns:a14="http://schemas.microsoft.com/office/drawing/2010/main" val="0"/>
-                        </a:ext>
-                      </a:extLst>
-                    </a:blip>
-                    <a:srcRect/>
-                    <a:stretch>
-                      <a:fillRect/>
-                    </a:stretch>
-                  </pic:blipFill>
-                  <pic:spPr bwMode="auto">
-                    <a:xfrm>
-                      <a:off x="0" y="0"/>
-                      <a:ext cx="5437309" cy="1941398"/>
-                    </a:xfrm>
-                    <a:prstGeom prst="rect">
-                      <a:avLst/>
-                    </a:prstGeom>
-                    <a:noFill/>
-                    <a:ln>
-                      <a:noFill/>
-                    </a:ln>
-                  </pic:spPr>
-                </pic:pic>
-              </a:graphicData>
-            </a:graphic>
-          </wp:inline>
-        </w:drawing>
-      </w:r>
     </w:p>
     <w:p>
       <w:pPr>
@@ -11395,12 +11358,12 @@
       </w:pPr>
     </w:p>
     <w:sectPr>
-      <w:headerReference w:type="even" r:id="rId11"/>
-      <w:headerReference w:type="default" r:id="rId12"/>
-      <w:footerReference w:type="even" r:id="rId13"/>
-      <w:footerReference w:type="default" r:id="rId14"/>
-      <w:headerReference w:type="first" r:id="rId15"/>
-      <w:footerReference w:type="first" r:id="rId16"/>
+      <w:headerReference w:type="even" r:id="rId10"/>
+      <w:headerReference w:type="default" r:id="rId11"/>
+      <w:footerReference w:type="even" r:id="rId12"/>
+      <w:footerReference w:type="default" r:id="rId13"/>
+      <w:headerReference w:type="first" r:id="rId14"/>
+      <w:footerReference w:type="first" r:id="rId15"/>
       <w:pgSz w:w="12240" w:h="15840"/>
       <w:pgMar w:top="1440" w:right="1440" w:bottom="1440" w:left="1440" w:header="720" w:footer="720" w:gutter="0"/>
       <w:cols w:space="720"/>
@@ -11411,7 +11374,7 @@
 </file>
 
 <file path=word/endnotes.xml><?xml version="1.0" encoding="utf-8"?>
-<w:endnotes xmlns:wpc="http://schemas.microsoft.com/office/word/2010/wordprocessingCanvas" xmlns:cx="http://schemas.microsoft.com/office/drawing/2014/chartex" xmlns:cx1="http://schemas.microsoft.com/office/drawing/2015/9/8/chartex" xmlns:cx2="http://schemas.microsoft.com/office/drawing/2015/10/21/chartex" xmlns:cx3="http://schemas.microsoft.com/office/drawing/2016/5/9/chartex" xmlns:cx4="http://schemas.microsoft.com/office/drawing/2016/5/10/chartex" xmlns:cx5="http://schemas.microsoft.com/office/drawing/2016/5/11/chartex" xmlns:cx6="http://schemas.microsoft.com/office/drawing/2016/5/12/chartex" xmlns:cx7="http://schemas.microsoft.com/office/drawing/2016/5/13/chartex" xmlns:cx8="http://schemas.microsoft.com/office/drawing/2016/5/14/chartex" xmlns:mc="http://schemas.openxmlformats.org/markup-compatibility/2006" xmlns:aink="http://schemas.microsoft.com/office/drawing/2016/ink" xmlns:am3d="http://schemas.microsoft.com/office/drawing/2017/model3d" xmlns:o="urn:schemas-microsoft-com:office:office" xmlns:r="http://schemas.openxmlformats.org/officeDocument/2006/relationships" xmlns:m="http://schemas.openxmlformats.org/officeDocument/2006/math" xmlns:v="urn:schemas-microsoft-com:vml" xmlns:wp14="http://schemas.microsoft.com/office/word/2010/wordprocessingDrawing" xmlns:wp="http://schemas.openxmlformats.org/drawingml/2006/wordprocessingDrawing" xmlns:w10="urn:schemas-microsoft-com:office:word" xmlns:w="http://schemas.openxmlformats.org/wordprocessingml/2006/main" xmlns:w14="http://schemas.microsoft.com/office/word/2010/wordml" xmlns:w15="http://schemas.microsoft.com/office/word/2012/wordml" xmlns:w16cex="http://schemas.microsoft.com/office/word/2018/wordml/cex" xmlns:w16cid="http://schemas.microsoft.com/office/word/2016/wordml/cid" xmlns:w16="http://schemas.microsoft.com/office/word/2018/wordml" xmlns:w16sdtdh="http://schemas.microsoft.com/office/word/2020/wordml/sdtdatahash" xmlns:w16se="http://schemas.microsoft.com/office/word/2015/wordml/symex" xmlns:wpg="http://schemas.microsoft.com/office/word/2010/wordprocessingGroup" xmlns:wpi="http://schemas.microsoft.com/office/word/2010/wordprocessingInk" xmlns:wne="http://schemas.microsoft.com/office/word/2006/wordml" xmlns:wps="http://schemas.microsoft.com/office/word/2010/wordprocessingShape" mc:Ignorable="w14 w15 w16se w16cid w16 w16cex w16sdtdh wp14">
+<w:endnotes xmlns:wpc="http://schemas.microsoft.com/office/word/2010/wordprocessingCanvas" xmlns:mc="http://schemas.openxmlformats.org/markup-compatibility/2006" xmlns:o="urn:schemas-microsoft-com:office:office" xmlns:r="http://schemas.openxmlformats.org/officeDocument/2006/relationships" xmlns:m="http://schemas.openxmlformats.org/officeDocument/2006/math" xmlns:v="urn:schemas-microsoft-com:vml" xmlns:wp14="http://schemas.microsoft.com/office/word/2010/wordprocessingDrawing" xmlns:wp="http://schemas.openxmlformats.org/drawingml/2006/wordprocessingDrawing" xmlns:w10="urn:schemas-microsoft-com:office:word" xmlns:w="http://schemas.openxmlformats.org/wordprocessingml/2006/main" xmlns:w14="http://schemas.microsoft.com/office/word/2010/wordml" xmlns:w15="http://schemas.microsoft.com/office/word/2012/wordml" xmlns:wpg="http://schemas.microsoft.com/office/word/2010/wordprocessingGroup" xmlns:wpi="http://schemas.microsoft.com/office/word/2010/wordprocessingInk" xmlns:wne="http://schemas.microsoft.com/office/word/2006/wordml" xmlns:wps="http://schemas.microsoft.com/office/word/2010/wordprocessingShape" mc:Ignorable="w14 w15 wp14">
   <w:endnote w:type="separator" w:id="-1">
     <w:p>
       <w:pPr>
@@ -11436,7 +11399,7 @@
 </file>
 
 <file path=word/footer1.xml><?xml version="1.0" encoding="utf-8"?>
-<w:ftr xmlns:wpc="http://schemas.microsoft.com/office/word/2010/wordprocessingCanvas" xmlns:cx="http://schemas.microsoft.com/office/drawing/2014/chartex" xmlns:cx1="http://schemas.microsoft.com/office/drawing/2015/9/8/chartex" xmlns:cx2="http://schemas.microsoft.com/office/drawing/2015/10/21/chartex" xmlns:cx3="http://schemas.microsoft.com/office/drawing/2016/5/9/chartex" xmlns:cx4="http://schemas.microsoft.com/office/drawing/2016/5/10/chartex" xmlns:cx5="http://schemas.microsoft.com/office/drawing/2016/5/11/chartex" xmlns:cx6="http://schemas.microsoft.com/office/drawing/2016/5/12/chartex" xmlns:cx7="http://schemas.microsoft.com/office/drawing/2016/5/13/chartex" xmlns:cx8="http://schemas.microsoft.com/office/drawing/2016/5/14/chartex" xmlns:mc="http://schemas.openxmlformats.org/markup-compatibility/2006" xmlns:aink="http://schemas.microsoft.com/office/drawing/2016/ink" xmlns:am3d="http://schemas.microsoft.com/office/drawing/2017/model3d" xmlns:o="urn:schemas-microsoft-com:office:office" xmlns:r="http://schemas.openxmlformats.org/officeDocument/2006/relationships" xmlns:m="http://schemas.openxmlformats.org/officeDocument/2006/math" xmlns:v="urn:schemas-microsoft-com:vml" xmlns:wp14="http://schemas.microsoft.com/office/word/2010/wordprocessingDrawing" xmlns:wp="http://schemas.openxmlformats.org/drawingml/2006/wordprocessingDrawing" xmlns:w10="urn:schemas-microsoft-com:office:word" xmlns:w="http://schemas.openxmlformats.org/wordprocessingml/2006/main" xmlns:w14="http://schemas.microsoft.com/office/word/2010/wordml" xmlns:w15="http://schemas.microsoft.com/office/word/2012/wordml" xmlns:w16cex="http://schemas.microsoft.com/office/word/2018/wordml/cex" xmlns:w16cid="http://schemas.microsoft.com/office/word/2016/wordml/cid" xmlns:w16="http://schemas.microsoft.com/office/word/2018/wordml" xmlns:w16sdtdh="http://schemas.microsoft.com/office/word/2020/wordml/sdtdatahash" xmlns:w16se="http://schemas.microsoft.com/office/word/2015/wordml/symex" xmlns:wpg="http://schemas.microsoft.com/office/word/2010/wordprocessingGroup" xmlns:wpi="http://schemas.microsoft.com/office/word/2010/wordprocessingInk" xmlns:wne="http://schemas.microsoft.com/office/word/2006/wordml" xmlns:wps="http://schemas.microsoft.com/office/word/2010/wordprocessingShape" mc:Ignorable="w14 w15 w16se w16cid w16 w16cex w16sdtdh wp14">
+<w:ftr xmlns:wpc="http://schemas.microsoft.com/office/word/2010/wordprocessingCanvas" xmlns:mc="http://schemas.openxmlformats.org/markup-compatibility/2006" xmlns:o="urn:schemas-microsoft-com:office:office" xmlns:r="http://schemas.openxmlformats.org/officeDocument/2006/relationships" xmlns:m="http://schemas.openxmlformats.org/officeDocument/2006/math" xmlns:v="urn:schemas-microsoft-com:vml" xmlns:wp14="http://schemas.microsoft.com/office/word/2010/wordprocessingDrawing" xmlns:wp="http://schemas.openxmlformats.org/drawingml/2006/wordprocessingDrawing" xmlns:w10="urn:schemas-microsoft-com:office:word" xmlns:w="http://schemas.openxmlformats.org/wordprocessingml/2006/main" xmlns:w14="http://schemas.microsoft.com/office/word/2010/wordml" xmlns:w15="http://schemas.microsoft.com/office/word/2012/wordml" xmlns:wpg="http://schemas.microsoft.com/office/word/2010/wordprocessingGroup" xmlns:wpi="http://schemas.microsoft.com/office/word/2010/wordprocessingInk" xmlns:wne="http://schemas.microsoft.com/office/word/2006/wordml" xmlns:wps="http://schemas.microsoft.com/office/word/2010/wordprocessingShape" mc:Ignorable="w14 w15 wp14">
   <w:p>
     <w:pPr>
       <w:pStyle w:val="Footer"/>
@@ -11446,7 +11409,7 @@
 </file>
 
 <file path=word/footer2.xml><?xml version="1.0" encoding="utf-8"?>
-<w:ftr xmlns:wpc="http://schemas.microsoft.com/office/word/2010/wordprocessingCanvas" xmlns:cx="http://schemas.microsoft.com/office/drawing/2014/chartex" xmlns:cx1="http://schemas.microsoft.com/office/drawing/2015/9/8/chartex" xmlns:cx2="http://schemas.microsoft.com/office/drawing/2015/10/21/chartex" xmlns:cx3="http://schemas.microsoft.com/office/drawing/2016/5/9/chartex" xmlns:cx4="http://schemas.microsoft.com/office/drawing/2016/5/10/chartex" xmlns:cx5="http://schemas.microsoft.com/office/drawing/2016/5/11/chartex" xmlns:cx6="http://schemas.microsoft.com/office/drawing/2016/5/12/chartex" xmlns:cx7="http://schemas.microsoft.com/office/drawing/2016/5/13/chartex" xmlns:cx8="http://schemas.microsoft.com/office/drawing/2016/5/14/chartex" xmlns:mc="http://schemas.openxmlformats.org/markup-compatibility/2006" xmlns:aink="http://schemas.microsoft.com/office/drawing/2016/ink" xmlns:am3d="http://schemas.microsoft.com/office/drawing/2017/model3d" xmlns:o="urn:schemas-microsoft-com:office:office" xmlns:r="http://schemas.openxmlformats.org/officeDocument/2006/relationships" xmlns:m="http://schemas.openxmlformats.org/officeDocument/2006/math" xmlns:v="urn:schemas-microsoft-com:vml" xmlns:wp14="http://schemas.microsoft.com/office/word/2010/wordprocessingDrawing" xmlns:wp="http://schemas.openxmlformats.org/drawingml/2006/wordprocessingDrawing" xmlns:w10="urn:schemas-microsoft-com:office:word" xmlns:w="http://schemas.openxmlformats.org/wordprocessingml/2006/main" xmlns:w14="http://schemas.microsoft.com/office/word/2010/wordml" xmlns:w15="http://schemas.microsoft.com/office/word/2012/wordml" xmlns:w16cex="http://schemas.microsoft.com/office/word/2018/wordml/cex" xmlns:w16cid="http://schemas.microsoft.com/office/word/2016/wordml/cid" xmlns:w16="http://schemas.microsoft.com/office/word/2018/wordml" xmlns:w16sdtdh="http://schemas.microsoft.com/office/word/2020/wordml/sdtdatahash" xmlns:w16se="http://schemas.microsoft.com/office/word/2015/wordml/symex" xmlns:wpg="http://schemas.microsoft.com/office/word/2010/wordprocessingGroup" xmlns:wpi="http://schemas.microsoft.com/office/word/2010/wordprocessingInk" xmlns:wne="http://schemas.microsoft.com/office/word/2006/wordml" xmlns:wps="http://schemas.microsoft.com/office/word/2010/wordprocessingShape" mc:Ignorable="w14 w15 w16se w16cid w16 w16cex w16sdtdh wp14">
+<w:ftr xmlns:wpc="http://schemas.microsoft.com/office/word/2010/wordprocessingCanvas" xmlns:mc="http://schemas.openxmlformats.org/markup-compatibility/2006" xmlns:o="urn:schemas-microsoft-com:office:office" xmlns:r="http://schemas.openxmlformats.org/officeDocument/2006/relationships" xmlns:m="http://schemas.openxmlformats.org/officeDocument/2006/math" xmlns:v="urn:schemas-microsoft-com:vml" xmlns:wp14="http://schemas.microsoft.com/office/word/2010/wordprocessingDrawing" xmlns:wp="http://schemas.openxmlformats.org/drawingml/2006/wordprocessingDrawing" xmlns:w10="urn:schemas-microsoft-com:office:word" xmlns:w="http://schemas.openxmlformats.org/wordprocessingml/2006/main" xmlns:w14="http://schemas.microsoft.com/office/word/2010/wordml" xmlns:w15="http://schemas.microsoft.com/office/word/2012/wordml" xmlns:wpg="http://schemas.microsoft.com/office/word/2010/wordprocessingGroup" xmlns:wpi="http://schemas.microsoft.com/office/word/2010/wordprocessingInk" xmlns:wne="http://schemas.microsoft.com/office/word/2006/wordml" xmlns:wps="http://schemas.microsoft.com/office/word/2010/wordprocessingShape" mc:Ignorable="w14 w15 wp14">
   <w:p>
     <w:pPr>
       <w:pStyle w:val="Footer"/>
@@ -11501,7 +11464,7 @@
         <w:noProof/>
         <w:color w:val="4F81BD" w:themeColor="accent1"/>
       </w:rPr>
-      <w:t>2</w:t>
+      <w:t>16</w:t>
     </w:r>
     <w:r>
       <w:rPr>
@@ -11522,7 +11485,7 @@
 </file>
 
 <file path=word/footer3.xml><?xml version="1.0" encoding="utf-8"?>
-<w:ftr xmlns:wpc="http://schemas.microsoft.com/office/word/2010/wordprocessingCanvas" xmlns:cx="http://schemas.microsoft.com/office/drawing/2014/chartex" xmlns:cx1="http://schemas.microsoft.com/office/drawing/2015/9/8/chartex" xmlns:cx2="http://schemas.microsoft.com/office/drawing/2015/10/21/chartex" xmlns:cx3="http://schemas.microsoft.com/office/drawing/2016/5/9/chartex" xmlns:cx4="http://schemas.microsoft.com/office/drawing/2016/5/10/chartex" xmlns:cx5="http://schemas.microsoft.com/office/drawing/2016/5/11/chartex" xmlns:cx6="http://schemas.microsoft.com/office/drawing/2016/5/12/chartex" xmlns:cx7="http://schemas.microsoft.com/office/drawing/2016/5/13/chartex" xmlns:cx8="http://schemas.microsoft.com/office/drawing/2016/5/14/chartex" xmlns:mc="http://schemas.openxmlformats.org/markup-compatibility/2006" xmlns:aink="http://schemas.microsoft.com/office/drawing/2016/ink" xmlns:am3d="http://schemas.microsoft.com/office/drawing/2017/model3d" xmlns:o="urn:schemas-microsoft-com:office:office" xmlns:r="http://schemas.openxmlformats.org/officeDocument/2006/relationships" xmlns:m="http://schemas.openxmlformats.org/officeDocument/2006/math" xmlns:v="urn:schemas-microsoft-com:vml" xmlns:wp14="http://schemas.microsoft.com/office/word/2010/wordprocessingDrawing" xmlns:wp="http://schemas.openxmlformats.org/drawingml/2006/wordprocessingDrawing" xmlns:w10="urn:schemas-microsoft-com:office:word" xmlns:w="http://schemas.openxmlformats.org/wordprocessingml/2006/main" xmlns:w14="http://schemas.microsoft.com/office/word/2010/wordml" xmlns:w15="http://schemas.microsoft.com/office/word/2012/wordml" xmlns:w16cex="http://schemas.microsoft.com/office/word/2018/wordml/cex" xmlns:w16cid="http://schemas.microsoft.com/office/word/2016/wordml/cid" xmlns:w16="http://schemas.microsoft.com/office/word/2018/wordml" xmlns:w16sdtdh="http://schemas.microsoft.com/office/word/2020/wordml/sdtdatahash" xmlns:w16se="http://schemas.microsoft.com/office/word/2015/wordml/symex" xmlns:wpg="http://schemas.microsoft.com/office/word/2010/wordprocessingGroup" xmlns:wpi="http://schemas.microsoft.com/office/word/2010/wordprocessingInk" xmlns:wne="http://schemas.microsoft.com/office/word/2006/wordml" xmlns:wps="http://schemas.microsoft.com/office/word/2010/wordprocessingShape" mc:Ignorable="w14 w15 w16se w16cid w16 w16cex w16sdtdh wp14">
+<w:ftr xmlns:wpc="http://schemas.microsoft.com/office/word/2010/wordprocessingCanvas" xmlns:mc="http://schemas.openxmlformats.org/markup-compatibility/2006" xmlns:o="urn:schemas-microsoft-com:office:office" xmlns:r="http://schemas.openxmlformats.org/officeDocument/2006/relationships" xmlns:m="http://schemas.openxmlformats.org/officeDocument/2006/math" xmlns:v="urn:schemas-microsoft-com:vml" xmlns:wp14="http://schemas.microsoft.com/office/word/2010/wordprocessingDrawing" xmlns:wp="http://schemas.openxmlformats.org/drawingml/2006/wordprocessingDrawing" xmlns:w10="urn:schemas-microsoft-com:office:word" xmlns:w="http://schemas.openxmlformats.org/wordprocessingml/2006/main" xmlns:w14="http://schemas.microsoft.com/office/word/2010/wordml" xmlns:w15="http://schemas.microsoft.com/office/word/2012/wordml" xmlns:wpg="http://schemas.microsoft.com/office/word/2010/wordprocessingGroup" xmlns:wpi="http://schemas.microsoft.com/office/word/2010/wordprocessingInk" xmlns:wne="http://schemas.microsoft.com/office/word/2006/wordml" xmlns:wps="http://schemas.microsoft.com/office/word/2010/wordprocessingShape" mc:Ignorable="w14 w15 wp14">
   <w:p>
     <w:pPr>
       <w:pStyle w:val="Footer"/>
@@ -11532,7 +11495,7 @@
 </file>
 
 <file path=word/footnotes.xml><?xml version="1.0" encoding="utf-8"?>
-<w:footnotes xmlns:wpc="http://schemas.microsoft.com/office/word/2010/wordprocessingCanvas" xmlns:cx="http://schemas.microsoft.com/office/drawing/2014/chartex" xmlns:cx1="http://schemas.microsoft.com/office/drawing/2015/9/8/chartex" xmlns:cx2="http://schemas.microsoft.com/office/drawing/2015/10/21/chartex" xmlns:cx3="http://schemas.microsoft.com/office/drawing/2016/5/9/chartex" xmlns:cx4="http://schemas.microsoft.com/office/drawing/2016/5/10/chartex" xmlns:cx5="http://schemas.microsoft.com/office/drawing/2016/5/11/chartex" xmlns:cx6="http://schemas.microsoft.com/office/drawing/2016/5/12/chartex" xmlns:cx7="http://schemas.microsoft.com/office/drawing/2016/5/13/chartex" xmlns:cx8="http://schemas.microsoft.com/office/drawing/2016/5/14/chartex" xmlns:mc="http://schemas.openxmlformats.org/markup-compatibility/2006" xmlns:aink="http://schemas.microsoft.com/office/drawing/2016/ink" xmlns:am3d="http://schemas.microsoft.com/office/drawing/2017/model3d" xmlns:o="urn:schemas-microsoft-com:office:office" xmlns:r="http://schemas.openxmlformats.org/officeDocument/2006/relationships" xmlns:m="http://schemas.openxmlformats.org/officeDocument/2006/math" xmlns:v="urn:schemas-microsoft-com:vml" xmlns:wp14="http://schemas.microsoft.com/office/word/2010/wordprocessingDrawing" xmlns:wp="http://schemas.openxmlformats.org/drawingml/2006/wordprocessingDrawing" xmlns:w10="urn:schemas-microsoft-com:office:word" xmlns:w="http://schemas.openxmlformats.org/wordprocessingml/2006/main" xmlns:w14="http://schemas.microsoft.com/office/word/2010/wordml" xmlns:w15="http://schemas.microsoft.com/office/word/2012/wordml" xmlns:w16cex="http://schemas.microsoft.com/office/word/2018/wordml/cex" xmlns:w16cid="http://schemas.microsoft.com/office/word/2016/wordml/cid" xmlns:w16="http://schemas.microsoft.com/office/word/2018/wordml" xmlns:w16sdtdh="http://schemas.microsoft.com/office/word/2020/wordml/sdtdatahash" xmlns:w16se="http://schemas.microsoft.com/office/word/2015/wordml/symex" xmlns:wpg="http://schemas.microsoft.com/office/word/2010/wordprocessingGroup" xmlns:wpi="http://schemas.microsoft.com/office/word/2010/wordprocessingInk" xmlns:wne="http://schemas.microsoft.com/office/word/2006/wordml" xmlns:wps="http://schemas.microsoft.com/office/word/2010/wordprocessingShape" mc:Ignorable="w14 w15 w16se w16cid w16 w16cex w16sdtdh wp14">
+<w:footnotes xmlns:wpc="http://schemas.microsoft.com/office/word/2010/wordprocessingCanvas" xmlns:mc="http://schemas.openxmlformats.org/markup-compatibility/2006" xmlns:o="urn:schemas-microsoft-com:office:office" xmlns:r="http://schemas.openxmlformats.org/officeDocument/2006/relationships" xmlns:m="http://schemas.openxmlformats.org/officeDocument/2006/math" xmlns:v="urn:schemas-microsoft-com:vml" xmlns:wp14="http://schemas.microsoft.com/office/word/2010/wordprocessingDrawing" xmlns:wp="http://schemas.openxmlformats.org/drawingml/2006/wordprocessingDrawing" xmlns:w10="urn:schemas-microsoft-com:office:word" xmlns:w="http://schemas.openxmlformats.org/wordprocessingml/2006/main" xmlns:w14="http://schemas.microsoft.com/office/word/2010/wordml" xmlns:w15="http://schemas.microsoft.com/office/word/2012/wordml" xmlns:wpg="http://schemas.microsoft.com/office/word/2010/wordprocessingGroup" xmlns:wpi="http://schemas.microsoft.com/office/word/2010/wordprocessingInk" xmlns:wne="http://schemas.microsoft.com/office/word/2006/wordml" xmlns:wps="http://schemas.microsoft.com/office/word/2010/wordprocessingShape" mc:Ignorable="w14 w15 wp14">
   <w:footnote w:type="separator" w:id="-1">
     <w:p>
       <w:pPr>
@@ -11557,7 +11520,7 @@
 </file>
 
 <file path=word/header1.xml><?xml version="1.0" encoding="utf-8"?>
-<w:hdr xmlns:wpc="http://schemas.microsoft.com/office/word/2010/wordprocessingCanvas" xmlns:cx="http://schemas.microsoft.com/office/drawing/2014/chartex" xmlns:cx1="http://schemas.microsoft.com/office/drawing/2015/9/8/chartex" xmlns:cx2="http://schemas.microsoft.com/office/drawing/2015/10/21/chartex" xmlns:cx3="http://schemas.microsoft.com/office/drawing/2016/5/9/chartex" xmlns:cx4="http://schemas.microsoft.com/office/drawing/2016/5/10/chartex" xmlns:cx5="http://schemas.microsoft.com/office/drawing/2016/5/11/chartex" xmlns:cx6="http://schemas.microsoft.com/office/drawing/2016/5/12/chartex" xmlns:cx7="http://schemas.microsoft.com/office/drawing/2016/5/13/chartex" xmlns:cx8="http://schemas.microsoft.com/office/drawing/2016/5/14/chartex" xmlns:mc="http://schemas.openxmlformats.org/markup-compatibility/2006" xmlns:aink="http://schemas.microsoft.com/office/drawing/2016/ink" xmlns:am3d="http://schemas.microsoft.com/office/drawing/2017/model3d" xmlns:o="urn:schemas-microsoft-com:office:office" xmlns:r="http://schemas.openxmlformats.org/officeDocument/2006/relationships" xmlns:m="http://schemas.openxmlformats.org/officeDocument/2006/math" xmlns:v="urn:schemas-microsoft-com:vml" xmlns:wp14="http://schemas.microsoft.com/office/word/2010/wordprocessingDrawing" xmlns:wp="http://schemas.openxmlformats.org/drawingml/2006/wordprocessingDrawing" xmlns:w10="urn:schemas-microsoft-com:office:word" xmlns:w="http://schemas.openxmlformats.org/wordprocessingml/2006/main" xmlns:w14="http://schemas.microsoft.com/office/word/2010/wordml" xmlns:w15="http://schemas.microsoft.com/office/word/2012/wordml" xmlns:w16cex="http://schemas.microsoft.com/office/word/2018/wordml/cex" xmlns:w16cid="http://schemas.microsoft.com/office/word/2016/wordml/cid" xmlns:w16="http://schemas.microsoft.com/office/word/2018/wordml" xmlns:w16sdtdh="http://schemas.microsoft.com/office/word/2020/wordml/sdtdatahash" xmlns:w16se="http://schemas.microsoft.com/office/word/2015/wordml/symex" xmlns:wpg="http://schemas.microsoft.com/office/word/2010/wordprocessingGroup" xmlns:wpi="http://schemas.microsoft.com/office/word/2010/wordprocessingInk" xmlns:wne="http://schemas.microsoft.com/office/word/2006/wordml" xmlns:wps="http://schemas.microsoft.com/office/word/2010/wordprocessingShape" mc:Ignorable="w14 w15 w16se w16cid w16 w16cex w16sdtdh wp14">
+<w:hdr xmlns:wpc="http://schemas.microsoft.com/office/word/2010/wordprocessingCanvas" xmlns:mc="http://schemas.openxmlformats.org/markup-compatibility/2006" xmlns:o="urn:schemas-microsoft-com:office:office" xmlns:r="http://schemas.openxmlformats.org/officeDocument/2006/relationships" xmlns:m="http://schemas.openxmlformats.org/officeDocument/2006/math" xmlns:v="urn:schemas-microsoft-com:vml" xmlns:wp14="http://schemas.microsoft.com/office/word/2010/wordprocessingDrawing" xmlns:wp="http://schemas.openxmlformats.org/drawingml/2006/wordprocessingDrawing" xmlns:w10="urn:schemas-microsoft-com:office:word" xmlns:w="http://schemas.openxmlformats.org/wordprocessingml/2006/main" xmlns:w14="http://schemas.microsoft.com/office/word/2010/wordml" xmlns:w15="http://schemas.microsoft.com/office/word/2012/wordml" xmlns:wpg="http://schemas.microsoft.com/office/word/2010/wordprocessingGroup" xmlns:wpi="http://schemas.microsoft.com/office/word/2010/wordprocessingInk" xmlns:wne="http://schemas.microsoft.com/office/word/2006/wordml" xmlns:wps="http://schemas.microsoft.com/office/word/2010/wordprocessingShape" mc:Ignorable="w14 w15 wp14">
   <w:p>
     <w:pPr>
       <w:pStyle w:val="Header"/>
@@ -11567,7 +11530,7 @@
 </file>
 
 <file path=word/header2.xml><?xml version="1.0" encoding="utf-8"?>
-<w:hdr xmlns:wpc="http://schemas.microsoft.com/office/word/2010/wordprocessingCanvas" xmlns:cx="http://schemas.microsoft.com/office/drawing/2014/chartex" xmlns:cx1="http://schemas.microsoft.com/office/drawing/2015/9/8/chartex" xmlns:cx2="http://schemas.microsoft.com/office/drawing/2015/10/21/chartex" xmlns:cx3="http://schemas.microsoft.com/office/drawing/2016/5/9/chartex" xmlns:cx4="http://schemas.microsoft.com/office/drawing/2016/5/10/chartex" xmlns:cx5="http://schemas.microsoft.com/office/drawing/2016/5/11/chartex" xmlns:cx6="http://schemas.microsoft.com/office/drawing/2016/5/12/chartex" xmlns:cx7="http://schemas.microsoft.com/office/drawing/2016/5/13/chartex" xmlns:cx8="http://schemas.microsoft.com/office/drawing/2016/5/14/chartex" xmlns:mc="http://schemas.openxmlformats.org/markup-compatibility/2006" xmlns:aink="http://schemas.microsoft.com/office/drawing/2016/ink" xmlns:am3d="http://schemas.microsoft.com/office/drawing/2017/model3d" xmlns:o="urn:schemas-microsoft-com:office:office" xmlns:r="http://schemas.openxmlformats.org/officeDocument/2006/relationships" xmlns:m="http://schemas.openxmlformats.org/officeDocument/2006/math" xmlns:v="urn:schemas-microsoft-com:vml" xmlns:wp14="http://schemas.microsoft.com/office/word/2010/wordprocessingDrawing" xmlns:wp="http://schemas.openxmlformats.org/drawingml/2006/wordprocessingDrawing" xmlns:w10="urn:schemas-microsoft-com:office:word" xmlns:w="http://schemas.openxmlformats.org/wordprocessingml/2006/main" xmlns:w14="http://schemas.microsoft.com/office/word/2010/wordml" xmlns:w15="http://schemas.microsoft.com/office/word/2012/wordml" xmlns:w16cex="http://schemas.microsoft.com/office/word/2018/wordml/cex" xmlns:w16cid="http://schemas.microsoft.com/office/word/2016/wordml/cid" xmlns:w16="http://schemas.microsoft.com/office/word/2018/wordml" xmlns:w16sdtdh="http://schemas.microsoft.com/office/word/2020/wordml/sdtdatahash" xmlns:w16se="http://schemas.microsoft.com/office/word/2015/wordml/symex" xmlns:wpg="http://schemas.microsoft.com/office/word/2010/wordprocessingGroup" xmlns:wpi="http://schemas.microsoft.com/office/word/2010/wordprocessingInk" xmlns:wne="http://schemas.microsoft.com/office/word/2006/wordml" xmlns:wps="http://schemas.microsoft.com/office/word/2010/wordprocessingShape" mc:Ignorable="w14 w15 w16se w16cid w16 w16cex w16sdtdh wp14">
+<w:hdr xmlns:wpc="http://schemas.microsoft.com/office/word/2010/wordprocessingCanvas" xmlns:mc="http://schemas.openxmlformats.org/markup-compatibility/2006" xmlns:o="urn:schemas-microsoft-com:office:office" xmlns:r="http://schemas.openxmlformats.org/officeDocument/2006/relationships" xmlns:m="http://schemas.openxmlformats.org/officeDocument/2006/math" xmlns:v="urn:schemas-microsoft-com:vml" xmlns:wp14="http://schemas.microsoft.com/office/word/2010/wordprocessingDrawing" xmlns:wp="http://schemas.openxmlformats.org/drawingml/2006/wordprocessingDrawing" xmlns:w10="urn:schemas-microsoft-com:office:word" xmlns:w="http://schemas.openxmlformats.org/wordprocessingml/2006/main" xmlns:w14="http://schemas.microsoft.com/office/word/2010/wordml" xmlns:w15="http://schemas.microsoft.com/office/word/2012/wordml" xmlns:wpg="http://schemas.microsoft.com/office/word/2010/wordprocessingGroup" xmlns:wpi="http://schemas.microsoft.com/office/word/2010/wordprocessingInk" xmlns:wne="http://schemas.microsoft.com/office/word/2006/wordml" xmlns:wps="http://schemas.microsoft.com/office/word/2010/wordprocessingShape" mc:Ignorable="w14 w15 wp14">
   <w:p>
     <w:pPr>
       <w:pStyle w:val="Header"/>
@@ -11604,7 +11567,7 @@
 </file>
 
 <file path=word/header3.xml><?xml version="1.0" encoding="utf-8"?>
-<w:hdr xmlns:wpc="http://schemas.microsoft.com/office/word/2010/wordprocessingCanvas" xmlns:cx="http://schemas.microsoft.com/office/drawing/2014/chartex" xmlns:cx1="http://schemas.microsoft.com/office/drawing/2015/9/8/chartex" xmlns:cx2="http://schemas.microsoft.com/office/drawing/2015/10/21/chartex" xmlns:cx3="http://schemas.microsoft.com/office/drawing/2016/5/9/chartex" xmlns:cx4="http://schemas.microsoft.com/office/drawing/2016/5/10/chartex" xmlns:cx5="http://schemas.microsoft.com/office/drawing/2016/5/11/chartex" xmlns:cx6="http://schemas.microsoft.com/office/drawing/2016/5/12/chartex" xmlns:cx7="http://schemas.microsoft.com/office/drawing/2016/5/13/chartex" xmlns:cx8="http://schemas.microsoft.com/office/drawing/2016/5/14/chartex" xmlns:mc="http://schemas.openxmlformats.org/markup-compatibility/2006" xmlns:aink="http://schemas.microsoft.com/office/drawing/2016/ink" xmlns:am3d="http://schemas.microsoft.com/office/drawing/2017/model3d" xmlns:o="urn:schemas-microsoft-com:office:office" xmlns:r="http://schemas.openxmlformats.org/officeDocument/2006/relationships" xmlns:m="http://schemas.openxmlformats.org/officeDocument/2006/math" xmlns:v="urn:schemas-microsoft-com:vml" xmlns:wp14="http://schemas.microsoft.com/office/word/2010/wordprocessingDrawing" xmlns:wp="http://schemas.openxmlformats.org/drawingml/2006/wordprocessingDrawing" xmlns:w10="urn:schemas-microsoft-com:office:word" xmlns:w="http://schemas.openxmlformats.org/wordprocessingml/2006/main" xmlns:w14="http://schemas.microsoft.com/office/word/2010/wordml" xmlns:w15="http://schemas.microsoft.com/office/word/2012/wordml" xmlns:w16cex="http://schemas.microsoft.com/office/word/2018/wordml/cex" xmlns:w16cid="http://schemas.microsoft.com/office/word/2016/wordml/cid" xmlns:w16="http://schemas.microsoft.com/office/word/2018/wordml" xmlns:w16sdtdh="http://schemas.microsoft.com/office/word/2020/wordml/sdtdatahash" xmlns:w16se="http://schemas.microsoft.com/office/word/2015/wordml/symex" xmlns:wpg="http://schemas.microsoft.com/office/word/2010/wordprocessingGroup" xmlns:wpi="http://schemas.microsoft.com/office/word/2010/wordprocessingInk" xmlns:wne="http://schemas.microsoft.com/office/word/2006/wordml" xmlns:wps="http://schemas.microsoft.com/office/word/2010/wordprocessingShape" mc:Ignorable="w14 w15 w16se w16cid w16 w16cex w16sdtdh wp14">
+<w:hdr xmlns:wpc="http://schemas.microsoft.com/office/word/2010/wordprocessingCanvas" xmlns:mc="http://schemas.openxmlformats.org/markup-compatibility/2006" xmlns:o="urn:schemas-microsoft-com:office:office" xmlns:r="http://schemas.openxmlformats.org/officeDocument/2006/relationships" xmlns:m="http://schemas.openxmlformats.org/officeDocument/2006/math" xmlns:v="urn:schemas-microsoft-com:vml" xmlns:wp14="http://schemas.microsoft.com/office/word/2010/wordprocessingDrawing" xmlns:wp="http://schemas.openxmlformats.org/drawingml/2006/wordprocessingDrawing" xmlns:w10="urn:schemas-microsoft-com:office:word" xmlns:w="http://schemas.openxmlformats.org/wordprocessingml/2006/main" xmlns:w14="http://schemas.microsoft.com/office/word/2010/wordml" xmlns:w15="http://schemas.microsoft.com/office/word/2012/wordml" xmlns:wpg="http://schemas.microsoft.com/office/word/2010/wordprocessingGroup" xmlns:wpi="http://schemas.microsoft.com/office/word/2010/wordprocessingInk" xmlns:wne="http://schemas.microsoft.com/office/word/2006/wordml" xmlns:wps="http://schemas.microsoft.com/office/word/2010/wordprocessingShape" mc:Ignorable="w14 w15 wp14">
   <w:p>
     <w:pPr>
       <w:pStyle w:val="Header"/>
@@ -11614,8 +11577,8 @@
 </file>
 
 <file path=word/numbering.xml><?xml version="1.0" encoding="utf-8"?>
-<w:numbering xmlns:wpc="http://schemas.microsoft.com/office/word/2010/wordprocessingCanvas" xmlns:cx="http://schemas.microsoft.com/office/drawing/2014/chartex" xmlns:cx1="http://schemas.microsoft.com/office/drawing/2015/9/8/chartex" xmlns:cx2="http://schemas.microsoft.com/office/drawing/2015/10/21/chartex" xmlns:cx3="http://schemas.microsoft.com/office/drawing/2016/5/9/chartex" xmlns:cx4="http://schemas.microsoft.com/office/drawing/2016/5/10/chartex" xmlns:cx5="http://schemas.microsoft.com/office/drawing/2016/5/11/chartex" xmlns:cx6="http://schemas.microsoft.com/office/drawing/2016/5/12/chartex" xmlns:cx7="http://schemas.microsoft.com/office/drawing/2016/5/13/chartex" xmlns:cx8="http://schemas.microsoft.com/office/drawing/2016/5/14/chartex" xmlns:mc="http://schemas.openxmlformats.org/markup-compatibility/2006" xmlns:aink="http://schemas.microsoft.com/office/drawing/2016/ink" xmlns:am3d="http://schemas.microsoft.com/office/drawing/2017/model3d" xmlns:o="urn:schemas-microsoft-com:office:office" xmlns:r="http://schemas.openxmlformats.org/officeDocument/2006/relationships" xmlns:m="http://schemas.openxmlformats.org/officeDocument/2006/math" xmlns:v="urn:schemas-microsoft-com:vml" xmlns:wp14="http://schemas.microsoft.com/office/word/2010/wordprocessingDrawing" xmlns:wp="http://schemas.openxmlformats.org/drawingml/2006/wordprocessingDrawing" xmlns:w10="urn:schemas-microsoft-com:office:word" xmlns:w="http://schemas.openxmlformats.org/wordprocessingml/2006/main" xmlns:w14="http://schemas.microsoft.com/office/word/2010/wordml" xmlns:w15="http://schemas.microsoft.com/office/word/2012/wordml" xmlns:w16cex="http://schemas.microsoft.com/office/word/2018/wordml/cex" xmlns:w16cid="http://schemas.microsoft.com/office/word/2016/wordml/cid" xmlns:w16="http://schemas.microsoft.com/office/word/2018/wordml" xmlns:w16sdtdh="http://schemas.microsoft.com/office/word/2020/wordml/sdtdatahash" xmlns:w16se="http://schemas.microsoft.com/office/word/2015/wordml/symex" xmlns:wpg="http://schemas.microsoft.com/office/word/2010/wordprocessingGroup" xmlns:wpi="http://schemas.microsoft.com/office/word/2010/wordprocessingInk" xmlns:wne="http://schemas.microsoft.com/office/word/2006/wordml" xmlns:wps="http://schemas.microsoft.com/office/word/2010/wordprocessingShape" mc:Ignorable="w14 w15 w16se w16cid w16 w16cex w16sdtdh wp14">
-  <w:abstractNum w:abstractNumId="0" w15:restartNumberingAfterBreak="0">
+<w:numbering xmlns:wpc="http://schemas.microsoft.com/office/word/2010/wordprocessingCanvas" xmlns:mc="http://schemas.openxmlformats.org/markup-compatibility/2006" xmlns:o="urn:schemas-microsoft-com:office:office" xmlns:r="http://schemas.openxmlformats.org/officeDocument/2006/relationships" xmlns:m="http://schemas.openxmlformats.org/officeDocument/2006/math" xmlns:v="urn:schemas-microsoft-com:vml" xmlns:wp14="http://schemas.microsoft.com/office/word/2010/wordprocessingDrawing" xmlns:wp="http://schemas.openxmlformats.org/drawingml/2006/wordprocessingDrawing" xmlns:w10="urn:schemas-microsoft-com:office:word" xmlns:w="http://schemas.openxmlformats.org/wordprocessingml/2006/main" xmlns:w14="http://schemas.microsoft.com/office/word/2010/wordml" xmlns:w15="http://schemas.microsoft.com/office/word/2012/wordml" xmlns:wpg="http://schemas.microsoft.com/office/word/2010/wordprocessingGroup" xmlns:wpi="http://schemas.microsoft.com/office/word/2010/wordprocessingInk" xmlns:wne="http://schemas.microsoft.com/office/word/2006/wordml" xmlns:wps="http://schemas.microsoft.com/office/word/2010/wordprocessingShape" mc:Ignorable="w14 w15 wp14">
+  <w:abstractNum w:abstractNumId="0">
     <w:nsid w:val="026A5DE1"/>
     <w:multiLevelType w:val="multilevel"/>
     <w:tmpl w:val="80280856"/>
@@ -11728,7 +11691,7 @@
       </w:pPr>
     </w:lvl>
   </w:abstractNum>
-  <w:abstractNum w:abstractNumId="1" w15:restartNumberingAfterBreak="0">
+  <w:abstractNum w:abstractNumId="1">
     <w:nsid w:val="02F117C7"/>
     <w:multiLevelType w:val="multilevel"/>
     <w:tmpl w:val="C1149D4C"/>
@@ -11877,7 +11840,7 @@
       </w:rPr>
     </w:lvl>
   </w:abstractNum>
-  <w:abstractNum w:abstractNumId="2" w15:restartNumberingAfterBreak="0">
+  <w:abstractNum w:abstractNumId="2">
     <w:nsid w:val="045D0891"/>
     <w:multiLevelType w:val="multilevel"/>
     <w:tmpl w:val="AD5E9B0E"/>
@@ -12026,7 +11989,7 @@
       </w:rPr>
     </w:lvl>
   </w:abstractNum>
-  <w:abstractNum w:abstractNumId="3" w15:restartNumberingAfterBreak="0">
+  <w:abstractNum w:abstractNumId="3">
     <w:nsid w:val="067017D3"/>
     <w:multiLevelType w:val="multilevel"/>
     <w:tmpl w:val="7C0C5D54"/>
@@ -12139,7 +12102,7 @@
       </w:pPr>
     </w:lvl>
   </w:abstractNum>
-  <w:abstractNum w:abstractNumId="4" w15:restartNumberingAfterBreak="0">
+  <w:abstractNum w:abstractNumId="4">
     <w:nsid w:val="0B0452E1"/>
     <w:multiLevelType w:val="multilevel"/>
     <w:tmpl w:val="845E8BE4"/>
@@ -12288,7 +12251,7 @@
       </w:rPr>
     </w:lvl>
   </w:abstractNum>
-  <w:abstractNum w:abstractNumId="5" w15:restartNumberingAfterBreak="0">
+  <w:abstractNum w:abstractNumId="5">
     <w:nsid w:val="0B62503D"/>
     <w:multiLevelType w:val="multilevel"/>
     <w:tmpl w:val="F72CEFBE"/>
@@ -12437,7 +12400,7 @@
       </w:rPr>
     </w:lvl>
   </w:abstractNum>
-  <w:abstractNum w:abstractNumId="6" w15:restartNumberingAfterBreak="0">
+  <w:abstractNum w:abstractNumId="6">
     <w:nsid w:val="0DD97F0D"/>
     <w:multiLevelType w:val="multilevel"/>
     <w:tmpl w:val="CB9241BC"/>
@@ -12586,7 +12549,7 @@
       </w:rPr>
     </w:lvl>
   </w:abstractNum>
-  <w:abstractNum w:abstractNumId="7" w15:restartNumberingAfterBreak="0">
+  <w:abstractNum w:abstractNumId="7">
     <w:nsid w:val="0EAB79AB"/>
     <w:multiLevelType w:val="multilevel"/>
     <w:tmpl w:val="DCDA4D4C"/>
@@ -12735,7 +12698,7 @@
       </w:rPr>
     </w:lvl>
   </w:abstractNum>
-  <w:abstractNum w:abstractNumId="8" w15:restartNumberingAfterBreak="0">
+  <w:abstractNum w:abstractNumId="8">
     <w:nsid w:val="14A65195"/>
     <w:multiLevelType w:val="multilevel"/>
     <w:tmpl w:val="04D4B40A"/>
@@ -12884,7 +12847,7 @@
       </w:rPr>
     </w:lvl>
   </w:abstractNum>
-  <w:abstractNum w:abstractNumId="9" w15:restartNumberingAfterBreak="0">
+  <w:abstractNum w:abstractNumId="9">
     <w:nsid w:val="14D97E98"/>
     <w:multiLevelType w:val="multilevel"/>
     <w:tmpl w:val="BD6EA776"/>
@@ -12983,7 +12946,7 @@
       </w:pPr>
     </w:lvl>
   </w:abstractNum>
-  <w:abstractNum w:abstractNumId="10" w15:restartNumberingAfterBreak="0">
+  <w:abstractNum w:abstractNumId="10">
     <w:nsid w:val="155334A0"/>
     <w:multiLevelType w:val="multilevel"/>
     <w:tmpl w:val="20A8559E"/>
@@ -13132,7 +13095,7 @@
       </w:rPr>
     </w:lvl>
   </w:abstractNum>
-  <w:abstractNum w:abstractNumId="11" w15:restartNumberingAfterBreak="0">
+  <w:abstractNum w:abstractNumId="11">
     <w:nsid w:val="1DAB5604"/>
     <w:multiLevelType w:val="multilevel"/>
     <w:tmpl w:val="37063798"/>
@@ -13245,7 +13208,7 @@
       </w:pPr>
     </w:lvl>
   </w:abstractNum>
-  <w:abstractNum w:abstractNumId="12" w15:restartNumberingAfterBreak="0">
+  <w:abstractNum w:abstractNumId="12">
     <w:nsid w:val="208D0474"/>
     <w:multiLevelType w:val="multilevel"/>
     <w:tmpl w:val="F7AC249A"/>
@@ -13358,7 +13321,7 @@
       </w:rPr>
     </w:lvl>
   </w:abstractNum>
-  <w:abstractNum w:abstractNumId="13" w15:restartNumberingAfterBreak="0">
+  <w:abstractNum w:abstractNumId="13">
     <w:nsid w:val="260A7C31"/>
     <w:multiLevelType w:val="multilevel"/>
     <w:tmpl w:val="9168C902"/>
@@ -13507,7 +13470,7 @@
       </w:rPr>
     </w:lvl>
   </w:abstractNum>
-  <w:abstractNum w:abstractNumId="14" w15:restartNumberingAfterBreak="0">
+  <w:abstractNum w:abstractNumId="14">
     <w:nsid w:val="290C75E1"/>
     <w:multiLevelType w:val="multilevel"/>
     <w:tmpl w:val="1E482DCC"/>
@@ -13656,7 +13619,7 @@
       </w:rPr>
     </w:lvl>
   </w:abstractNum>
-  <w:abstractNum w:abstractNumId="15" w15:restartNumberingAfterBreak="0">
+  <w:abstractNum w:abstractNumId="15">
     <w:nsid w:val="2B3D723F"/>
     <w:multiLevelType w:val="multilevel"/>
     <w:tmpl w:val="65AA99DE"/>
@@ -13805,7 +13768,7 @@
       </w:rPr>
     </w:lvl>
   </w:abstractNum>
-  <w:abstractNum w:abstractNumId="16" w15:restartNumberingAfterBreak="0">
+  <w:abstractNum w:abstractNumId="16">
     <w:nsid w:val="31BE008F"/>
     <w:multiLevelType w:val="multilevel"/>
     <w:tmpl w:val="25F485BC"/>
@@ -13954,7 +13917,7 @@
       </w:rPr>
     </w:lvl>
   </w:abstractNum>
-  <w:abstractNum w:abstractNumId="17" w15:restartNumberingAfterBreak="0">
+  <w:abstractNum w:abstractNumId="17">
     <w:nsid w:val="33F74178"/>
     <w:multiLevelType w:val="multilevel"/>
     <w:tmpl w:val="A5121C3E"/>
@@ -14103,7 +14066,7 @@
       </w:rPr>
     </w:lvl>
   </w:abstractNum>
-  <w:abstractNum w:abstractNumId="18" w15:restartNumberingAfterBreak="0">
+  <w:abstractNum w:abstractNumId="18">
     <w:nsid w:val="377119C1"/>
     <w:multiLevelType w:val="multilevel"/>
     <w:tmpl w:val="922AC540"/>
@@ -14252,7 +14215,7 @@
       </w:rPr>
     </w:lvl>
   </w:abstractNum>
-  <w:abstractNum w:abstractNumId="19" w15:restartNumberingAfterBreak="0">
+  <w:abstractNum w:abstractNumId="19">
     <w:nsid w:val="390250F6"/>
     <w:multiLevelType w:val="hybridMultilevel"/>
     <w:tmpl w:val="6FA8FBD0"/>
@@ -14338,7 +14301,7 @@
       </w:pPr>
     </w:lvl>
   </w:abstractNum>
-  <w:abstractNum w:abstractNumId="20" w15:restartNumberingAfterBreak="0">
+  <w:abstractNum w:abstractNumId="20">
     <w:nsid w:val="3B0440DF"/>
     <w:multiLevelType w:val="multilevel"/>
     <w:tmpl w:val="C8608BBE"/>
@@ -14487,7 +14450,7 @@
       </w:rPr>
     </w:lvl>
   </w:abstractNum>
-  <w:abstractNum w:abstractNumId="21" w15:restartNumberingAfterBreak="0">
+  <w:abstractNum w:abstractNumId="21">
     <w:nsid w:val="3E93421E"/>
     <w:multiLevelType w:val="multilevel"/>
     <w:tmpl w:val="904887E8"/>
@@ -14636,7 +14599,7 @@
       </w:rPr>
     </w:lvl>
   </w:abstractNum>
-  <w:abstractNum w:abstractNumId="22" w15:restartNumberingAfterBreak="0">
+  <w:abstractNum w:abstractNumId="22">
     <w:nsid w:val="47EC68A1"/>
     <w:multiLevelType w:val="multilevel"/>
     <w:tmpl w:val="51466232"/>
@@ -14749,7 +14712,7 @@
       </w:pPr>
     </w:lvl>
   </w:abstractNum>
-  <w:abstractNum w:abstractNumId="23" w15:restartNumberingAfterBreak="0">
+  <w:abstractNum w:abstractNumId="23">
     <w:nsid w:val="4FC574F9"/>
     <w:multiLevelType w:val="multilevel"/>
     <w:tmpl w:val="AB58FC84"/>
@@ -14898,7 +14861,7 @@
       </w:rPr>
     </w:lvl>
   </w:abstractNum>
-  <w:abstractNum w:abstractNumId="24" w15:restartNumberingAfterBreak="0">
+  <w:abstractNum w:abstractNumId="24">
     <w:nsid w:val="536648C3"/>
     <w:multiLevelType w:val="hybridMultilevel"/>
     <w:tmpl w:val="3B02210A"/>
@@ -14984,7 +14947,7 @@
       </w:pPr>
     </w:lvl>
   </w:abstractNum>
-  <w:abstractNum w:abstractNumId="25" w15:restartNumberingAfterBreak="0">
+  <w:abstractNum w:abstractNumId="25">
     <w:nsid w:val="5760353C"/>
     <w:multiLevelType w:val="multilevel"/>
     <w:tmpl w:val="01C0847E"/>
@@ -15133,7 +15096,7 @@
       </w:rPr>
     </w:lvl>
   </w:abstractNum>
-  <w:abstractNum w:abstractNumId="26" w15:restartNumberingAfterBreak="0">
+  <w:abstractNum w:abstractNumId="26">
     <w:nsid w:val="59817225"/>
     <w:multiLevelType w:val="multilevel"/>
     <w:tmpl w:val="AC1415CA"/>
@@ -15282,7 +15245,7 @@
       </w:rPr>
     </w:lvl>
   </w:abstractNum>
-  <w:abstractNum w:abstractNumId="27" w15:restartNumberingAfterBreak="0">
+  <w:abstractNum w:abstractNumId="27">
     <w:nsid w:val="67F74371"/>
     <w:multiLevelType w:val="multilevel"/>
     <w:tmpl w:val="30A466AE"/>
@@ -15431,7 +15394,7 @@
       </w:rPr>
     </w:lvl>
   </w:abstractNum>
-  <w:abstractNum w:abstractNumId="28" w15:restartNumberingAfterBreak="0">
+  <w:abstractNum w:abstractNumId="28">
     <w:nsid w:val="779276A1"/>
     <w:multiLevelType w:val="multilevel"/>
     <w:tmpl w:val="BBB49B28"/>
@@ -15544,7 +15507,7 @@
       </w:pPr>
     </w:lvl>
   </w:abstractNum>
-  <w:abstractNum w:abstractNumId="29" w15:restartNumberingAfterBreak="0">
+  <w:abstractNum w:abstractNumId="29">
     <w:nsid w:val="7BE14CC7"/>
     <w:multiLevelType w:val="multilevel"/>
     <w:tmpl w:val="5A68A96E"/>
@@ -15657,7 +15620,7 @@
       </w:pPr>
     </w:lvl>
   </w:abstractNum>
-  <w:abstractNum w:abstractNumId="30" w15:restartNumberingAfterBreak="0">
+  <w:abstractNum w:abstractNumId="30">
     <w:nsid w:val="7E990D62"/>
     <w:multiLevelType w:val="multilevel"/>
     <w:tmpl w:val="5126B9A4"/>
@@ -15806,7 +15769,7 @@
       </w:rPr>
     </w:lvl>
   </w:abstractNum>
-  <w:abstractNum w:abstractNumId="31" w15:restartNumberingAfterBreak="0">
+  <w:abstractNum w:abstractNumId="31">
     <w:nsid w:val="7F4C6AE0"/>
     <w:multiLevelType w:val="multilevel"/>
     <w:tmpl w:val="AD787B6A"/>
@@ -15955,7 +15918,7 @@
       </w:rPr>
     </w:lvl>
   </w:abstractNum>
-  <w:abstractNum w:abstractNumId="32" w15:restartNumberingAfterBreak="0">
+  <w:abstractNum w:abstractNumId="32">
     <w:nsid w:val="7F820081"/>
     <w:multiLevelType w:val="multilevel"/>
     <w:tmpl w:val="07082860"/>
@@ -16182,11 +16145,9 @@
   </w:num>
   <w:num w:numId="24">
     <w:abstractNumId w:val="22"/>
-    <w:lvlOverride w:ilvl="0"/>
   </w:num>
   <w:num w:numId="25">
     <w:abstractNumId w:val="22"/>
-    <w:lvlOverride w:ilvl="0"/>
   </w:num>
   <w:num w:numId="26">
     <w:abstractNumId w:val="0"/>
@@ -16200,15 +16161,12 @@
   </w:num>
   <w:num w:numId="27">
     <w:abstractNumId w:val="0"/>
-    <w:lvlOverride w:ilvl="0"/>
   </w:num>
   <w:num w:numId="28">
     <w:abstractNumId w:val="0"/>
-    <w:lvlOverride w:ilvl="0"/>
   </w:num>
   <w:num w:numId="29">
     <w:abstractNumId w:val="0"/>
-    <w:lvlOverride w:ilvl="0"/>
   </w:num>
   <w:num w:numId="30">
     <w:abstractNumId w:val="0"/>
@@ -16222,15 +16180,12 @@
   </w:num>
   <w:num w:numId="31">
     <w:abstractNumId w:val="0"/>
-    <w:lvlOverride w:ilvl="0"/>
   </w:num>
   <w:num w:numId="32">
     <w:abstractNumId w:val="0"/>
-    <w:lvlOverride w:ilvl="0"/>
   </w:num>
   <w:num w:numId="33">
     <w:abstractNumId w:val="0"/>
-    <w:lvlOverride w:ilvl="0"/>
   </w:num>
   <w:num w:numId="34">
     <w:abstractNumId w:val="30"/>
@@ -16263,7 +16218,7 @@
 </file>
 
 <file path=word/styles.xml><?xml version="1.0" encoding="utf-8"?>
-<w:styles xmlns:mc="http://schemas.openxmlformats.org/markup-compatibility/2006" xmlns:r="http://schemas.openxmlformats.org/officeDocument/2006/relationships" xmlns:w="http://schemas.openxmlformats.org/wordprocessingml/2006/main" xmlns:w14="http://schemas.microsoft.com/office/word/2010/wordml" xmlns:w15="http://schemas.microsoft.com/office/word/2012/wordml" xmlns:w16cex="http://schemas.microsoft.com/office/word/2018/wordml/cex" xmlns:w16cid="http://schemas.microsoft.com/office/word/2016/wordml/cid" xmlns:w16="http://schemas.microsoft.com/office/word/2018/wordml" xmlns:w16sdtdh="http://schemas.microsoft.com/office/word/2020/wordml/sdtdatahash" xmlns:w16se="http://schemas.microsoft.com/office/word/2015/wordml/symex" mc:Ignorable="w14 w15 w16se w16cid w16 w16cex w16sdtdh">
+<w:styles xmlns:mc="http://schemas.openxmlformats.org/markup-compatibility/2006" xmlns:r="http://schemas.openxmlformats.org/officeDocument/2006/relationships" xmlns:w="http://schemas.openxmlformats.org/wordprocessingml/2006/main" xmlns:w14="http://schemas.microsoft.com/office/word/2010/wordml" xmlns:w15="http://schemas.microsoft.com/office/word/2012/wordml" mc:Ignorable="w14 w15">
   <w:docDefaults>
     <w:rPrDefault>
       <w:rPr>
@@ -16279,7 +16234,7 @@
       </w:pPr>
     </w:pPrDefault>
   </w:docDefaults>
-  <w:latentStyles w:defLockedState="0" w:defUIPriority="99" w:defSemiHidden="0" w:defUnhideWhenUsed="0" w:defQFormat="0" w:count="376">
+  <w:latentStyles w:defLockedState="0" w:defUIPriority="99" w:defSemiHidden="0" w:defUnhideWhenUsed="0" w:defQFormat="0" w:count="371">
     <w:lsdException w:name="Normal" w:uiPriority="0" w:qFormat="1"/>
     <w:lsdException w:name="heading 1" w:uiPriority="9" w:qFormat="1"/>
     <w:lsdException w:name="heading 2" w:semiHidden="1" w:uiPriority="9" w:unhideWhenUsed="1" w:qFormat="1"/>
@@ -16651,11 +16606,6 @@
     <w:lsdException w:name="List Table 5 Dark Accent 6" w:uiPriority="50"/>
     <w:lsdException w:name="List Table 6 Colorful Accent 6" w:uiPriority="51"/>
     <w:lsdException w:name="List Table 7 Colorful Accent 6" w:uiPriority="52"/>
-    <w:lsdException w:name="Mention" w:semiHidden="1" w:unhideWhenUsed="1"/>
-    <w:lsdException w:name="Smart Hyperlink" w:semiHidden="1" w:unhideWhenUsed="1"/>
-    <w:lsdException w:name="Hashtag" w:semiHidden="1" w:unhideWhenUsed="1"/>
-    <w:lsdException w:name="Unresolved Mention" w:semiHidden="1" w:unhideWhenUsed="1"/>
-    <w:lsdException w:name="Smart Link" w:semiHidden="1" w:unhideWhenUsed="1"/>
   </w:latentStyles>
   <w:style w:type="paragraph" w:default="1" w:styleId="Normal">
     <w:name w:val="Normal"/>
@@ -17351,7 +17301,7 @@
 </file>
 
 <file path=customXml/itemProps1.xml><?xml version="1.0" encoding="utf-8"?>
-<ds:datastoreItem xmlns:ds="http://schemas.openxmlformats.org/officeDocument/2006/customXml" ds:itemID="{53C58D7A-83A4-41E3-8B62-4E30A6CC9B6A}">
+<ds:datastoreItem xmlns:ds="http://schemas.openxmlformats.org/officeDocument/2006/customXml" ds:itemID="{0E019FB7-D305-48E2-9256-00D0523E6087}">
   <ds:schemaRefs>
     <ds:schemaRef ds:uri="http://schemas.openxmlformats.org/officeDocument/2006/bibliography"/>
   </ds:schemaRefs>

</xml_diff>